<commit_message>
Problemas e Premissas 1.0
Documento com a seção problemas e premissas adicionada.
</commit_message>
<xml_diff>
--- a/relatorioOficinaIntegracao1.MODELO-1.docx
+++ b/relatorioOficinaIntegracao1.MODELO-1.docx
@@ -1,6 +1,6 @@
 
 <file path=word/document.xml><?xml version="1.0" encoding="utf-8"?>
-<w:document xmlns:wpc="http://schemas.microsoft.com/office/word/2010/wordprocessingCanvas" xmlns:cx="http://schemas.microsoft.com/office/drawing/2014/chartex" xmlns:cx1="http://schemas.microsoft.com/office/drawing/2015/9/8/chartex" xmlns:cx2="http://schemas.microsoft.com/office/drawing/2015/10/21/chartex" xmlns:cx3="http://schemas.microsoft.com/office/drawing/2016/5/9/chartex" xmlns:cx4="http://schemas.microsoft.com/office/drawing/2016/5/10/chartex" xmlns:cx5="http://schemas.microsoft.com/office/drawing/2016/5/11/chartex" xmlns:cx6="http://schemas.microsoft.com/office/drawing/2016/5/12/chartex" xmlns:cx7="http://schemas.microsoft.com/office/drawing/2016/5/13/chartex" xmlns:cx8="http://schemas.microsoft.com/office/drawing/2016/5/14/chartex" xmlns:mc="http://schemas.openxmlformats.org/markup-compatibility/2006" xmlns:aink="http://schemas.microsoft.com/office/drawing/2016/ink" xmlns:am3d="http://schemas.microsoft.com/office/drawing/2017/model3d" xmlns:o="urn:schemas-microsoft-com:office:office" xmlns:r="http://schemas.openxmlformats.org/officeDocument/2006/relationships" xmlns:m="http://schemas.openxmlformats.org/officeDocument/2006/math" xmlns:v="urn:schemas-microsoft-com:vml" xmlns:wp14="http://schemas.microsoft.com/office/word/2010/wordprocessingDrawing" xmlns:wp="http://schemas.openxmlformats.org/drawingml/2006/wordprocessingDrawing" xmlns:w10="urn:schemas-microsoft-com:office:word" xmlns:w="http://schemas.openxmlformats.org/wordprocessingml/2006/main" xmlns:w14="http://schemas.microsoft.com/office/word/2010/wordml" xmlns:w15="http://schemas.microsoft.com/office/word/2012/wordml" xmlns:w16cid="http://schemas.microsoft.com/office/word/2016/wordml/cid" xmlns:w16se="http://schemas.microsoft.com/office/word/2015/wordml/symex" xmlns:wpg="http://schemas.microsoft.com/office/word/2010/wordprocessingGroup" xmlns:wpi="http://schemas.microsoft.com/office/word/2010/wordprocessingInk" xmlns:wne="http://schemas.microsoft.com/office/word/2006/wordml" xmlns:wps="http://schemas.microsoft.com/office/word/2010/wordprocessingShape" mc:Ignorable="w14 w15 w16se w16cid wp14">
+<w:document xmlns:wpc="http://schemas.microsoft.com/office/word/2010/wordprocessingCanvas" xmlns:mc="http://schemas.openxmlformats.org/markup-compatibility/2006" xmlns:o="urn:schemas-microsoft-com:office:office" xmlns:r="http://schemas.openxmlformats.org/officeDocument/2006/relationships" xmlns:m="http://schemas.openxmlformats.org/officeDocument/2006/math" xmlns:v="urn:schemas-microsoft-com:vml" xmlns:wp14="http://schemas.microsoft.com/office/word/2010/wordprocessingDrawing" xmlns:wp="http://schemas.openxmlformats.org/drawingml/2006/wordprocessingDrawing" xmlns:w10="urn:schemas-microsoft-com:office:word" xmlns:w="http://schemas.openxmlformats.org/wordprocessingml/2006/main" xmlns:w14="http://schemas.microsoft.com/office/word/2010/wordml" xmlns:w15="http://schemas.microsoft.com/office/word/2012/wordml" xmlns:wpg="http://schemas.microsoft.com/office/word/2010/wordprocessingGroup" xmlns:wpi="http://schemas.microsoft.com/office/word/2010/wordprocessingInk" xmlns:wne="http://schemas.microsoft.com/office/word/2006/wordml" xmlns:wps="http://schemas.microsoft.com/office/word/2010/wordprocessingShape" mc:Ignorable="w14 w15 wp14">
   <w:body>
     <w:p>
       <w:pPr>
@@ -678,6 +678,92 @@
         <w:rPr>
           <w:rFonts w:cs="Arial"/>
         </w:rPr>
+        <w:t xml:space="preserve">A </w:t>
+      </w:r>
+      <w:r>
+        <w:rPr>
+          <w:rFonts w:cs="Arial"/>
+        </w:rPr>
+        <w:t>mobilidade urbana no Brasil possui diversos desafios devido, em parte, ao intensivo uso de automóveis</w:t>
+      </w:r>
+      <w:r>
+        <w:rPr>
+          <w:rFonts w:cs="Arial"/>
+        </w:rPr>
+        <w:fldChar w:fldCharType="begin" w:fldLock="1"/>
+      </w:r>
+      <w:r>
+        <w:rPr>
+          <w:rFonts w:cs="Arial"/>
+        </w:rPr>
+        <w:instrText>ADDIN CSL_CITATION { "citationItems" : [ { "id" : "ITEM-1", "itemData" : { "DOI" : "10.1017/CBO9781107415324.004", "ISBN" : "9788578110796", "ISSN" : "0103-4014", "PMID" : "25246403", "abstract" : "Este trabalho tem por objetivo analisar a produ\u00e7\u00e3o do espa\u00e7o urbano no modo de produ\u00e7\u00e3o capitalista. A partir de tr\u00eas ele- mentos, consideramos aqui, metaforicamente, os meandros na produ\u00e7\u00e3o do espa\u00e7o urbano, ou seja, a mobilidade, a acessibi- lidade e a exclus\u00e3o social buscamos compreender as diferen\u00e7as na espacializa\u00e7\u00e3o das rela\u00e7\u00f5es. Nesse contexto, a produ\u00e7\u00e3o do espa\u00e7o urbano ocorre atrav\u00e9s de objetos e de a\u00e7\u00f5es, do trabalho, de id\u00e9ias e de representa\u00e7\u00f5es, de modos de vida etc. O espa\u00e7o urbano \u00e9 produzido, desse modo, atrav\u00e9s da mobilidade de pessoas e de objetos, de pessoas que levam objetos, de objetos que transformam a mobilidade das pessoas. S\u00e3o rela\u00e7\u00f5es que interagem no espa\u00e7o urbano, criando e re-criando atrav\u00e9s da mobilidade a acessibilidade e propiciando o acesso r\u00e1pido e eficiente para determinados lugares. Atrav\u00e9s da pro- du\u00e7\u00e3o do espa\u00e7o diferenciado, a acessibilidade \u00e9 desigual para as diferentes classes e/ou fra\u00e7\u00f5es de classes que se movem, que trabalham, que sobrevivem. Essa desigualdade cria exclus\u00e3o social (ou inclus\u00e3o prec\u00e1ria), em fun\u00e7\u00e3o desses meandros na produ\u00e7\u00e3o do espa\u00e7o como a mobilidade, que pode permitir, melhorar e potencializar a acessibilidade. S\u00e3o meandros, s\u00e3o rela\u00e7\u00f5es sociais que produzem o espa\u00e7o urbano de maneira diferenciada.", "author" : [ { "dropping-particle" : "", "family" : "IPEA", "given" : "", "non-dropping-particle" : "", "parse-names" : false, "suffix" : "" }, { "dropping-particle" : "", "family" : "Waisman", "given" : "Jaime", "non-dropping-particle" : "", "parse-names" : false, "suffix" : "" }, { "dropping-particle" : "", "family" : "Zarattini", "given" : "Carlos", "non-dropping-particle" : "", "parse-names" : false, "suffix" : "" }, { "dropping-particle" : "", "family" : "Do", "given" : "Reestimativas", "non-dropping-particle" : "", "parse-names" : false, "suffix" : "" }, { "dropping-particle" : "", "family" : "Privado", "given" : "Investimento", "non-dropping-particle" : "", "parse-names" : false, "suffix" : "" }, { "dropping-particle" : "", "family" : "Do", "given" : "Sensibilidade", "non-dropping-particle" : "", "parse-names" : false, "suffix" : "" }, { "dropping-particle" : "", "family" : "Privado", "given" : "Investimento", "non-dropping-particle" : "", "parse-names" : false, "suffix" : "" }, { "dropping-particle" : "", "family" : "Cust\u00f3dio", "given" : "Vanderli", "non-dropping-particle" : "", "parse-names" : false, "suffix" : "" }, { "dropping-particle" : "", "family" : "Da", "given" : "Identit\u00e1rio", "non-dropping-particle" : "", "parse-names" : false, "suffix" : "" }, { "dropping-particle" : "", "family" : "Paulistana", "given" : "Metr\u00f3pole", "non-dropping-particle" : "", "parse-names" : false, "suffix" : "" }, { "dropping-particle" : "", "family" : "De", "given" : "Niversidade", "non-dropping-particle" : "", "parse-names" : false, "suffix" : "" }, { "dropping-particle" : "", "family" : "Rolnik", "given" : "Raquel", "non-dropping-particle" : "", "parse-names" : false, "suffix" : "" }, { "dropping-particle" : "", "family" : "Klintowitz", "given" : "Danielle", "non-dropping-particle" : "", "parse-names" : false, "suffix" : "" }, { "dropping-particle" : "", "family" : "Mondardo", "given" : "Marcos Leandro", "non-dropping-particle" : "", "parse-names" : false, "suffix" : "" }, { "dropping-particle" : "", "family" : "Balbim", "given" : "Renato", "non-dropping-particle" : "", "parse-names" : false, "suffix" : "" }, { "dropping-particle" : "", "family" : "SOUSA, PRRESENDE", "given" : "PTV", "non-dropping-particle" : "", "parse-names" : false, "suffix" : "" }, { "dropping-particle" : "", "family" : "L\u00c9VY", "given" : "Jacques", "non-dropping-particle" : "", "parse-names" : false, "suffix" : "" }, { "dropping-particle" : "", "family" : "Fallis", "given" : "A.G", "non-dropping-particle" : "", "parse-names" : false, "suffix" : "" }, { "dropping-particle" : "", "family" : "Marques", "given" : "Eduardo Cesar", "non-dropping-particle" : "", "parse-names" : false, "suffix" : "" }, { "dropping-particle" : "", "family" : "Bichir", "given" : "Renata Mirandola", "non-dropping-particle" : "", "parse-names" : false, "suffix" : "" }, { "dropping-particle" : "", "family" : "Hourcade", "given" : "Bernard", "non-dropping-particle" : "", "parse-names" : false, "suffix" : "" }, { "dropping-particle" : "De", "family" : "Faria", "given" : "Rodrigo", "non-dropping-particle" : "", "parse-names" : false, "suffix" : "" }, { "dropping-particle" : "", "family" : "Schvarsberg", "given" : "Benny", "non-dropping-particle" : "", "parse-names" : false, "suffix" : "" }, { "dropping-particle" : "", "family" : "Vargas", "given" : "Heliana Comin", "non-dropping-particle" : "", "parse-names" : false, "suffix" : "" }, { "dropping-particle" : "", "family" : "Silveira, Marcio R.; Cocco", "given" : "Rodrigo G.", "non-dropping-particle" : "", "parse-names" : false, "suffix" : "" } ], "container-title" : "Estudos Avan\u00e7ados", "id" : "ITEM-1", "issue" : "1", "issued" : { "date-parts" : [ [ "2011" ] ] }, "page" : "1-16", "title" : "Mobilidade e Pendularidade no Complexo Metropolitano Expandido de S\u00e3o Paulo: O sistema de transporte fretado como alternativa de deslocamento", "type" : "article-journal", "volume" : "24" }, "uris" : [ "http://www.mendeley.com/documents/?uuid=7d11c00d-ed9a-40e9-bd32-74d7503669f8" ] } ], "mendeley" : { "formattedCitation" : "[1]", "plainTextFormattedCitation" : "[1]" }, "properties" : { "noteIndex" : 0 }, "schema" : "https://github.com/citation-style-language/schema/raw/master/csl-citation.json" }</w:instrText>
+      </w:r>
+      <w:r>
+        <w:rPr>
+          <w:rFonts w:cs="Arial"/>
+        </w:rPr>
+        <w:fldChar w:fldCharType="separate"/>
+      </w:r>
+      <w:r>
+        <w:rPr>
+          <w:rFonts w:cs="Arial"/>
+          <w:noProof/>
+        </w:rPr>
+        <w:t>[1]</w:t>
+      </w:r>
+      <w:r>
+        <w:rPr>
+          <w:rFonts w:cs="Arial"/>
+        </w:rPr>
+        <w:fldChar w:fldCharType="end"/>
+      </w:r>
+      <w:r>
+        <w:rPr>
+          <w:rFonts w:cs="Arial"/>
+        </w:rPr>
+        <w:t>.</w:t>
+      </w:r>
+      <w:r>
+        <w:rPr>
+          <w:rFonts w:cs="Arial"/>
+        </w:rPr>
+        <w:t xml:space="preserve"> Uma dificuldade oriunda deste excesso de automóveis é a incapacidade de se encontrar vagas para estacionar o veículo. Dessa forma, visando facilitar esse processo, este projeto desenvolverá um aplicativo Android que, utilizando um sensor de presença</w:t>
+      </w:r>
+      <w:r>
+        <w:rPr>
+          <w:rFonts w:cs="Arial"/>
+        </w:rPr>
+        <w:t xml:space="preserve"> nas vagas de estacionamento</w:t>
+      </w:r>
+      <w:r>
+        <w:rPr>
+          <w:rFonts w:cs="Arial"/>
+        </w:rPr>
+        <w:t xml:space="preserve">, </w:t>
+      </w:r>
+      <w:r>
+        <w:rPr>
+          <w:rFonts w:cs="Arial"/>
+        </w:rPr>
+        <w:t>permitirá ao usuário se informar se há vagas disponíveis em uma localidade e determinar um caminho para alcançar uma vaga determinada.</w:t>
+      </w:r>
+    </w:p>
+    <w:p>
+      <w:pPr>
+        <w:pStyle w:val="Palavras-chave"/>
+        <w:spacing w:after="0" w:line="360" w:lineRule="auto"/>
+        <w:ind w:firstLine="1134"/>
+        <w:jc w:val="both"/>
+        <w:rPr>
+          <w:rFonts w:cs="Arial"/>
+          <w:b/>
+        </w:rPr>
+      </w:pPr>
+      <w:r>
+        <w:rPr>
+          <w:rFonts w:cs="Arial"/>
+          <w:b/>
+        </w:rPr>
         <w:t>Há a possibilidade de serem indicados os problemas que foram observados e que impulsionaram a investigação e o início dos trabalhos de pesquisa no ímpeto de alcançar alternativas que proponham possíveis soluções ao mesmo.</w:t>
       </w:r>
     </w:p>
@@ -689,35 +775,41 @@
         <w:jc w:val="both"/>
         <w:rPr>
           <w:rFonts w:cs="Arial"/>
-        </w:rPr>
-      </w:pPr>
-      <w:r>
-        <w:rPr>
-          <w:rFonts w:cs="Arial"/>
+          <w:b/>
+        </w:rPr>
+      </w:pPr>
+      <w:r>
+        <w:rPr>
+          <w:rFonts w:cs="Arial"/>
+          <w:b/>
         </w:rPr>
         <w:t xml:space="preserve">Oliveira Netto (2008, p. 63) aponta que </w:t>
       </w:r>
       <w:r>
         <w:rPr>
           <w:rFonts w:cs="Arial"/>
+          <w:b/>
         </w:rPr>
         <w:t xml:space="preserve">as </w:t>
       </w:r>
       <w:r>
         <w:rPr>
           <w:rFonts w:cs="Arial"/>
+          <w:b/>
         </w:rPr>
         <w:t xml:space="preserve">“pesquisas científicas são iniciadas a partir de um problema </w:t>
       </w:r>
       <w:r>
         <w:rPr>
           <w:rFonts w:cs="Arial"/>
+          <w:b/>
         </w:rPr>
         <w:t>ou pergunta</w:t>
       </w:r>
       <w:r>
         <w:rPr>
           <w:rFonts w:cs="Arial"/>
+          <w:b/>
         </w:rPr>
         <w:t>.</w:t>
       </w:r>
@@ -866,21 +958,27 @@
         <w:rPr>
           <w:rFonts w:cs="Arial"/>
         </w:rPr>
-        <w:t xml:space="preserve">Em primeira instância, a ideia só será estendida para estacionamentos privados. Todavia, é desejável que se possa expandir, no futuro, para vagas públicas. </w:t>
-      </w:r>
-    </w:p>
-    <w:p>
-      <w:pPr>
-        <w:pStyle w:val="Palavras-chave"/>
-        <w:spacing w:after="0" w:line="360" w:lineRule="auto"/>
-        <w:jc w:val="both"/>
-        <w:rPr>
-          <w:rFonts w:cs="Arial"/>
-          <w:b/>
-        </w:rPr>
-      </w:pPr>
+        <w:t>Em primeira instância, a ideia só será estendida para estacionamentos privados. Todavia, é desejáve</w:t>
+      </w:r>
       <w:bookmarkStart w:id="0" w:name="_GoBack"/>
       <w:bookmarkEnd w:id="0"/>
+      <w:r>
+        <w:rPr>
+          <w:rFonts w:cs="Arial"/>
+        </w:rPr>
+        <w:t xml:space="preserve">l que se possa expandir, no futuro, para vagas públicas. </w:t>
+      </w:r>
+    </w:p>
+    <w:p>
+      <w:pPr>
+        <w:pStyle w:val="Palavras-chave"/>
+        <w:spacing w:after="0" w:line="360" w:lineRule="auto"/>
+        <w:jc w:val="both"/>
+        <w:rPr>
+          <w:rFonts w:cs="Arial"/>
+          <w:b/>
+        </w:rPr>
+      </w:pPr>
     </w:p>
     <w:p>
       <w:pPr>
@@ -963,11 +1061,13 @@
         <w:jc w:val="both"/>
         <w:rPr>
           <w:rFonts w:cs="Arial"/>
-        </w:rPr>
-      </w:pPr>
-      <w:r>
-        <w:rPr>
-          <w:rFonts w:cs="Arial"/>
+          <w:b/>
+        </w:rPr>
+      </w:pPr>
+      <w:r>
+        <w:rPr>
+          <w:rFonts w:cs="Arial"/>
+          <w:b/>
         </w:rPr>
         <w:t>Elencar de 3 a 5 projetos que de alguma forma estarão relacionado ao problema que você está resolvendo. É salutar fazer uma breve descrição e posteriormente elencar pontos forte, pontos fracos, etc.</w:t>
       </w:r>
@@ -1063,6 +1163,7 @@
       <w:r>
         <w:rPr>
           <w:rFonts w:cs="Arial"/>
+          <w:b/>
         </w:rPr>
         <w:t>Conceituar e situar termos e tecnologias que utilizará no projeto para facilitar o entendimento. Ex. RFID: O que é? Como funciona? Onde se aplica? Pontos fortes e fracos. Exemplos de uso.</w:t>
       </w:r>
@@ -1159,11 +1260,13 @@
         <w:jc w:val="both"/>
         <w:rPr>
           <w:rFonts w:cs="Arial"/>
-        </w:rPr>
-      </w:pPr>
-      <w:r>
-        <w:rPr>
-          <w:rFonts w:cs="Arial"/>
+          <w:b/>
+        </w:rPr>
+      </w:pPr>
+      <w:r>
+        <w:rPr>
+          <w:rFonts w:cs="Arial"/>
+          <w:b/>
         </w:rPr>
         <w:t>Descrever as funcionalidades necessárias/existentes na sua solução do problema.</w:t>
       </w:r>
@@ -1253,11 +1356,13 @@
         <w:jc w:val="both"/>
         <w:rPr>
           <w:rFonts w:cs="Arial"/>
-        </w:rPr>
-      </w:pPr>
-      <w:r>
-        <w:rPr>
-          <w:rFonts w:cs="Arial"/>
+          <w:b/>
+        </w:rPr>
+      </w:pPr>
+      <w:r>
+        <w:rPr>
+          <w:rFonts w:cs="Arial"/>
+          <w:b/>
         </w:rPr>
         <w:t>Descrição de como pretende fazer para alcançar os objetivos propostos e resolver o problema.</w:t>
       </w:r>
@@ -1354,11 +1459,13 @@
         <w:jc w:val="both"/>
         <w:rPr>
           <w:rFonts w:cs="Arial"/>
-        </w:rPr>
-      </w:pPr>
-      <w:r>
-        <w:rPr>
-          <w:rFonts w:cs="Arial"/>
+          <w:b/>
+        </w:rPr>
+      </w:pPr>
+      <w:r>
+        <w:rPr>
+          <w:rFonts w:cs="Arial"/>
+          <w:b/>
         </w:rPr>
         <w:t>Cronograma de execução da atividades para alcançar o objetivo proposto e resolver o problema.</w:t>
       </w:r>
@@ -1367,10 +1474,169 @@
       <w:pPr>
         <w:pStyle w:val="Palavras-chave"/>
         <w:spacing w:after="0" w:line="360" w:lineRule="auto"/>
+        <w:jc w:val="both"/>
+        <w:rPr>
+          <w:rFonts w:cs="Arial"/>
+        </w:rPr>
+      </w:pPr>
+    </w:p>
+    <w:p>
+      <w:pPr>
+        <w:pStyle w:val="Palavras-chave"/>
+        <w:spacing w:after="0" w:line="360" w:lineRule="auto"/>
+        <w:jc w:val="both"/>
+        <w:rPr>
+          <w:rFonts w:cs="Arial"/>
+        </w:rPr>
+      </w:pPr>
+      <w:r>
+        <w:rPr>
+          <w:rFonts w:cs="Arial"/>
+          <w:b/>
+          <w:lang w:val="en-US"/>
+        </w:rPr>
+        <w:t>8</w:t>
+      </w:r>
+      <w:r>
+        <w:rPr>
+          <w:rFonts w:cs="Arial"/>
+          <w:b/>
+          <w:lang w:val="en-US"/>
+        </w:rPr>
+        <w:t xml:space="preserve"> Bibliografia</w:t>
+      </w:r>
+    </w:p>
+    <w:p>
+      <w:pPr>
+        <w:widowControl w:val="0"/>
+        <w:autoSpaceDE w:val="0"/>
+        <w:autoSpaceDN w:val="0"/>
+        <w:adjustRightInd w:val="0"/>
+        <w:spacing w:after="0" w:line="360" w:lineRule="auto"/>
+        <w:ind w:left="640" w:hanging="640"/>
+        <w:rPr>
+          <w:rFonts w:ascii="Arial" w:hAnsi="Arial" w:cs="Arial"/>
+          <w:noProof/>
+          <w:sz w:val="24"/>
+        </w:rPr>
+      </w:pPr>
+      <w:r>
+        <w:rPr>
+          <w:rFonts w:cs="Arial"/>
+          <w:b/>
+          <w:lang w:val="en-US"/>
+        </w:rPr>
+        <w:t xml:space="preserve"> </w:t>
+      </w:r>
+      <w:r>
+        <w:rPr>
+          <w:rFonts w:cs="Arial"/>
+          <w:b/>
+        </w:rPr>
+        <w:fldChar w:fldCharType="begin" w:fldLock="1"/>
+      </w:r>
+      <w:r>
+        <w:rPr>
+          <w:rFonts w:cs="Arial"/>
+          <w:b/>
+          <w:lang w:val="en-US"/>
+        </w:rPr>
+        <w:instrText xml:space="preserve">ADDIN Mendeley Bibliography CSL_BIBLIOGRAPHY </w:instrText>
+      </w:r>
+      <w:r>
+        <w:rPr>
+          <w:rFonts w:cs="Arial"/>
+          <w:b/>
+        </w:rPr>
+        <w:fldChar w:fldCharType="separate"/>
+      </w:r>
+      <w:r>
+        <w:rPr>
+          <w:rFonts w:ascii="Arial" w:hAnsi="Arial" w:cs="Arial"/>
+          <w:noProof/>
+          <w:sz w:val="24"/>
+          <w:szCs w:val="24"/>
+        </w:rPr>
+        <w:t>[1]</w:t>
+      </w:r>
+      <w:r>
+        <w:rPr>
+          <w:rFonts w:ascii="Arial" w:hAnsi="Arial" w:cs="Arial"/>
+          <w:noProof/>
+          <w:sz w:val="24"/>
+          <w:szCs w:val="24"/>
+        </w:rPr>
+        <w:tab/>
+        <w:t xml:space="preserve">IPEA </w:t>
+      </w:r>
+      <w:r>
+        <w:rPr>
+          <w:rFonts w:ascii="Arial" w:hAnsi="Arial" w:cs="Arial"/>
+          <w:i/>
+          <w:iCs/>
+          <w:noProof/>
+          <w:sz w:val="24"/>
+          <w:szCs w:val="24"/>
+        </w:rPr>
+        <w:t>et al.</w:t>
+      </w:r>
+      <w:r>
+        <w:rPr>
+          <w:rFonts w:ascii="Arial" w:hAnsi="Arial" w:cs="Arial"/>
+          <w:noProof/>
+          <w:sz w:val="24"/>
+          <w:szCs w:val="24"/>
+        </w:rPr>
+        <w:t xml:space="preserve">, “Mobilidade e Pendularidade no Complexo Metropolitano Expandido de São Paulo: O sistema de transporte fretado como alternativa de deslocamento,” </w:t>
+      </w:r>
+      <w:r>
+        <w:rPr>
+          <w:rFonts w:ascii="Arial" w:hAnsi="Arial" w:cs="Arial"/>
+          <w:i/>
+          <w:iCs/>
+          <w:noProof/>
+          <w:sz w:val="24"/>
+          <w:szCs w:val="24"/>
+        </w:rPr>
+        <w:t>Estud. Avançados</w:t>
+      </w:r>
+      <w:r>
+        <w:rPr>
+          <w:rFonts w:ascii="Arial" w:hAnsi="Arial" w:cs="Arial"/>
+          <w:noProof/>
+          <w:sz w:val="24"/>
+          <w:szCs w:val="24"/>
+        </w:rPr>
+        <w:t>, vol. 24, no. 1, pp. 1–16, 2011.</w:t>
+      </w:r>
+    </w:p>
+    <w:p>
+      <w:pPr>
+        <w:pStyle w:val="Palavras-chave"/>
+        <w:spacing w:after="0" w:line="360" w:lineRule="auto"/>
+        <w:jc w:val="both"/>
+        <w:rPr>
+          <w:rFonts w:cs="Arial"/>
+          <w:lang w:val="en-US"/>
+        </w:rPr>
+      </w:pPr>
+      <w:r>
+        <w:rPr>
+          <w:rFonts w:cs="Arial"/>
+          <w:b/>
+        </w:rPr>
+        <w:fldChar w:fldCharType="end"/>
+      </w:r>
+    </w:p>
+    <w:p>
+      <w:pPr>
+        <w:pStyle w:val="Palavras-chave"/>
+        <w:spacing w:after="0" w:line="360" w:lineRule="auto"/>
         <w:ind w:firstLine="1134"/>
         <w:jc w:val="both"/>
         <w:rPr>
           <w:rFonts w:cs="Arial"/>
+          <w:lang w:val="en-US"/>
         </w:rPr>
       </w:pPr>
     </w:p>
@@ -1382,11 +1648,13 @@
           <w:color w:val="000000"/>
           <w:sz w:val="24"/>
           <w:szCs w:val="24"/>
-        </w:rPr>
-      </w:pPr>
-      <w:r>
-        <w:rPr>
-          <w:rFonts w:cs="Arial"/>
+          <w:lang w:val="en-US"/>
+        </w:rPr>
+      </w:pPr>
+      <w:r>
+        <w:rPr>
+          <w:rFonts w:cs="Arial"/>
+          <w:lang w:val="en-US"/>
         </w:rPr>
         <w:br w:type="page"/>
       </w:r>
@@ -1525,7 +1793,7 @@
 </file>
 
 <file path=word/endnotes.xml><?xml version="1.0" encoding="utf-8"?>
-<w:endnotes xmlns:wpc="http://schemas.microsoft.com/office/word/2010/wordprocessingCanvas" xmlns:cx="http://schemas.microsoft.com/office/drawing/2014/chartex" xmlns:cx1="http://schemas.microsoft.com/office/drawing/2015/9/8/chartex" xmlns:cx2="http://schemas.microsoft.com/office/drawing/2015/10/21/chartex" xmlns:cx3="http://schemas.microsoft.com/office/drawing/2016/5/9/chartex" xmlns:cx4="http://schemas.microsoft.com/office/drawing/2016/5/10/chartex" xmlns:cx5="http://schemas.microsoft.com/office/drawing/2016/5/11/chartex" xmlns:cx6="http://schemas.microsoft.com/office/drawing/2016/5/12/chartex" xmlns:cx7="http://schemas.microsoft.com/office/drawing/2016/5/13/chartex" xmlns:cx8="http://schemas.microsoft.com/office/drawing/2016/5/14/chartex" xmlns:mc="http://schemas.openxmlformats.org/markup-compatibility/2006" xmlns:aink="http://schemas.microsoft.com/office/drawing/2016/ink" xmlns:am3d="http://schemas.microsoft.com/office/drawing/2017/model3d" xmlns:o="urn:schemas-microsoft-com:office:office" xmlns:r="http://schemas.openxmlformats.org/officeDocument/2006/relationships" xmlns:m="http://schemas.openxmlformats.org/officeDocument/2006/math" xmlns:v="urn:schemas-microsoft-com:vml" xmlns:wp14="http://schemas.microsoft.com/office/word/2010/wordprocessingDrawing" xmlns:wp="http://schemas.openxmlformats.org/drawingml/2006/wordprocessingDrawing" xmlns:w10="urn:schemas-microsoft-com:office:word" xmlns:w="http://schemas.openxmlformats.org/wordprocessingml/2006/main" xmlns:w14="http://schemas.microsoft.com/office/word/2010/wordml" xmlns:w15="http://schemas.microsoft.com/office/word/2012/wordml" xmlns:w16cid="http://schemas.microsoft.com/office/word/2016/wordml/cid" xmlns:w16se="http://schemas.microsoft.com/office/word/2015/wordml/symex" xmlns:wpg="http://schemas.microsoft.com/office/word/2010/wordprocessingGroup" xmlns:wpi="http://schemas.microsoft.com/office/word/2010/wordprocessingInk" xmlns:wne="http://schemas.microsoft.com/office/word/2006/wordml" xmlns:wps="http://schemas.microsoft.com/office/word/2010/wordprocessingShape" mc:Ignorable="w14 w15 w16se w16cid wp14">
+<w:endnotes xmlns:wpc="http://schemas.microsoft.com/office/word/2010/wordprocessingCanvas" xmlns:mc="http://schemas.openxmlformats.org/markup-compatibility/2006" xmlns:o="urn:schemas-microsoft-com:office:office" xmlns:r="http://schemas.openxmlformats.org/officeDocument/2006/relationships" xmlns:m="http://schemas.openxmlformats.org/officeDocument/2006/math" xmlns:v="urn:schemas-microsoft-com:vml" xmlns:wp14="http://schemas.microsoft.com/office/word/2010/wordprocessingDrawing" xmlns:wp="http://schemas.openxmlformats.org/drawingml/2006/wordprocessingDrawing" xmlns:w10="urn:schemas-microsoft-com:office:word" xmlns:w="http://schemas.openxmlformats.org/wordprocessingml/2006/main" xmlns:w14="http://schemas.microsoft.com/office/word/2010/wordml" xmlns:w15="http://schemas.microsoft.com/office/word/2012/wordml" xmlns:wpg="http://schemas.microsoft.com/office/word/2010/wordprocessingGroup" xmlns:wpi="http://schemas.microsoft.com/office/word/2010/wordprocessingInk" xmlns:wne="http://schemas.microsoft.com/office/word/2006/wordml" xmlns:wps="http://schemas.microsoft.com/office/word/2010/wordprocessingShape" mc:Ignorable="w14 w15 wp14">
   <w:endnote w:type="separator" w:id="-1">
     <w:p>
       <w:pPr>
@@ -1550,7 +1818,7 @@
 </file>
 
 <file path=word/footnotes.xml><?xml version="1.0" encoding="utf-8"?>
-<w:footnotes xmlns:wpc="http://schemas.microsoft.com/office/word/2010/wordprocessingCanvas" xmlns:cx="http://schemas.microsoft.com/office/drawing/2014/chartex" xmlns:cx1="http://schemas.microsoft.com/office/drawing/2015/9/8/chartex" xmlns:cx2="http://schemas.microsoft.com/office/drawing/2015/10/21/chartex" xmlns:cx3="http://schemas.microsoft.com/office/drawing/2016/5/9/chartex" xmlns:cx4="http://schemas.microsoft.com/office/drawing/2016/5/10/chartex" xmlns:cx5="http://schemas.microsoft.com/office/drawing/2016/5/11/chartex" xmlns:cx6="http://schemas.microsoft.com/office/drawing/2016/5/12/chartex" xmlns:cx7="http://schemas.microsoft.com/office/drawing/2016/5/13/chartex" xmlns:cx8="http://schemas.microsoft.com/office/drawing/2016/5/14/chartex" xmlns:mc="http://schemas.openxmlformats.org/markup-compatibility/2006" xmlns:aink="http://schemas.microsoft.com/office/drawing/2016/ink" xmlns:am3d="http://schemas.microsoft.com/office/drawing/2017/model3d" xmlns:o="urn:schemas-microsoft-com:office:office" xmlns:r="http://schemas.openxmlformats.org/officeDocument/2006/relationships" xmlns:m="http://schemas.openxmlformats.org/officeDocument/2006/math" xmlns:v="urn:schemas-microsoft-com:vml" xmlns:wp14="http://schemas.microsoft.com/office/word/2010/wordprocessingDrawing" xmlns:wp="http://schemas.openxmlformats.org/drawingml/2006/wordprocessingDrawing" xmlns:w10="urn:schemas-microsoft-com:office:word" xmlns:w="http://schemas.openxmlformats.org/wordprocessingml/2006/main" xmlns:w14="http://schemas.microsoft.com/office/word/2010/wordml" xmlns:w15="http://schemas.microsoft.com/office/word/2012/wordml" xmlns:w16cid="http://schemas.microsoft.com/office/word/2016/wordml/cid" xmlns:w16se="http://schemas.microsoft.com/office/word/2015/wordml/symex" xmlns:wpg="http://schemas.microsoft.com/office/word/2010/wordprocessingGroup" xmlns:wpi="http://schemas.microsoft.com/office/word/2010/wordprocessingInk" xmlns:wne="http://schemas.microsoft.com/office/word/2006/wordml" xmlns:wps="http://schemas.microsoft.com/office/word/2010/wordprocessingShape" mc:Ignorable="w14 w15 w16se w16cid wp14">
+<w:footnotes xmlns:wpc="http://schemas.microsoft.com/office/word/2010/wordprocessingCanvas" xmlns:mc="http://schemas.openxmlformats.org/markup-compatibility/2006" xmlns:o="urn:schemas-microsoft-com:office:office" xmlns:r="http://schemas.openxmlformats.org/officeDocument/2006/relationships" xmlns:m="http://schemas.openxmlformats.org/officeDocument/2006/math" xmlns:v="urn:schemas-microsoft-com:vml" xmlns:wp14="http://schemas.microsoft.com/office/word/2010/wordprocessingDrawing" xmlns:wp="http://schemas.openxmlformats.org/drawingml/2006/wordprocessingDrawing" xmlns:w10="urn:schemas-microsoft-com:office:word" xmlns:w="http://schemas.openxmlformats.org/wordprocessingml/2006/main" xmlns:w14="http://schemas.microsoft.com/office/word/2010/wordml" xmlns:w15="http://schemas.microsoft.com/office/word/2012/wordml" xmlns:wpg="http://schemas.microsoft.com/office/word/2010/wordprocessingGroup" xmlns:wpi="http://schemas.microsoft.com/office/word/2010/wordprocessingInk" xmlns:wne="http://schemas.microsoft.com/office/word/2006/wordml" xmlns:wps="http://schemas.microsoft.com/office/word/2010/wordprocessingShape" mc:Ignorable="w14 w15 wp14">
   <w:footnote w:type="separator" w:id="-1">
     <w:p>
       <w:pPr>
@@ -1575,8 +1843,8 @@
 </file>
 
 <file path=word/numbering.xml><?xml version="1.0" encoding="utf-8"?>
-<w:numbering xmlns:wpc="http://schemas.microsoft.com/office/word/2010/wordprocessingCanvas" xmlns:cx="http://schemas.microsoft.com/office/drawing/2014/chartex" xmlns:cx1="http://schemas.microsoft.com/office/drawing/2015/9/8/chartex" xmlns:cx2="http://schemas.microsoft.com/office/drawing/2015/10/21/chartex" xmlns:cx3="http://schemas.microsoft.com/office/drawing/2016/5/9/chartex" xmlns:cx4="http://schemas.microsoft.com/office/drawing/2016/5/10/chartex" xmlns:cx5="http://schemas.microsoft.com/office/drawing/2016/5/11/chartex" xmlns:cx6="http://schemas.microsoft.com/office/drawing/2016/5/12/chartex" xmlns:cx7="http://schemas.microsoft.com/office/drawing/2016/5/13/chartex" xmlns:cx8="http://schemas.microsoft.com/office/drawing/2016/5/14/chartex" xmlns:mc="http://schemas.openxmlformats.org/markup-compatibility/2006" xmlns:aink="http://schemas.microsoft.com/office/drawing/2016/ink" xmlns:am3d="http://schemas.microsoft.com/office/drawing/2017/model3d" xmlns:o="urn:schemas-microsoft-com:office:office" xmlns:r="http://schemas.openxmlformats.org/officeDocument/2006/relationships" xmlns:m="http://schemas.openxmlformats.org/officeDocument/2006/math" xmlns:v="urn:schemas-microsoft-com:vml" xmlns:wp14="http://schemas.microsoft.com/office/word/2010/wordprocessingDrawing" xmlns:wp="http://schemas.openxmlformats.org/drawingml/2006/wordprocessingDrawing" xmlns:w10="urn:schemas-microsoft-com:office:word" xmlns:w="http://schemas.openxmlformats.org/wordprocessingml/2006/main" xmlns:w14="http://schemas.microsoft.com/office/word/2010/wordml" xmlns:w15="http://schemas.microsoft.com/office/word/2012/wordml" xmlns:w16cid="http://schemas.microsoft.com/office/word/2016/wordml/cid" xmlns:w16se="http://schemas.microsoft.com/office/word/2015/wordml/symex" xmlns:wpg="http://schemas.microsoft.com/office/word/2010/wordprocessingGroup" xmlns:wpi="http://schemas.microsoft.com/office/word/2010/wordprocessingInk" xmlns:wne="http://schemas.microsoft.com/office/word/2006/wordml" xmlns:wps="http://schemas.microsoft.com/office/word/2010/wordprocessingShape" mc:Ignorable="w14 w15 w16se w16cid wp14">
-  <w:abstractNum w:abstractNumId="0" w15:restartNumberingAfterBreak="0">
+<w:numbering xmlns:wpc="http://schemas.microsoft.com/office/word/2010/wordprocessingCanvas" xmlns:mc="http://schemas.openxmlformats.org/markup-compatibility/2006" xmlns:o="urn:schemas-microsoft-com:office:office" xmlns:r="http://schemas.openxmlformats.org/officeDocument/2006/relationships" xmlns:m="http://schemas.openxmlformats.org/officeDocument/2006/math" xmlns:v="urn:schemas-microsoft-com:vml" xmlns:wp14="http://schemas.microsoft.com/office/word/2010/wordprocessingDrawing" xmlns:wp="http://schemas.openxmlformats.org/drawingml/2006/wordprocessingDrawing" xmlns:w10="urn:schemas-microsoft-com:office:word" xmlns:w="http://schemas.openxmlformats.org/wordprocessingml/2006/main" xmlns:w14="http://schemas.microsoft.com/office/word/2010/wordml" xmlns:w15="http://schemas.microsoft.com/office/word/2012/wordml" xmlns:wpg="http://schemas.microsoft.com/office/word/2010/wordprocessingGroup" xmlns:wpi="http://schemas.microsoft.com/office/word/2010/wordprocessingInk" xmlns:wne="http://schemas.microsoft.com/office/word/2006/wordml" xmlns:wps="http://schemas.microsoft.com/office/word/2010/wordprocessingShape" mc:Ignorable="w14 w15 wp14">
+  <w:abstractNum w:abstractNumId="0">
     <w:nsid w:val="40192EA5"/>
     <w:multiLevelType w:val="hybridMultilevel"/>
     <w:tmpl w:val="5880A2CC"/>
@@ -1696,7 +1964,7 @@
 </file>
 
 <file path=word/styles.xml><?xml version="1.0" encoding="utf-8"?>
-<w:styles xmlns:mc="http://schemas.openxmlformats.org/markup-compatibility/2006" xmlns:r="http://schemas.openxmlformats.org/officeDocument/2006/relationships" xmlns:w="http://schemas.openxmlformats.org/wordprocessingml/2006/main" xmlns:w14="http://schemas.microsoft.com/office/word/2010/wordml" xmlns:w15="http://schemas.microsoft.com/office/word/2012/wordml" xmlns:w16cid="http://schemas.microsoft.com/office/word/2016/wordml/cid" xmlns:w16se="http://schemas.microsoft.com/office/word/2015/wordml/symex" mc:Ignorable="w14 w15 w16se w16cid">
+<w:styles xmlns:mc="http://schemas.openxmlformats.org/markup-compatibility/2006" xmlns:r="http://schemas.openxmlformats.org/officeDocument/2006/relationships" xmlns:w="http://schemas.openxmlformats.org/wordprocessingml/2006/main" xmlns:w14="http://schemas.microsoft.com/office/word/2010/wordml" xmlns:w15="http://schemas.microsoft.com/office/word/2012/wordml" mc:Ignorable="w14 w15">
   <w:docDefaults>
     <w:rPrDefault>
       <w:rPr>
@@ -1712,7 +1980,7 @@
       </w:pPr>
     </w:pPrDefault>
   </w:docDefaults>
-  <w:latentStyles w:defLockedState="0" w:defUIPriority="99" w:defSemiHidden="0" w:defUnhideWhenUsed="0" w:defQFormat="0" w:count="375">
+  <w:latentStyles w:defLockedState="0" w:defUIPriority="99" w:defSemiHidden="0" w:defUnhideWhenUsed="0" w:defQFormat="0" w:count="371">
     <w:lsdException w:name="Normal" w:uiPriority="0" w:qFormat="1"/>
     <w:lsdException w:name="heading 1" w:qFormat="1"/>
     <w:lsdException w:name="heading 2" w:semiHidden="1" w:uiPriority="9" w:unhideWhenUsed="1" w:qFormat="1"/>
@@ -2075,10 +2343,6 @@
     <w:lsdException w:name="List Table 5 Dark Accent 6" w:uiPriority="50"/>
     <w:lsdException w:name="List Table 6 Colorful Accent 6" w:uiPriority="51"/>
     <w:lsdException w:name="List Table 7 Colorful Accent 6" w:uiPriority="52"/>
-    <w:lsdException w:name="Mention" w:semiHidden="1" w:unhideWhenUsed="1"/>
-    <w:lsdException w:name="Smart Hyperlink" w:semiHidden="1" w:unhideWhenUsed="1"/>
-    <w:lsdException w:name="Hashtag" w:semiHidden="1" w:unhideWhenUsed="1"/>
-    <w:lsdException w:name="Unresolved Mention" w:semiHidden="1" w:unhideWhenUsed="1"/>
   </w:latentStyles>
   <w:style w:type="paragraph" w:default="1" w:styleId="Normal">
     <w:name w:val="Normal"/>
@@ -2271,6 +2535,7 @@
       <w:spacing w:after="0" w:line="240" w:lineRule="auto"/>
     </w:pPr>
     <w:tblPr>
+      <w:tblInd w:w="0" w:type="dxa"/>
       <w:tblBorders>
         <w:top w:val="single" w:sz="4" w:space="0" w:color="auto"/>
         <w:left w:val="single" w:sz="4" w:space="0" w:color="auto"/>
@@ -2279,6 +2544,12 @@
         <w:insideH w:val="single" w:sz="4" w:space="0" w:color="auto"/>
         <w:insideV w:val="single" w:sz="4" w:space="0" w:color="auto"/>
       </w:tblBorders>
+      <w:tblCellMar>
+        <w:top w:w="0" w:type="dxa"/>
+        <w:left w:w="108" w:type="dxa"/>
+        <w:bottom w:w="0" w:type="dxa"/>
+        <w:right w:w="108" w:type="dxa"/>
+      </w:tblCellMar>
     </w:tblPr>
   </w:style>
   <w:style w:type="character" w:customStyle="1" w:styleId="Ttulo6Char">
@@ -2698,7 +2969,7 @@
 </file>
 
 <file path=customXml/itemProps1.xml><?xml version="1.0" encoding="utf-8"?>
-<ds:datastoreItem xmlns:ds="http://schemas.openxmlformats.org/officeDocument/2006/customXml" ds:itemID="{3EDE1B41-9018-4612-8729-BDBA579FCDC1}">
+<ds:datastoreItem xmlns:ds="http://schemas.openxmlformats.org/officeDocument/2006/customXml" ds:itemID="{D4100CD2-F748-4E8D-9FB1-01CB68FC5F7D}">
   <ds:schemaRefs>
     <ds:schemaRef ds:uri="http://schemas.openxmlformats.org/officeDocument/2006/bibliography"/>
   </ds:schemaRefs>

</xml_diff>

<commit_message>
Trabalhos Relacionados no Relatório
Coloquei a parte de trabalhos relacionados no relatório.
</commit_message>
<xml_diff>
--- a/relatorioOficinaIntegracao1.MODELO-1.docx
+++ b/relatorioOficinaIntegracao1.MODELO-1.docx
@@ -1,6 +1,6 @@
 
 <file path=word/document.xml><?xml version="1.0" encoding="utf-8"?>
-<w:document xmlns:wpc="http://schemas.microsoft.com/office/word/2010/wordprocessingCanvas" xmlns:mc="http://schemas.openxmlformats.org/markup-compatibility/2006" xmlns:o="urn:schemas-microsoft-com:office:office" xmlns:r="http://schemas.openxmlformats.org/officeDocument/2006/relationships" xmlns:m="http://schemas.openxmlformats.org/officeDocument/2006/math" xmlns:v="urn:schemas-microsoft-com:vml" xmlns:wp14="http://schemas.microsoft.com/office/word/2010/wordprocessingDrawing" xmlns:wp="http://schemas.openxmlformats.org/drawingml/2006/wordprocessingDrawing" xmlns:w10="urn:schemas-microsoft-com:office:word" xmlns:w="http://schemas.openxmlformats.org/wordprocessingml/2006/main" xmlns:w14="http://schemas.microsoft.com/office/word/2010/wordml" xmlns:w15="http://schemas.microsoft.com/office/word/2012/wordml" xmlns:wpg="http://schemas.microsoft.com/office/word/2010/wordprocessingGroup" xmlns:wpi="http://schemas.microsoft.com/office/word/2010/wordprocessingInk" xmlns:wne="http://schemas.microsoft.com/office/word/2006/wordml" xmlns:wps="http://schemas.microsoft.com/office/word/2010/wordprocessingShape" mc:Ignorable="w14 w15 wp14">
+<w:document xmlns:wpc="http://schemas.microsoft.com/office/word/2010/wordprocessingCanvas" xmlns:cx="http://schemas.microsoft.com/office/drawing/2014/chartex" xmlns:cx1="http://schemas.microsoft.com/office/drawing/2015/9/8/chartex" xmlns:cx2="http://schemas.microsoft.com/office/drawing/2015/10/21/chartex" xmlns:cx3="http://schemas.microsoft.com/office/drawing/2016/5/9/chartex" xmlns:cx4="http://schemas.microsoft.com/office/drawing/2016/5/10/chartex" xmlns:cx5="http://schemas.microsoft.com/office/drawing/2016/5/11/chartex" xmlns:cx6="http://schemas.microsoft.com/office/drawing/2016/5/12/chartex" xmlns:cx7="http://schemas.microsoft.com/office/drawing/2016/5/13/chartex" xmlns:cx8="http://schemas.microsoft.com/office/drawing/2016/5/14/chartex" xmlns:mc="http://schemas.openxmlformats.org/markup-compatibility/2006" xmlns:aink="http://schemas.microsoft.com/office/drawing/2016/ink" xmlns:am3d="http://schemas.microsoft.com/office/drawing/2017/model3d" xmlns:o="urn:schemas-microsoft-com:office:office" xmlns:r="http://schemas.openxmlformats.org/officeDocument/2006/relationships" xmlns:m="http://schemas.openxmlformats.org/officeDocument/2006/math" xmlns:v="urn:schemas-microsoft-com:vml" xmlns:wp14="http://schemas.microsoft.com/office/word/2010/wordprocessingDrawing" xmlns:wp="http://schemas.openxmlformats.org/drawingml/2006/wordprocessingDrawing" xmlns:w10="urn:schemas-microsoft-com:office:word" xmlns:w="http://schemas.openxmlformats.org/wordprocessingml/2006/main" xmlns:w14="http://schemas.microsoft.com/office/word/2010/wordml" xmlns:w15="http://schemas.microsoft.com/office/word/2012/wordml" xmlns:w16cid="http://schemas.microsoft.com/office/word/2016/wordml/cid" xmlns:w16se="http://schemas.microsoft.com/office/word/2015/wordml/symex" xmlns:wpg="http://schemas.microsoft.com/office/word/2010/wordprocessingGroup" xmlns:wpi="http://schemas.microsoft.com/office/word/2010/wordprocessingInk" xmlns:wne="http://schemas.microsoft.com/office/word/2006/wordml" xmlns:wps="http://schemas.microsoft.com/office/word/2010/wordprocessingShape" mc:Ignorable="w14 w15 w16se w16cid wp14">
   <w:body>
     <w:p>
       <w:pPr>
@@ -958,130 +958,169 @@
         <w:rPr>
           <w:rFonts w:cs="Arial"/>
         </w:rPr>
-        <w:t>Em primeira instância, a ideia só será estendida para estacionamentos privados. Todavia, é desejáve</w:t>
-      </w:r>
+        <w:t xml:space="preserve">Em primeira instância, a ideia só será estendida para estacionamentos privados. Todavia, é desejável que se possa expandir, no futuro, para vagas públicas. </w:t>
+      </w:r>
+    </w:p>
+    <w:p>
+      <w:pPr>
+        <w:pStyle w:val="Palavras-chave"/>
+        <w:spacing w:after="0" w:line="360" w:lineRule="auto"/>
+        <w:jc w:val="both"/>
+        <w:rPr>
+          <w:rFonts w:cs="Arial"/>
+          <w:b/>
+        </w:rPr>
+      </w:pPr>
+    </w:p>
+    <w:p>
+      <w:pPr>
+        <w:pStyle w:val="Palavras-chave"/>
+        <w:spacing w:after="0" w:line="360" w:lineRule="auto"/>
+        <w:jc w:val="both"/>
+        <w:rPr>
+          <w:rFonts w:cs="Arial"/>
+          <w:b/>
+        </w:rPr>
+      </w:pPr>
+      <w:r>
+        <w:rPr>
+          <w:rFonts w:cs="Arial"/>
+          <w:b/>
+        </w:rPr>
+        <w:t>3</w:t>
+      </w:r>
+      <w:r>
+        <w:rPr>
+          <w:rFonts w:cs="Arial"/>
+          <w:b/>
+        </w:rPr>
+        <w:t xml:space="preserve"> </w:t>
+      </w:r>
+      <w:r>
+        <w:rPr>
+          <w:rFonts w:cs="Arial"/>
+          <w:b/>
+        </w:rPr>
+        <w:t>TRABALHOS RELACIONADOS</w:t>
+      </w:r>
+      <w:r>
+        <w:rPr>
+          <w:rFonts w:cs="Arial"/>
+          <w:b/>
+        </w:rPr>
+        <w:t xml:space="preserve">  </w:t>
+      </w:r>
+      <w:r>
+        <w:rPr>
+          <w:rFonts w:cs="Arial"/>
+          <w:b/>
+          <w:color w:val="FF0000"/>
+        </w:rPr>
+        <w:t>(</w:t>
+      </w:r>
+      <w:r>
+        <w:rPr>
+          <w:rFonts w:cs="Arial"/>
+          <w:b/>
+          <w:color w:val="FF0000"/>
+        </w:rPr>
+        <w:t>obrigatório</w:t>
+      </w:r>
+      <w:r>
+        <w:rPr>
+          <w:rFonts w:cs="Arial"/>
+          <w:b/>
+          <w:color w:val="FF0000"/>
+        </w:rPr>
+        <w:t>)</w:t>
+      </w:r>
+    </w:p>
+    <w:p>
+      <w:pPr>
+        <w:pStyle w:val="Palavras-chave"/>
+        <w:spacing w:after="0" w:line="360" w:lineRule="auto"/>
+        <w:jc w:val="both"/>
+        <w:rPr>
+          <w:rFonts w:cs="Arial"/>
+        </w:rPr>
+      </w:pPr>
+    </w:p>
+    <w:p>
+      <w:pPr>
+        <w:pStyle w:val="Palavras-chave"/>
+        <w:spacing w:after="0" w:line="360" w:lineRule="auto"/>
+        <w:ind w:firstLine="1134"/>
+        <w:jc w:val="both"/>
+        <w:rPr>
+          <w:rFonts w:cs="Arial"/>
+        </w:rPr>
+      </w:pPr>
+      <w:r>
+        <w:rPr>
+          <w:rFonts w:cs="Arial"/>
+        </w:rPr>
+        <w:t>Recentemente</w:t>
+      </w:r>
+      <w:r>
+        <w:rPr>
+          <w:rFonts w:cs="Arial"/>
+        </w:rPr>
+        <w:t xml:space="preserve">, o Google lançou um serviço dentro de sua plataforma Google Maps que disponibiliza informações sobre vagas em regiões da cidade de </w:t>
+      </w:r>
+      <w:r>
+        <w:rPr>
+          <w:rFonts w:cs="Arial"/>
+        </w:rPr>
+        <w:lastRenderedPageBreak/>
+        <w:t>São Paulo - SP e Rio de Janeiro -RJ. O serviço mostra em um mapa da região em que o usuário deseja estacionar o seu carro. Uma linha contendo faixas de cores indica a facilidade de se encontrar uma vaga na região.</w:t>
+      </w:r>
+    </w:p>
+    <w:p>
+      <w:pPr>
+        <w:pStyle w:val="Palavras-chave"/>
+        <w:spacing w:after="0" w:line="360" w:lineRule="auto"/>
+        <w:ind w:firstLine="1134"/>
+        <w:jc w:val="both"/>
+        <w:rPr>
+          <w:rFonts w:cs="Arial"/>
+        </w:rPr>
+      </w:pPr>
+      <w:r>
+        <w:rPr>
+          <w:rFonts w:cs="Arial"/>
+        </w:rPr>
+        <w:t>Em 2015, a Bosh, uma multinacional de engenharia, lançou um serviço de gerenciamento de vagas de estacionamento. O sistema é capaz de reconhecer espaços livres em áreas humanas e indicar a localização destes espaços para o motorista. O sistema utiliza um sensor, que pode ser instalada em garagens ou até mesmo no asfalto, para detectar os espaços e vagas disponíveis. Informações como vagas, tipo de vaga e preço por hora são informadas pelo para o usuário.</w:t>
+      </w:r>
+    </w:p>
+    <w:p>
+      <w:pPr>
+        <w:pStyle w:val="Palavras-chave"/>
+        <w:spacing w:after="0" w:line="360" w:lineRule="auto"/>
+        <w:ind w:firstLine="1134"/>
+        <w:jc w:val="both"/>
+        <w:rPr>
+          <w:rFonts w:cs="Arial"/>
+        </w:rPr>
+      </w:pPr>
+      <w:r>
+        <w:rPr>
+          <w:rFonts w:cs="Arial"/>
+        </w:rPr>
+        <w:t>A Prossiga, empresa de software e automação para estacionamentos, possui um software gerenciador de garagens que faz uso de diversos tipos de sensores instalados sob as vagas. O sistema é capaz de informar vagas livre e ocupadas, bem como controlar a maneira com que os veículos ocupam as vagas. Ele é capaz também de sugerir maneiras de economizar energia desligando a iluminação em locais não utilizados da garagem. O ponto negativo desta tecnologia é que ela está disponível apenas para o responsável do prédio.</w:t>
+      </w:r>
+    </w:p>
+    <w:p>
+      <w:pPr>
+        <w:pStyle w:val="Palavras-chave"/>
+        <w:spacing w:after="0" w:line="360" w:lineRule="auto"/>
+        <w:ind w:firstLine="1134"/>
+        <w:jc w:val="both"/>
+        <w:rPr>
+          <w:rFonts w:cs="Arial"/>
+        </w:rPr>
+      </w:pPr>
       <w:bookmarkStart w:id="0" w:name="_GoBack"/>
       <w:bookmarkEnd w:id="0"/>
-      <w:r>
-        <w:rPr>
-          <w:rFonts w:cs="Arial"/>
-        </w:rPr>
-        <w:t xml:space="preserve">l que se possa expandir, no futuro, para vagas públicas. </w:t>
-      </w:r>
-    </w:p>
-    <w:p>
-      <w:pPr>
-        <w:pStyle w:val="Palavras-chave"/>
-        <w:spacing w:after="0" w:line="360" w:lineRule="auto"/>
-        <w:jc w:val="both"/>
-        <w:rPr>
-          <w:rFonts w:cs="Arial"/>
-          <w:b/>
-        </w:rPr>
-      </w:pPr>
-    </w:p>
-    <w:p>
-      <w:pPr>
-        <w:pStyle w:val="Palavras-chave"/>
-        <w:spacing w:after="0" w:line="360" w:lineRule="auto"/>
-        <w:jc w:val="both"/>
-        <w:rPr>
-          <w:rFonts w:cs="Arial"/>
-          <w:b/>
-        </w:rPr>
-      </w:pPr>
-      <w:r>
-        <w:rPr>
-          <w:rFonts w:cs="Arial"/>
-          <w:b/>
-        </w:rPr>
-        <w:t>3</w:t>
-      </w:r>
-      <w:r>
-        <w:rPr>
-          <w:rFonts w:cs="Arial"/>
-          <w:b/>
-        </w:rPr>
-        <w:t xml:space="preserve"> </w:t>
-      </w:r>
-      <w:r>
-        <w:rPr>
-          <w:rFonts w:cs="Arial"/>
-          <w:b/>
-        </w:rPr>
-        <w:t>TRABALHOS RELACIONADOS</w:t>
-      </w:r>
-      <w:r>
-        <w:rPr>
-          <w:rFonts w:cs="Arial"/>
-          <w:b/>
-        </w:rPr>
-        <w:t xml:space="preserve">  </w:t>
-      </w:r>
-      <w:r>
-        <w:rPr>
-          <w:rFonts w:cs="Arial"/>
-          <w:b/>
-          <w:color w:val="FF0000"/>
-        </w:rPr>
-        <w:t>(</w:t>
-      </w:r>
-      <w:r>
-        <w:rPr>
-          <w:rFonts w:cs="Arial"/>
-          <w:b/>
-          <w:color w:val="FF0000"/>
-        </w:rPr>
-        <w:t>obrigatório</w:t>
-      </w:r>
-      <w:r>
-        <w:rPr>
-          <w:rFonts w:cs="Arial"/>
-          <w:b/>
-          <w:color w:val="FF0000"/>
-        </w:rPr>
-        <w:t>)</w:t>
-      </w:r>
-    </w:p>
-    <w:p>
-      <w:pPr>
-        <w:pStyle w:val="Palavras-chave"/>
-        <w:spacing w:after="0" w:line="360" w:lineRule="auto"/>
-        <w:jc w:val="both"/>
-        <w:rPr>
-          <w:rFonts w:cs="Arial"/>
-        </w:rPr>
-      </w:pPr>
-    </w:p>
-    <w:p>
-      <w:pPr>
-        <w:pStyle w:val="Palavras-chave"/>
-        <w:spacing w:after="0" w:line="360" w:lineRule="auto"/>
-        <w:ind w:firstLine="1134"/>
-        <w:jc w:val="both"/>
-        <w:rPr>
-          <w:rFonts w:cs="Arial"/>
-          <w:b/>
-        </w:rPr>
-      </w:pPr>
-      <w:r>
-        <w:rPr>
-          <w:rFonts w:cs="Arial"/>
-          <w:b/>
-        </w:rPr>
-        <w:t>Elencar de 3 a 5 projetos que de alguma forma estarão relacionado ao problema que você está resolvendo. É salutar fazer uma breve descrição e posteriormente elencar pontos forte, pontos fracos, etc.</w:t>
-      </w:r>
-    </w:p>
-    <w:p>
-      <w:pPr>
-        <w:pStyle w:val="Palavras-chave"/>
-        <w:spacing w:after="0" w:line="360" w:lineRule="auto"/>
-        <w:ind w:firstLine="1134"/>
-        <w:jc w:val="both"/>
-        <w:rPr>
-          <w:rFonts w:cs="Arial"/>
-        </w:rPr>
-      </w:pPr>
     </w:p>
     <w:p>
       <w:pPr>
@@ -1793,7 +1832,7 @@
 </file>
 
 <file path=word/endnotes.xml><?xml version="1.0" encoding="utf-8"?>
-<w:endnotes xmlns:wpc="http://schemas.microsoft.com/office/word/2010/wordprocessingCanvas" xmlns:mc="http://schemas.openxmlformats.org/markup-compatibility/2006" xmlns:o="urn:schemas-microsoft-com:office:office" xmlns:r="http://schemas.openxmlformats.org/officeDocument/2006/relationships" xmlns:m="http://schemas.openxmlformats.org/officeDocument/2006/math" xmlns:v="urn:schemas-microsoft-com:vml" xmlns:wp14="http://schemas.microsoft.com/office/word/2010/wordprocessingDrawing" xmlns:wp="http://schemas.openxmlformats.org/drawingml/2006/wordprocessingDrawing" xmlns:w10="urn:schemas-microsoft-com:office:word" xmlns:w="http://schemas.openxmlformats.org/wordprocessingml/2006/main" xmlns:w14="http://schemas.microsoft.com/office/word/2010/wordml" xmlns:w15="http://schemas.microsoft.com/office/word/2012/wordml" xmlns:wpg="http://schemas.microsoft.com/office/word/2010/wordprocessingGroup" xmlns:wpi="http://schemas.microsoft.com/office/word/2010/wordprocessingInk" xmlns:wne="http://schemas.microsoft.com/office/word/2006/wordml" xmlns:wps="http://schemas.microsoft.com/office/word/2010/wordprocessingShape" mc:Ignorable="w14 w15 wp14">
+<w:endnotes xmlns:wpc="http://schemas.microsoft.com/office/word/2010/wordprocessingCanvas" xmlns:cx="http://schemas.microsoft.com/office/drawing/2014/chartex" xmlns:cx1="http://schemas.microsoft.com/office/drawing/2015/9/8/chartex" xmlns:cx2="http://schemas.microsoft.com/office/drawing/2015/10/21/chartex" xmlns:cx3="http://schemas.microsoft.com/office/drawing/2016/5/9/chartex" xmlns:cx4="http://schemas.microsoft.com/office/drawing/2016/5/10/chartex" xmlns:cx5="http://schemas.microsoft.com/office/drawing/2016/5/11/chartex" xmlns:cx6="http://schemas.microsoft.com/office/drawing/2016/5/12/chartex" xmlns:cx7="http://schemas.microsoft.com/office/drawing/2016/5/13/chartex" xmlns:cx8="http://schemas.microsoft.com/office/drawing/2016/5/14/chartex" xmlns:mc="http://schemas.openxmlformats.org/markup-compatibility/2006" xmlns:aink="http://schemas.microsoft.com/office/drawing/2016/ink" xmlns:am3d="http://schemas.microsoft.com/office/drawing/2017/model3d" xmlns:o="urn:schemas-microsoft-com:office:office" xmlns:r="http://schemas.openxmlformats.org/officeDocument/2006/relationships" xmlns:m="http://schemas.openxmlformats.org/officeDocument/2006/math" xmlns:v="urn:schemas-microsoft-com:vml" xmlns:wp14="http://schemas.microsoft.com/office/word/2010/wordprocessingDrawing" xmlns:wp="http://schemas.openxmlformats.org/drawingml/2006/wordprocessingDrawing" xmlns:w10="urn:schemas-microsoft-com:office:word" xmlns:w="http://schemas.openxmlformats.org/wordprocessingml/2006/main" xmlns:w14="http://schemas.microsoft.com/office/word/2010/wordml" xmlns:w15="http://schemas.microsoft.com/office/word/2012/wordml" xmlns:w16cid="http://schemas.microsoft.com/office/word/2016/wordml/cid" xmlns:w16se="http://schemas.microsoft.com/office/word/2015/wordml/symex" xmlns:wpg="http://schemas.microsoft.com/office/word/2010/wordprocessingGroup" xmlns:wpi="http://schemas.microsoft.com/office/word/2010/wordprocessingInk" xmlns:wne="http://schemas.microsoft.com/office/word/2006/wordml" xmlns:wps="http://schemas.microsoft.com/office/word/2010/wordprocessingShape" mc:Ignorable="w14 w15 w16se w16cid wp14">
   <w:endnote w:type="separator" w:id="-1">
     <w:p>
       <w:pPr>
@@ -1818,7 +1857,7 @@
 </file>
 
 <file path=word/footnotes.xml><?xml version="1.0" encoding="utf-8"?>
-<w:footnotes xmlns:wpc="http://schemas.microsoft.com/office/word/2010/wordprocessingCanvas" xmlns:mc="http://schemas.openxmlformats.org/markup-compatibility/2006" xmlns:o="urn:schemas-microsoft-com:office:office" xmlns:r="http://schemas.openxmlformats.org/officeDocument/2006/relationships" xmlns:m="http://schemas.openxmlformats.org/officeDocument/2006/math" xmlns:v="urn:schemas-microsoft-com:vml" xmlns:wp14="http://schemas.microsoft.com/office/word/2010/wordprocessingDrawing" xmlns:wp="http://schemas.openxmlformats.org/drawingml/2006/wordprocessingDrawing" xmlns:w10="urn:schemas-microsoft-com:office:word" xmlns:w="http://schemas.openxmlformats.org/wordprocessingml/2006/main" xmlns:w14="http://schemas.microsoft.com/office/word/2010/wordml" xmlns:w15="http://schemas.microsoft.com/office/word/2012/wordml" xmlns:wpg="http://schemas.microsoft.com/office/word/2010/wordprocessingGroup" xmlns:wpi="http://schemas.microsoft.com/office/word/2010/wordprocessingInk" xmlns:wne="http://schemas.microsoft.com/office/word/2006/wordml" xmlns:wps="http://schemas.microsoft.com/office/word/2010/wordprocessingShape" mc:Ignorable="w14 w15 wp14">
+<w:footnotes xmlns:wpc="http://schemas.microsoft.com/office/word/2010/wordprocessingCanvas" xmlns:cx="http://schemas.microsoft.com/office/drawing/2014/chartex" xmlns:cx1="http://schemas.microsoft.com/office/drawing/2015/9/8/chartex" xmlns:cx2="http://schemas.microsoft.com/office/drawing/2015/10/21/chartex" xmlns:cx3="http://schemas.microsoft.com/office/drawing/2016/5/9/chartex" xmlns:cx4="http://schemas.microsoft.com/office/drawing/2016/5/10/chartex" xmlns:cx5="http://schemas.microsoft.com/office/drawing/2016/5/11/chartex" xmlns:cx6="http://schemas.microsoft.com/office/drawing/2016/5/12/chartex" xmlns:cx7="http://schemas.microsoft.com/office/drawing/2016/5/13/chartex" xmlns:cx8="http://schemas.microsoft.com/office/drawing/2016/5/14/chartex" xmlns:mc="http://schemas.openxmlformats.org/markup-compatibility/2006" xmlns:aink="http://schemas.microsoft.com/office/drawing/2016/ink" xmlns:am3d="http://schemas.microsoft.com/office/drawing/2017/model3d" xmlns:o="urn:schemas-microsoft-com:office:office" xmlns:r="http://schemas.openxmlformats.org/officeDocument/2006/relationships" xmlns:m="http://schemas.openxmlformats.org/officeDocument/2006/math" xmlns:v="urn:schemas-microsoft-com:vml" xmlns:wp14="http://schemas.microsoft.com/office/word/2010/wordprocessingDrawing" xmlns:wp="http://schemas.openxmlformats.org/drawingml/2006/wordprocessingDrawing" xmlns:w10="urn:schemas-microsoft-com:office:word" xmlns:w="http://schemas.openxmlformats.org/wordprocessingml/2006/main" xmlns:w14="http://schemas.microsoft.com/office/word/2010/wordml" xmlns:w15="http://schemas.microsoft.com/office/word/2012/wordml" xmlns:w16cid="http://schemas.microsoft.com/office/word/2016/wordml/cid" xmlns:w16se="http://schemas.microsoft.com/office/word/2015/wordml/symex" xmlns:wpg="http://schemas.microsoft.com/office/word/2010/wordprocessingGroup" xmlns:wpi="http://schemas.microsoft.com/office/word/2010/wordprocessingInk" xmlns:wne="http://schemas.microsoft.com/office/word/2006/wordml" xmlns:wps="http://schemas.microsoft.com/office/word/2010/wordprocessingShape" mc:Ignorable="w14 w15 w16se w16cid wp14">
   <w:footnote w:type="separator" w:id="-1">
     <w:p>
       <w:pPr>
@@ -1843,8 +1882,8 @@
 </file>
 
 <file path=word/numbering.xml><?xml version="1.0" encoding="utf-8"?>
-<w:numbering xmlns:wpc="http://schemas.microsoft.com/office/word/2010/wordprocessingCanvas" xmlns:mc="http://schemas.openxmlformats.org/markup-compatibility/2006" xmlns:o="urn:schemas-microsoft-com:office:office" xmlns:r="http://schemas.openxmlformats.org/officeDocument/2006/relationships" xmlns:m="http://schemas.openxmlformats.org/officeDocument/2006/math" xmlns:v="urn:schemas-microsoft-com:vml" xmlns:wp14="http://schemas.microsoft.com/office/word/2010/wordprocessingDrawing" xmlns:wp="http://schemas.openxmlformats.org/drawingml/2006/wordprocessingDrawing" xmlns:w10="urn:schemas-microsoft-com:office:word" xmlns:w="http://schemas.openxmlformats.org/wordprocessingml/2006/main" xmlns:w14="http://schemas.microsoft.com/office/word/2010/wordml" xmlns:w15="http://schemas.microsoft.com/office/word/2012/wordml" xmlns:wpg="http://schemas.microsoft.com/office/word/2010/wordprocessingGroup" xmlns:wpi="http://schemas.microsoft.com/office/word/2010/wordprocessingInk" xmlns:wne="http://schemas.microsoft.com/office/word/2006/wordml" xmlns:wps="http://schemas.microsoft.com/office/word/2010/wordprocessingShape" mc:Ignorable="w14 w15 wp14">
-  <w:abstractNum w:abstractNumId="0">
+<w:numbering xmlns:wpc="http://schemas.microsoft.com/office/word/2010/wordprocessingCanvas" xmlns:cx="http://schemas.microsoft.com/office/drawing/2014/chartex" xmlns:cx1="http://schemas.microsoft.com/office/drawing/2015/9/8/chartex" xmlns:cx2="http://schemas.microsoft.com/office/drawing/2015/10/21/chartex" xmlns:cx3="http://schemas.microsoft.com/office/drawing/2016/5/9/chartex" xmlns:cx4="http://schemas.microsoft.com/office/drawing/2016/5/10/chartex" xmlns:cx5="http://schemas.microsoft.com/office/drawing/2016/5/11/chartex" xmlns:cx6="http://schemas.microsoft.com/office/drawing/2016/5/12/chartex" xmlns:cx7="http://schemas.microsoft.com/office/drawing/2016/5/13/chartex" xmlns:cx8="http://schemas.microsoft.com/office/drawing/2016/5/14/chartex" xmlns:mc="http://schemas.openxmlformats.org/markup-compatibility/2006" xmlns:aink="http://schemas.microsoft.com/office/drawing/2016/ink" xmlns:am3d="http://schemas.microsoft.com/office/drawing/2017/model3d" xmlns:o="urn:schemas-microsoft-com:office:office" xmlns:r="http://schemas.openxmlformats.org/officeDocument/2006/relationships" xmlns:m="http://schemas.openxmlformats.org/officeDocument/2006/math" xmlns:v="urn:schemas-microsoft-com:vml" xmlns:wp14="http://schemas.microsoft.com/office/word/2010/wordprocessingDrawing" xmlns:wp="http://schemas.openxmlformats.org/drawingml/2006/wordprocessingDrawing" xmlns:w10="urn:schemas-microsoft-com:office:word" xmlns:w="http://schemas.openxmlformats.org/wordprocessingml/2006/main" xmlns:w14="http://schemas.microsoft.com/office/word/2010/wordml" xmlns:w15="http://schemas.microsoft.com/office/word/2012/wordml" xmlns:w16cid="http://schemas.microsoft.com/office/word/2016/wordml/cid" xmlns:w16se="http://schemas.microsoft.com/office/word/2015/wordml/symex" xmlns:wpg="http://schemas.microsoft.com/office/word/2010/wordprocessingGroup" xmlns:wpi="http://schemas.microsoft.com/office/word/2010/wordprocessingInk" xmlns:wne="http://schemas.microsoft.com/office/word/2006/wordml" xmlns:wps="http://schemas.microsoft.com/office/word/2010/wordprocessingShape" mc:Ignorable="w14 w15 w16se w16cid wp14">
+  <w:abstractNum w:abstractNumId="0" w15:restartNumberingAfterBreak="0">
     <w:nsid w:val="40192EA5"/>
     <w:multiLevelType w:val="hybridMultilevel"/>
     <w:tmpl w:val="5880A2CC"/>
@@ -1964,7 +2003,7 @@
 </file>
 
 <file path=word/styles.xml><?xml version="1.0" encoding="utf-8"?>
-<w:styles xmlns:mc="http://schemas.openxmlformats.org/markup-compatibility/2006" xmlns:r="http://schemas.openxmlformats.org/officeDocument/2006/relationships" xmlns:w="http://schemas.openxmlformats.org/wordprocessingml/2006/main" xmlns:w14="http://schemas.microsoft.com/office/word/2010/wordml" xmlns:w15="http://schemas.microsoft.com/office/word/2012/wordml" mc:Ignorable="w14 w15">
+<w:styles xmlns:mc="http://schemas.openxmlformats.org/markup-compatibility/2006" xmlns:r="http://schemas.openxmlformats.org/officeDocument/2006/relationships" xmlns:w="http://schemas.openxmlformats.org/wordprocessingml/2006/main" xmlns:w14="http://schemas.microsoft.com/office/word/2010/wordml" xmlns:w15="http://schemas.microsoft.com/office/word/2012/wordml" xmlns:w16cid="http://schemas.microsoft.com/office/word/2016/wordml/cid" xmlns:w16se="http://schemas.microsoft.com/office/word/2015/wordml/symex" mc:Ignorable="w14 w15 w16se w16cid">
   <w:docDefaults>
     <w:rPrDefault>
       <w:rPr>
@@ -1980,7 +2019,7 @@
       </w:pPr>
     </w:pPrDefault>
   </w:docDefaults>
-  <w:latentStyles w:defLockedState="0" w:defUIPriority="99" w:defSemiHidden="0" w:defUnhideWhenUsed="0" w:defQFormat="0" w:count="371">
+  <w:latentStyles w:defLockedState="0" w:defUIPriority="99" w:defSemiHidden="0" w:defUnhideWhenUsed="0" w:defQFormat="0" w:count="375">
     <w:lsdException w:name="Normal" w:uiPriority="0" w:qFormat="1"/>
     <w:lsdException w:name="heading 1" w:qFormat="1"/>
     <w:lsdException w:name="heading 2" w:semiHidden="1" w:uiPriority="9" w:unhideWhenUsed="1" w:qFormat="1"/>
@@ -2086,7 +2125,6 @@
     <w:lsdException w:name="HTML Sample" w:semiHidden="1" w:unhideWhenUsed="1"/>
     <w:lsdException w:name="HTML Typewriter" w:semiHidden="1" w:unhideWhenUsed="1"/>
     <w:lsdException w:name="HTML Variable" w:semiHidden="1" w:unhideWhenUsed="1"/>
-    <w:lsdException w:name="Normal Table" w:semiHidden="1" w:unhideWhenUsed="1"/>
     <w:lsdException w:name="annotation subject" w:semiHidden="1" w:unhideWhenUsed="1"/>
     <w:lsdException w:name="No List" w:semiHidden="1" w:unhideWhenUsed="1"/>
     <w:lsdException w:name="Outline List 1" w:semiHidden="1" w:unhideWhenUsed="1"/>
@@ -2130,10 +2168,8 @@
     <w:lsdException w:name="Table Elegant" w:semiHidden="1" w:unhideWhenUsed="1"/>
     <w:lsdException w:name="Table Professional" w:semiHidden="1" w:unhideWhenUsed="1"/>
     <w:lsdException w:name="Table Subtle 1" w:semiHidden="1" w:unhideWhenUsed="1"/>
-    <w:lsdException w:name="Table Subtle 2" w:semiHidden="1" w:unhideWhenUsed="1"/>
     <w:lsdException w:name="Table Web 1" w:semiHidden="1" w:unhideWhenUsed="1"/>
     <w:lsdException w:name="Table Web 2" w:semiHidden="1" w:unhideWhenUsed="1"/>
-    <w:lsdException w:name="Table Web 3" w:semiHidden="1" w:unhideWhenUsed="1"/>
     <w:lsdException w:name="Balloon Text" w:semiHidden="1" w:unhideWhenUsed="1"/>
     <w:lsdException w:name="Table Grid" w:uiPriority="59"/>
     <w:lsdException w:name="Table Theme" w:semiHidden="1" w:unhideWhenUsed="1"/>
@@ -2343,6 +2379,10 @@
     <w:lsdException w:name="List Table 5 Dark Accent 6" w:uiPriority="50"/>
     <w:lsdException w:name="List Table 6 Colorful Accent 6" w:uiPriority="51"/>
     <w:lsdException w:name="List Table 7 Colorful Accent 6" w:uiPriority="52"/>
+    <w:lsdException w:name="Mention" w:semiHidden="1" w:unhideWhenUsed="1"/>
+    <w:lsdException w:name="Smart Hyperlink" w:semiHidden="1" w:unhideWhenUsed="1"/>
+    <w:lsdException w:name="Hashtag" w:semiHidden="1" w:unhideWhenUsed="1"/>
+    <w:lsdException w:name="Unresolved Mention" w:semiHidden="1" w:unhideWhenUsed="1"/>
   </w:latentStyles>
   <w:style w:type="paragraph" w:default="1" w:styleId="Normal">
     <w:name w:val="Normal"/>
@@ -2535,7 +2575,6 @@
       <w:spacing w:after="0" w:line="240" w:lineRule="auto"/>
     </w:pPr>
     <w:tblPr>
-      <w:tblInd w:w="0" w:type="dxa"/>
       <w:tblBorders>
         <w:top w:val="single" w:sz="4" w:space="0" w:color="auto"/>
         <w:left w:val="single" w:sz="4" w:space="0" w:color="auto"/>
@@ -2544,12 +2583,6 @@
         <w:insideH w:val="single" w:sz="4" w:space="0" w:color="auto"/>
         <w:insideV w:val="single" w:sz="4" w:space="0" w:color="auto"/>
       </w:tblBorders>
-      <w:tblCellMar>
-        <w:top w:w="0" w:type="dxa"/>
-        <w:left w:w="108" w:type="dxa"/>
-        <w:bottom w:w="0" w:type="dxa"/>
-        <w:right w:w="108" w:type="dxa"/>
-      </w:tblCellMar>
     </w:tblPr>
   </w:style>
   <w:style w:type="character" w:customStyle="1" w:styleId="Ttulo6Char">
@@ -2969,7 +3002,7 @@
 </file>
 
 <file path=customXml/itemProps1.xml><?xml version="1.0" encoding="utf-8"?>
-<ds:datastoreItem xmlns:ds="http://schemas.openxmlformats.org/officeDocument/2006/customXml" ds:itemID="{D4100CD2-F748-4E8D-9FB1-01CB68FC5F7D}">
+<ds:datastoreItem xmlns:ds="http://schemas.openxmlformats.org/officeDocument/2006/customXml" ds:itemID="{FF1CB97C-F209-4416-8541-00FA0A3B2F62}">
   <ds:schemaRefs>
     <ds:schemaRef ds:uri="http://schemas.openxmlformats.org/officeDocument/2006/bibliography"/>
   </ds:schemaRefs>

</xml_diff>

<commit_message>
Limpeza de coisas desnecessários
+ Adição do nome do Vitor na capa
</commit_message>
<xml_diff>
--- a/relatorioOficinaIntegracao1.MODELO-1.docx
+++ b/relatorioOficinaIntegracao1.MODELO-1.docx
@@ -159,49 +159,6 @@
           <w:sz w:val="24"/>
           <w:szCs w:val="24"/>
         </w:rPr>
-        <w:t>NOME COMPLETO DO</w:t>
-      </w:r>
-      <w:r>
-        <w:rPr>
-          <w:rFonts w:ascii="Arial" w:hAnsi="Arial" w:cs="Arial"/>
-          <w:sz w:val="24"/>
-          <w:szCs w:val="24"/>
-        </w:rPr>
-        <w:t>S</w:t>
-      </w:r>
-      <w:r>
-        <w:rPr>
-          <w:rFonts w:ascii="Arial" w:hAnsi="Arial" w:cs="Arial"/>
-          <w:sz w:val="24"/>
-          <w:szCs w:val="24"/>
-        </w:rPr>
-        <w:t xml:space="preserve"> AUTOR</w:t>
-      </w:r>
-      <w:r>
-        <w:rPr>
-          <w:rFonts w:ascii="Arial" w:hAnsi="Arial" w:cs="Arial"/>
-          <w:sz w:val="24"/>
-          <w:szCs w:val="24"/>
-        </w:rPr>
-        <w:t>ES</w:t>
-      </w:r>
-    </w:p>
-    <w:p>
-      <w:pPr>
-        <w:spacing w:after="120" w:line="240" w:lineRule="auto"/>
-        <w:jc w:val="center"/>
-        <w:rPr>
-          <w:rFonts w:ascii="Arial" w:hAnsi="Arial" w:cs="Arial"/>
-          <w:sz w:val="24"/>
-          <w:szCs w:val="24"/>
-        </w:rPr>
-      </w:pPr>
-      <w:r>
-        <w:rPr>
-          <w:rFonts w:ascii="Arial" w:hAnsi="Arial" w:cs="Arial"/>
-          <w:sz w:val="24"/>
-          <w:szCs w:val="24"/>
-        </w:rPr>
         <w:t>LUCCAS HENRIQUE CAYRES PIOLA</w:t>
       </w:r>
     </w:p>
@@ -223,6 +180,25 @@
         </w:rPr>
         <w:t>ROGER VERZOLA PERES DE LIMA</w:t>
       </w:r>
+    </w:p>
+    <w:p>
+      <w:pPr>
+        <w:spacing w:after="120" w:line="240" w:lineRule="auto"/>
+        <w:jc w:val="center"/>
+        <w:rPr>
+          <w:rFonts w:ascii="Arial" w:hAnsi="Arial" w:cs="Arial"/>
+          <w:sz w:val="24"/>
+          <w:szCs w:val="24"/>
+        </w:rPr>
+      </w:pPr>
+      <w:r>
+        <w:rPr>
+          <w:rFonts w:ascii="Arial" w:hAnsi="Arial" w:cs="Arial"/>
+          <w:sz w:val="24"/>
+          <w:szCs w:val="24"/>
+        </w:rPr>
+        <w:t>VITOR VINICIUS GOMES DA SILVA</w:t>
+      </w:r>
       <w:r>
         <w:rPr>
           <w:rFonts w:ascii="Arial" w:hAnsi="Arial" w:cs="Arial"/>
@@ -230,23 +206,6 @@
           <w:szCs w:val="24"/>
         </w:rPr>
         <w:br/>
-        <w:t>(</w:t>
-      </w:r>
-      <w:r>
-        <w:rPr>
-          <w:rFonts w:ascii="Arial" w:hAnsi="Arial" w:cs="Arial"/>
-          <w:sz w:val="20"/>
-          <w:szCs w:val="20"/>
-        </w:rPr>
-        <w:t>ORDEM ALFABÉTICA</w:t>
-      </w:r>
-      <w:r>
-        <w:rPr>
-          <w:rFonts w:ascii="Arial" w:hAnsi="Arial" w:cs="Arial"/>
-          <w:sz w:val="24"/>
-          <w:szCs w:val="24"/>
-        </w:rPr>
-        <w:t>)</w:t>
       </w:r>
     </w:p>
     <w:p>
@@ -427,23 +386,6 @@
           <w:szCs w:val="24"/>
         </w:rPr>
       </w:pPr>
-      <w:r>
-        <w:rPr>
-          <w:rFonts w:ascii="Arial" w:hAnsi="Arial" w:cs="Arial"/>
-          <w:sz w:val="24"/>
-          <w:szCs w:val="24"/>
-        </w:rPr>
-        <w:t xml:space="preserve">CO-ORIENTADOR: </w:t>
-      </w:r>
-      <w:r>
-        <w:rPr>
-          <w:rFonts w:ascii="Arial" w:hAnsi="Arial" w:cs="Arial"/>
-          <w:color w:val="FF0000"/>
-          <w:sz w:val="24"/>
-          <w:szCs w:val="24"/>
-        </w:rPr>
-        <w:t>???</w:t>
-      </w:r>
     </w:p>
     <w:p>
       <w:pPr>
@@ -588,30 +530,20 @@
     </w:p>
     <w:p>
       <w:pPr>
-        <w:spacing w:after="120" w:line="240" w:lineRule="auto"/>
-        <w:jc w:val="center"/>
-        <w:rPr>
-          <w:rFonts w:ascii="Arial" w:hAnsi="Arial" w:cs="Arial"/>
-          <w:sz w:val="24"/>
-          <w:szCs w:val="24"/>
-        </w:rPr>
-      </w:pPr>
-    </w:p>
-    <w:p>
-      <w:pPr>
-        <w:pStyle w:val="Palavras-chave"/>
-        <w:spacing w:after="0" w:line="360" w:lineRule="auto"/>
-        <w:jc w:val="both"/>
-        <w:rPr>
-          <w:rFonts w:cs="Arial"/>
-          <w:b/>
-        </w:rPr>
-      </w:pPr>
-      <w:r>
-        <w:rPr>
-          <w:rFonts w:cs="Arial"/>
-          <w:b/>
-        </w:rPr>
+        <w:pStyle w:val="Palavras-chave"/>
+        <w:spacing w:after="0" w:line="360" w:lineRule="auto"/>
+        <w:jc w:val="both"/>
+        <w:rPr>
+          <w:rFonts w:cs="Arial"/>
+          <w:b/>
+        </w:rPr>
+      </w:pPr>
+      <w:r>
+        <w:rPr>
+          <w:rFonts w:cs="Arial"/>
+          <w:b/>
+        </w:rPr>
+        <w:lastRenderedPageBreak/>
         <w:t xml:space="preserve">1 </w:t>
       </w:r>
       <w:r>
@@ -628,30 +560,6 @@
         </w:rPr>
         <w:t xml:space="preserve"> </w:t>
       </w:r>
-      <w:r>
-        <w:rPr>
-          <w:rFonts w:cs="Arial"/>
-          <w:b/>
-          <w:color w:val="FF0000"/>
-        </w:rPr>
-        <w:t>(</w:t>
-      </w:r>
-      <w:r>
-        <w:rPr>
-          <w:rFonts w:cs="Arial"/>
-          <w:b/>
-          <w:color w:val="FF0000"/>
-        </w:rPr>
-        <w:t>obrigatório</w:t>
-      </w:r>
-      <w:r>
-        <w:rPr>
-          <w:rFonts w:cs="Arial"/>
-          <w:b/>
-          <w:color w:val="FF0000"/>
-        </w:rPr>
-        <w:t>)</w:t>
-      </w:r>
     </w:p>
     <w:p>
       <w:pPr>
@@ -756,73 +664,6 @@
         <w:jc w:val="both"/>
         <w:rPr>
           <w:rFonts w:cs="Arial"/>
-          <w:b/>
-        </w:rPr>
-      </w:pPr>
-      <w:r>
-        <w:rPr>
-          <w:rFonts w:cs="Arial"/>
-          <w:b/>
-        </w:rPr>
-        <w:t>Há a possibilidade de serem indicados os problemas que foram observados e que impulsionaram a investigação e o início dos trabalhos de pesquisa no ímpeto de alcançar alternativas que proponham possíveis soluções ao mesmo.</w:t>
-      </w:r>
-    </w:p>
-    <w:p>
-      <w:pPr>
-        <w:pStyle w:val="Palavras-chave"/>
-        <w:spacing w:after="0" w:line="360" w:lineRule="auto"/>
-        <w:ind w:firstLine="1134"/>
-        <w:jc w:val="both"/>
-        <w:rPr>
-          <w:rFonts w:cs="Arial"/>
-          <w:b/>
-        </w:rPr>
-      </w:pPr>
-      <w:r>
-        <w:rPr>
-          <w:rFonts w:cs="Arial"/>
-          <w:b/>
-        </w:rPr>
-        <w:t xml:space="preserve">Oliveira Netto (2008, p. 63) aponta que </w:t>
-      </w:r>
-      <w:r>
-        <w:rPr>
-          <w:rFonts w:cs="Arial"/>
-          <w:b/>
-        </w:rPr>
-        <w:t xml:space="preserve">as </w:t>
-      </w:r>
-      <w:r>
-        <w:rPr>
-          <w:rFonts w:cs="Arial"/>
-          <w:b/>
-        </w:rPr>
-        <w:t xml:space="preserve">“pesquisas científicas são iniciadas a partir de um problema </w:t>
-      </w:r>
-      <w:r>
-        <w:rPr>
-          <w:rFonts w:cs="Arial"/>
-          <w:b/>
-        </w:rPr>
-        <w:t>ou pergunta</w:t>
-      </w:r>
-      <w:r>
-        <w:rPr>
-          <w:rFonts w:cs="Arial"/>
-          <w:b/>
-        </w:rPr>
-        <w:t>.</w:t>
-      </w:r>
-    </w:p>
-    <w:p>
-      <w:pPr>
-        <w:pStyle w:val="Palavras-chave"/>
-        <w:spacing w:after="0" w:line="360" w:lineRule="auto"/>
-        <w:ind w:firstLine="1134"/>
-        <w:jc w:val="both"/>
-        <w:rPr>
-          <w:rFonts w:cs="Arial"/>
-          <w:b/>
         </w:rPr>
       </w:pPr>
     </w:p>
@@ -958,15 +799,7 @@
         <w:rPr>
           <w:rFonts w:cs="Arial"/>
         </w:rPr>
-        <w:t>Em primeira instância, a ideia só será estendida para estacionamentos privados. Todavia, é desejáve</w:t>
-      </w:r>
-      <w:bookmarkStart w:id="0" w:name="_GoBack"/>
-      <w:bookmarkEnd w:id="0"/>
-      <w:r>
-        <w:rPr>
-          <w:rFonts w:cs="Arial"/>
-        </w:rPr>
-        <w:t xml:space="preserve">l que se possa expandir, no futuro, para vagas públicas. </w:t>
+        <w:t xml:space="preserve">Em primeira instância, a ideia só será estendida para estacionamentos privados. Todavia, é desejável que se possa expandir, no futuro, para vagas públicas. </w:t>
       </w:r>
     </w:p>
     <w:p>
@@ -1018,6 +851,123 @@
         </w:rPr>
         <w:t xml:space="preserve">  </w:t>
       </w:r>
+    </w:p>
+    <w:p>
+      <w:pPr>
+        <w:pStyle w:val="Palavras-chave"/>
+        <w:spacing w:after="0" w:line="360" w:lineRule="auto"/>
+        <w:jc w:val="both"/>
+        <w:rPr>
+          <w:rFonts w:cs="Arial"/>
+        </w:rPr>
+      </w:pPr>
+    </w:p>
+    <w:p>
+      <w:pPr>
+        <w:pStyle w:val="Palavras-chave"/>
+        <w:spacing w:after="0" w:line="360" w:lineRule="auto"/>
+        <w:ind w:firstLine="1134"/>
+        <w:jc w:val="both"/>
+        <w:rPr>
+          <w:rFonts w:cs="Arial"/>
+        </w:rPr>
+      </w:pPr>
+      <w:r>
+        <w:rPr>
+          <w:rFonts w:cs="Arial"/>
+        </w:rPr>
+        <w:t>Recentemente</w:t>
+      </w:r>
+      <w:r>
+        <w:rPr>
+          <w:rFonts w:cs="Arial"/>
+        </w:rPr>
+        <w:t>, o Google lançou um serviço dentro de sua plataforma Google Maps que disponibiliza informações sobre vagas em regiões da cidade de São Paulo - SP e Rio de Janeiro -RJ. O serviço mostra em um mapa da região em que o usuário deseja estacionar o seu carro. Uma linha contendo faixas de cores indica a facilidade de se encontrar uma vaga na região.</w:t>
+      </w:r>
+    </w:p>
+    <w:p>
+      <w:pPr>
+        <w:pStyle w:val="Palavras-chave"/>
+        <w:spacing w:after="0" w:line="360" w:lineRule="auto"/>
+        <w:ind w:firstLine="1134"/>
+        <w:jc w:val="both"/>
+        <w:rPr>
+          <w:rFonts w:cs="Arial"/>
+        </w:rPr>
+      </w:pPr>
+      <w:r>
+        <w:rPr>
+          <w:rFonts w:cs="Arial"/>
+        </w:rPr>
+        <w:t xml:space="preserve">Em 2015, a Bosh, uma multinacional de engenharia, lançou um serviço de gerenciamento de vagas de estacionamento. O sistema é capaz de reconhecer espaços livres em áreas humanas e indicar a localização destes espaços para o motorista. O sistema utiliza um sensor, que pode ser instalada em garagens ou até </w:t>
+      </w:r>
+      <w:r>
+        <w:rPr>
+          <w:rFonts w:cs="Arial"/>
+        </w:rPr>
+        <w:lastRenderedPageBreak/>
+        <w:t>mesmo no asfalto, para detectar os espaços e vagas disponíveis. Informações como vagas, tipo de vaga e preço por hora são informadas pelo para o usuário.</w:t>
+      </w:r>
+    </w:p>
+    <w:p>
+      <w:pPr>
+        <w:pStyle w:val="Palavras-chave"/>
+        <w:spacing w:after="0" w:line="360" w:lineRule="auto"/>
+        <w:ind w:firstLine="1134"/>
+        <w:jc w:val="both"/>
+        <w:rPr>
+          <w:rFonts w:cs="Arial"/>
+        </w:rPr>
+      </w:pPr>
+      <w:r>
+        <w:rPr>
+          <w:rFonts w:cs="Arial"/>
+        </w:rPr>
+        <w:t>A Prossiga, empresa de software e automação para estacionamentos, possui um software gerenciador de garagens que faz uso de diversos tipos de sensores instalados sob as vagas. O sistema é capaz de informar vagas livre e ocupadas, bem como controlar a maneira com que os veículos ocupam as vagas. Ele é capaz também de sugerir maneiras de economizar energia desligando a iluminação em locais não utilizados da garagem. O ponto negativo desta tecnologia é que ela está disponível apenas para o responsável do prédio.</w:t>
+      </w:r>
+    </w:p>
+    <w:p>
+      <w:pPr>
+        <w:pStyle w:val="Palavras-chave"/>
+        <w:spacing w:after="0" w:line="360" w:lineRule="auto"/>
+        <w:ind w:firstLine="1134"/>
+        <w:jc w:val="both"/>
+        <w:rPr>
+          <w:rFonts w:cs="Arial"/>
+        </w:rPr>
+      </w:pPr>
+    </w:p>
+    <w:p>
+      <w:pPr>
+        <w:pStyle w:val="Palavras-chave"/>
+        <w:spacing w:after="0" w:line="360" w:lineRule="auto"/>
+        <w:jc w:val="both"/>
+        <w:rPr>
+          <w:rFonts w:cs="Arial"/>
+          <w:b/>
+        </w:rPr>
+      </w:pPr>
+      <w:r>
+        <w:rPr>
+          <w:rFonts w:cs="Arial"/>
+          <w:b/>
+        </w:rPr>
+        <w:t>4</w:t>
+      </w:r>
+      <w:r>
+        <w:rPr>
+          <w:rFonts w:cs="Arial"/>
+          <w:b/>
+        </w:rPr>
+        <w:t xml:space="preserve"> </w:t>
+      </w:r>
+      <w:r>
+        <w:rPr>
+          <w:rFonts w:cs="Arial"/>
+          <w:b/>
+        </w:rPr>
+        <w:t xml:space="preserve">REFERENCIAL TEÓRICO  </w:t>
+      </w:r>
       <w:r>
         <w:rPr>
           <w:rFonts w:cs="Arial"/>
@@ -1032,7 +982,7 @@
           <w:b/>
           <w:color w:val="FF0000"/>
         </w:rPr>
-        <w:t>obrigatório</w:t>
+        <w:t>esperado</w:t>
       </w:r>
       <w:r>
         <w:rPr>
@@ -1069,8 +1019,92 @@
           <w:rFonts w:cs="Arial"/>
           <w:b/>
         </w:rPr>
-        <w:t>Elencar de 3 a 5 projetos que de alguma forma estarão relacionado ao problema que você está resolvendo. É salutar fazer uma breve descrição e posteriormente elencar pontos forte, pontos fracos, etc.</w:t>
-      </w:r>
+        <w:t>Conceituar e situar termos e tecnologias que utilizará no projeto para facilitar o entendimento. Ex. RFID: O que é? Como funciona? Onde se aplica? Pontos fortes e fracos. Exemplos de uso.</w:t>
+      </w:r>
+    </w:p>
+    <w:p>
+      <w:pPr>
+        <w:pStyle w:val="Palavras-chave"/>
+        <w:spacing w:after="0" w:line="360" w:lineRule="auto"/>
+        <w:jc w:val="both"/>
+        <w:rPr>
+          <w:rFonts w:cs="Arial"/>
+          <w:b/>
+        </w:rPr>
+      </w:pPr>
+    </w:p>
+    <w:p>
+      <w:pPr>
+        <w:pStyle w:val="Palavras-chave"/>
+        <w:spacing w:after="0" w:line="360" w:lineRule="auto"/>
+        <w:jc w:val="both"/>
+        <w:rPr>
+          <w:rFonts w:cs="Arial"/>
+          <w:b/>
+        </w:rPr>
+      </w:pPr>
+      <w:r>
+        <w:rPr>
+          <w:rFonts w:cs="Arial"/>
+          <w:b/>
+        </w:rPr>
+        <w:t>5</w:t>
+      </w:r>
+      <w:r>
+        <w:rPr>
+          <w:rFonts w:cs="Arial"/>
+          <w:b/>
+        </w:rPr>
+        <w:t xml:space="preserve"> </w:t>
+      </w:r>
+      <w:r>
+        <w:rPr>
+          <w:rFonts w:cs="Arial"/>
+          <w:b/>
+        </w:rPr>
+        <w:t>FUNCIONALIDADES</w:t>
+      </w:r>
+      <w:r>
+        <w:rPr>
+          <w:rFonts w:cs="Arial"/>
+          <w:b/>
+        </w:rPr>
+        <w:t xml:space="preserve"> </w:t>
+      </w:r>
+      <w:r>
+        <w:rPr>
+          <w:rFonts w:cs="Arial"/>
+          <w:b/>
+          <w:color w:val="FF0000"/>
+        </w:rPr>
+        <w:t>(</w:t>
+      </w:r>
+      <w:r>
+        <w:rPr>
+          <w:rFonts w:cs="Arial"/>
+          <w:b/>
+          <w:color w:val="FF0000"/>
+        </w:rPr>
+        <w:t>esperado</w:t>
+      </w:r>
+      <w:r>
+        <w:rPr>
+          <w:rFonts w:cs="Arial"/>
+          <w:b/>
+          <w:color w:val="FF0000"/>
+        </w:rPr>
+        <w:t>)</w:t>
+      </w:r>
+    </w:p>
+    <w:p>
+      <w:pPr>
+        <w:pStyle w:val="Palavras-chave"/>
+        <w:spacing w:after="0" w:line="360" w:lineRule="auto"/>
+        <w:jc w:val="both"/>
+        <w:rPr>
+          <w:rFonts w:cs="Arial"/>
+        </w:rPr>
+      </w:pPr>
     </w:p>
     <w:p>
       <w:pPr>
@@ -1080,25 +1114,44 @@
         <w:jc w:val="both"/>
         <w:rPr>
           <w:rFonts w:cs="Arial"/>
-        </w:rPr>
-      </w:pPr>
-    </w:p>
-    <w:p>
-      <w:pPr>
-        <w:pStyle w:val="Palavras-chave"/>
-        <w:spacing w:after="0" w:line="360" w:lineRule="auto"/>
-        <w:jc w:val="both"/>
-        <w:rPr>
-          <w:rFonts w:cs="Arial"/>
-          <w:b/>
-        </w:rPr>
-      </w:pPr>
-      <w:r>
-        <w:rPr>
-          <w:rFonts w:cs="Arial"/>
-          <w:b/>
-        </w:rPr>
-        <w:t>4</w:t>
+          <w:b/>
+        </w:rPr>
+      </w:pPr>
+      <w:r>
+        <w:rPr>
+          <w:rFonts w:cs="Arial"/>
+          <w:b/>
+        </w:rPr>
+        <w:t>Descrever as funcionalidades necessárias/existentes na sua solução do problema.</w:t>
+      </w:r>
+    </w:p>
+    <w:p>
+      <w:pPr>
+        <w:pStyle w:val="Palavras-chave"/>
+        <w:spacing w:after="0" w:line="360" w:lineRule="auto"/>
+        <w:ind w:firstLine="1134"/>
+        <w:jc w:val="both"/>
+        <w:rPr>
+          <w:rFonts w:cs="Arial"/>
+        </w:rPr>
+      </w:pPr>
+    </w:p>
+    <w:p>
+      <w:pPr>
+        <w:pStyle w:val="Palavras-chave"/>
+        <w:spacing w:after="0" w:line="360" w:lineRule="auto"/>
+        <w:jc w:val="both"/>
+        <w:rPr>
+          <w:rFonts w:cs="Arial"/>
+          <w:b/>
+        </w:rPr>
+      </w:pPr>
+      <w:r>
+        <w:rPr>
+          <w:rFonts w:cs="Arial"/>
+          <w:b/>
+        </w:rPr>
+        <w:t>6</w:t>
       </w:r>
       <w:r>
         <w:rPr>
@@ -1112,7 +1165,7 @@
           <w:rFonts w:cs="Arial"/>
           <w:b/>
         </w:rPr>
-        <w:t xml:space="preserve">REFERENCIAL TEÓRICO  </w:t>
+        <w:t xml:space="preserve">METODOLOGIA </w:t>
       </w:r>
       <w:r>
         <w:rPr>
@@ -1165,36 +1218,36 @@
           <w:rFonts w:cs="Arial"/>
           <w:b/>
         </w:rPr>
-        <w:t>Conceituar e situar termos e tecnologias que utilizará no projeto para facilitar o entendimento. Ex. RFID: O que é? Como funciona? Onde se aplica? Pontos fortes e fracos. Exemplos de uso.</w:t>
-      </w:r>
-    </w:p>
-    <w:p>
-      <w:pPr>
-        <w:pStyle w:val="Palavras-chave"/>
-        <w:spacing w:after="0" w:line="360" w:lineRule="auto"/>
-        <w:jc w:val="both"/>
-        <w:rPr>
-          <w:rFonts w:cs="Arial"/>
-          <w:b/>
-        </w:rPr>
-      </w:pPr>
-    </w:p>
-    <w:p>
-      <w:pPr>
-        <w:pStyle w:val="Palavras-chave"/>
-        <w:spacing w:after="0" w:line="360" w:lineRule="auto"/>
-        <w:jc w:val="both"/>
-        <w:rPr>
-          <w:rFonts w:cs="Arial"/>
-          <w:b/>
-        </w:rPr>
-      </w:pPr>
-      <w:r>
-        <w:rPr>
-          <w:rFonts w:cs="Arial"/>
-          <w:b/>
-        </w:rPr>
-        <w:t>5</w:t>
+        <w:t>Descrição de como pretende fazer para alcançar os objetivos propostos e resolver o problema.</w:t>
+      </w:r>
+    </w:p>
+    <w:p>
+      <w:pPr>
+        <w:pStyle w:val="Palavras-chave"/>
+        <w:spacing w:after="0" w:line="360" w:lineRule="auto"/>
+        <w:ind w:firstLine="1134"/>
+        <w:jc w:val="both"/>
+        <w:rPr>
+          <w:rFonts w:cs="Arial"/>
+        </w:rPr>
+      </w:pPr>
+    </w:p>
+    <w:p>
+      <w:pPr>
+        <w:pStyle w:val="Palavras-chave"/>
+        <w:spacing w:after="0" w:line="360" w:lineRule="auto"/>
+        <w:jc w:val="both"/>
+        <w:rPr>
+          <w:rFonts w:cs="Arial"/>
+          <w:b/>
+        </w:rPr>
+      </w:pPr>
+      <w:r>
+        <w:rPr>
+          <w:rFonts w:cs="Arial"/>
+          <w:b/>
+        </w:rPr>
+        <w:t>7</w:t>
       </w:r>
       <w:r>
         <w:rPr>
@@ -1208,7 +1261,7 @@
           <w:rFonts w:cs="Arial"/>
           <w:b/>
         </w:rPr>
-        <w:t>FUNCIONALIDADES</w:t>
+        <w:t>PLANEJAMENTO</w:t>
       </w:r>
       <w:r>
         <w:rPr>
@@ -1268,7 +1321,7 @@
           <w:rFonts w:cs="Arial"/>
           <w:b/>
         </w:rPr>
-        <w:t>Descrever as funcionalidades necessárias/existentes na sua solução do problema.</w:t>
+        <w:t>Cronograma de execução da atividades para alcançar o objetivo proposto e resolver o problema.</w:t>
       </w:r>
     </w:p>
     <w:p>
@@ -1279,72 +1332,7 @@
         <w:jc w:val="both"/>
         <w:rPr>
           <w:rFonts w:cs="Arial"/>
-        </w:rPr>
-      </w:pPr>
-    </w:p>
-    <w:p>
-      <w:pPr>
-        <w:pStyle w:val="Palavras-chave"/>
-        <w:spacing w:after="0" w:line="360" w:lineRule="auto"/>
-        <w:jc w:val="both"/>
-        <w:rPr>
-          <w:rFonts w:cs="Arial"/>
-          <w:b/>
-        </w:rPr>
-      </w:pPr>
-      <w:r>
-        <w:rPr>
-          <w:rFonts w:cs="Arial"/>
-          <w:b/>
-        </w:rPr>
-        <w:t>6</w:t>
-      </w:r>
-      <w:r>
-        <w:rPr>
-          <w:rFonts w:cs="Arial"/>
-          <w:b/>
-        </w:rPr>
-        <w:t xml:space="preserve"> </w:t>
-      </w:r>
-      <w:r>
-        <w:rPr>
-          <w:rFonts w:cs="Arial"/>
-          <w:b/>
-        </w:rPr>
-        <w:t xml:space="preserve">METODOLOGIA </w:t>
-      </w:r>
-      <w:r>
-        <w:rPr>
-          <w:rFonts w:cs="Arial"/>
-          <w:b/>
-          <w:color w:val="FF0000"/>
-        </w:rPr>
-        <w:t>(</w:t>
-      </w:r>
-      <w:r>
-        <w:rPr>
-          <w:rFonts w:cs="Arial"/>
-          <w:b/>
-          <w:color w:val="FF0000"/>
-        </w:rPr>
-        <w:t>esperado</w:t>
-      </w:r>
-      <w:r>
-        <w:rPr>
-          <w:rFonts w:cs="Arial"/>
-          <w:b/>
-          <w:color w:val="FF0000"/>
-        </w:rPr>
-        <w:t>)</w:t>
-      </w:r>
-    </w:p>
-    <w:p>
-      <w:pPr>
-        <w:pStyle w:val="Palavras-chave"/>
-        <w:spacing w:after="0" w:line="360" w:lineRule="auto"/>
-        <w:jc w:val="both"/>
-        <w:rPr>
-          <w:rFonts w:cs="Arial"/>
+          <w:b/>
         </w:rPr>
       </w:pPr>
     </w:p>
@@ -1359,13 +1347,6 @@
           <w:b/>
         </w:rPr>
       </w:pPr>
-      <w:r>
-        <w:rPr>
-          <w:rFonts w:cs="Arial"/>
-          <w:b/>
-        </w:rPr>
-        <w:t>Descrição de como pretende fazer para alcançar os objetivos propostos e resolver o problema.</w:t>
-      </w:r>
     </w:p>
     <w:p>
       <w:pPr>
@@ -1375,135 +1356,36 @@
         <w:jc w:val="both"/>
         <w:rPr>
           <w:rFonts w:cs="Arial"/>
-        </w:rPr>
-      </w:pPr>
-    </w:p>
-    <w:p>
-      <w:pPr>
-        <w:pStyle w:val="Palavras-chave"/>
-        <w:spacing w:after="0" w:line="360" w:lineRule="auto"/>
-        <w:jc w:val="both"/>
-        <w:rPr>
-          <w:rFonts w:cs="Arial"/>
-          <w:b/>
-        </w:rPr>
-      </w:pPr>
-      <w:r>
-        <w:rPr>
-          <w:rFonts w:cs="Arial"/>
-          <w:b/>
-        </w:rPr>
-        <w:t>7</w:t>
-      </w:r>
-      <w:r>
-        <w:rPr>
-          <w:rFonts w:cs="Arial"/>
-          <w:b/>
-        </w:rPr>
-        <w:t xml:space="preserve"> </w:t>
-      </w:r>
-      <w:r>
-        <w:rPr>
-          <w:rFonts w:cs="Arial"/>
-          <w:b/>
-        </w:rPr>
-        <w:t>PLANEJAMENTO</w:t>
-      </w:r>
-      <w:r>
-        <w:rPr>
-          <w:rFonts w:cs="Arial"/>
-          <w:b/>
-        </w:rPr>
-        <w:t xml:space="preserve"> </w:t>
-      </w:r>
-      <w:r>
-        <w:rPr>
-          <w:rFonts w:cs="Arial"/>
-          <w:b/>
-          <w:color w:val="FF0000"/>
-        </w:rPr>
-        <w:t>(</w:t>
-      </w:r>
-      <w:r>
-        <w:rPr>
-          <w:rFonts w:cs="Arial"/>
-          <w:b/>
-          <w:color w:val="FF0000"/>
-        </w:rPr>
-        <w:t>esperado</w:t>
-      </w:r>
-      <w:r>
-        <w:rPr>
-          <w:rFonts w:cs="Arial"/>
-          <w:b/>
-          <w:color w:val="FF0000"/>
-        </w:rPr>
-        <w:t>)</w:t>
-      </w:r>
-    </w:p>
-    <w:p>
-      <w:pPr>
-        <w:pStyle w:val="Palavras-chave"/>
-        <w:spacing w:after="0" w:line="360" w:lineRule="auto"/>
-        <w:jc w:val="both"/>
-        <w:rPr>
-          <w:rFonts w:cs="Arial"/>
-        </w:rPr>
-      </w:pPr>
-    </w:p>
-    <w:p>
-      <w:pPr>
-        <w:pStyle w:val="Palavras-chave"/>
-        <w:spacing w:after="0" w:line="360" w:lineRule="auto"/>
-        <w:ind w:firstLine="1134"/>
-        <w:jc w:val="both"/>
-        <w:rPr>
-          <w:rFonts w:cs="Arial"/>
-          <w:b/>
-        </w:rPr>
-      </w:pPr>
-      <w:r>
-        <w:rPr>
-          <w:rFonts w:cs="Arial"/>
-          <w:b/>
-        </w:rPr>
-        <w:t>Cronograma de execução da atividades para alcançar o objetivo proposto e resolver o problema.</w:t>
-      </w:r>
-    </w:p>
-    <w:p>
-      <w:pPr>
-        <w:pStyle w:val="Palavras-chave"/>
-        <w:spacing w:after="0" w:line="360" w:lineRule="auto"/>
-        <w:jc w:val="both"/>
-        <w:rPr>
-          <w:rFonts w:cs="Arial"/>
-        </w:rPr>
-      </w:pPr>
-    </w:p>
-    <w:p>
-      <w:pPr>
-        <w:pStyle w:val="Palavras-chave"/>
-        <w:spacing w:after="0" w:line="360" w:lineRule="auto"/>
-        <w:jc w:val="both"/>
-        <w:rPr>
-          <w:rFonts w:cs="Arial"/>
-        </w:rPr>
-      </w:pPr>
-      <w:r>
-        <w:rPr>
-          <w:rFonts w:cs="Arial"/>
-          <w:b/>
-          <w:lang w:val="en-US"/>
-        </w:rPr>
-        <w:t>8</w:t>
-      </w:r>
-      <w:r>
-        <w:rPr>
-          <w:rFonts w:cs="Arial"/>
-          <w:b/>
-          <w:lang w:val="en-US"/>
-        </w:rPr>
-        <w:t xml:space="preserve"> Bibliografia</w:t>
+          <w:b/>
+        </w:rPr>
+      </w:pPr>
+    </w:p>
+    <w:p>
+      <w:pPr>
+        <w:pStyle w:val="Palavras-chave"/>
+        <w:spacing w:after="0" w:line="360" w:lineRule="auto"/>
+        <w:jc w:val="both"/>
+        <w:rPr>
+          <w:rFonts w:cs="Arial"/>
+        </w:rPr>
+      </w:pPr>
+    </w:p>
+    <w:p>
+      <w:pPr>
+        <w:pStyle w:val="Palavras-chave"/>
+        <w:spacing w:after="0" w:line="360" w:lineRule="auto"/>
+        <w:jc w:val="both"/>
+        <w:rPr>
+          <w:rFonts w:cs="Arial"/>
+        </w:rPr>
+      </w:pPr>
+      <w:r>
+        <w:rPr>
+          <w:rFonts w:cs="Arial"/>
+          <w:b/>
+        </w:rPr>
+        <w:lastRenderedPageBreak/>
+        <w:t>8 Bibliografia</w:t>
       </w:r>
     </w:p>
     <w:p>
@@ -1524,7 +1406,6 @@
         <w:rPr>
           <w:rFonts w:cs="Arial"/>
           <w:b/>
-          <w:lang w:val="en-US"/>
         </w:rPr>
         <w:t xml:space="preserve"> </w:t>
       </w:r>
@@ -1539,7 +1420,6 @@
         <w:rPr>
           <w:rFonts w:cs="Arial"/>
           <w:b/>
-          <w:lang w:val="en-US"/>
         </w:rPr>
         <w:instrText xml:space="preserve">ADDIN Mendeley Bibliography CSL_BIBLIOGRAPHY </w:instrText>
       </w:r>
@@ -1643,143 +1523,14 @@
     <w:p>
       <w:pPr>
         <w:rPr>
-          <w:rFonts w:ascii="Arial" w:eastAsia="Times New Roman" w:hAnsi="Arial" w:cs="Arial"/>
-          <w:b/>
-          <w:color w:val="000000"/>
-          <w:sz w:val="24"/>
-          <w:szCs w:val="24"/>
-          <w:lang w:val="en-US"/>
-        </w:rPr>
-      </w:pPr>
-      <w:r>
-        <w:rPr>
-          <w:rFonts w:cs="Arial"/>
-          <w:lang w:val="en-US"/>
-        </w:rPr>
-        <w:br w:type="page"/>
-      </w:r>
-    </w:p>
-    <w:p>
-      <w:pPr>
-        <w:pStyle w:val="Palavras-chave"/>
-        <w:spacing w:after="0"/>
-        <w:jc w:val="center"/>
-        <w:rPr>
-          <w:rFonts w:cs="Arial"/>
-          <w:b/>
-        </w:rPr>
-      </w:pPr>
-      <w:r>
-        <w:rPr>
-          <w:rFonts w:cs="Arial"/>
-          <w:b/>
-        </w:rPr>
-        <w:lastRenderedPageBreak/>
-        <w:t>REFERÊNCIAS</w:t>
-      </w:r>
-    </w:p>
-    <w:p>
-      <w:pPr>
-        <w:pStyle w:val="Palavras-chave"/>
-        <w:spacing w:after="0"/>
-        <w:jc w:val="center"/>
-        <w:rPr>
-          <w:rFonts w:cs="Arial"/>
-          <w:b/>
-        </w:rPr>
-      </w:pPr>
-    </w:p>
-    <w:p>
-      <w:pPr>
-        <w:pStyle w:val="Palavras-chave"/>
-        <w:spacing w:after="0"/>
-        <w:jc w:val="center"/>
-        <w:rPr>
-          <w:rFonts w:cs="Arial"/>
-          <w:b/>
-        </w:rPr>
-      </w:pPr>
-    </w:p>
-    <w:p>
-      <w:pPr>
-        <w:pStyle w:val="Palavras-chave"/>
-        <w:spacing w:after="0"/>
-        <w:rPr>
-          <w:rFonts w:cs="Arial"/>
-        </w:rPr>
-      </w:pPr>
-      <w:r>
-        <w:rPr>
-          <w:rFonts w:cs="Arial"/>
-        </w:rPr>
-        <w:t xml:space="preserve">OLIVEIRA NETTO, A. A. de. </w:t>
-      </w:r>
-      <w:r>
-        <w:rPr>
-          <w:rFonts w:cs="Arial"/>
-          <w:b/>
-        </w:rPr>
-        <w:t xml:space="preserve">Metodologia da pesquisa científica: </w:t>
-      </w:r>
-      <w:r>
-        <w:rPr>
-          <w:rFonts w:cs="Arial"/>
-        </w:rPr>
-        <w:t xml:space="preserve">guia prático para a apresentação de trabalhos acadêmicos. </w:t>
-      </w:r>
-      <w:r>
-        <w:rPr>
-          <w:rFonts w:cs="Arial"/>
-        </w:rPr>
-        <w:t>3. ed. rev. e atual. Florianópolis: Visual Books, 2008.</w:t>
-      </w:r>
-    </w:p>
-    <w:p>
-      <w:pPr>
-        <w:pStyle w:val="Palavras-chave"/>
-        <w:spacing w:after="0"/>
-        <w:rPr>
-          <w:rFonts w:cs="Arial"/>
-        </w:rPr>
-      </w:pPr>
-    </w:p>
-    <w:p>
-      <w:pPr>
-        <w:pStyle w:val="Palavras-chave"/>
-        <w:spacing w:after="0"/>
-        <w:rPr>
-          <w:rFonts w:cs="Arial"/>
-        </w:rPr>
-      </w:pPr>
-      <w:r>
-        <w:rPr>
-          <w:rFonts w:cs="Arial"/>
-        </w:rPr>
-        <w:t xml:space="preserve">UNIVERSIDADE TECNOLÓGICA FEDERAL DO PARANÁ. Sistema de Bibliotecas. </w:t>
-      </w:r>
-      <w:r>
-        <w:rPr>
-          <w:rFonts w:cs="Arial"/>
-          <w:b/>
-        </w:rPr>
-        <w:t xml:space="preserve">Normas para elaboração de trabalhos acadêmicos. </w:t>
-      </w:r>
-      <w:r>
-        <w:rPr>
-          <w:rFonts w:cs="Arial"/>
-        </w:rPr>
-        <w:t>Curitiba: UTFPR, 2009.</w:t>
-      </w:r>
-    </w:p>
-    <w:p>
-      <w:pPr>
-        <w:rPr>
           <w:rFonts w:ascii="Arial" w:eastAsia="Times New Roman" w:hAnsi="Arial" w:cs="Times New Roman"/>
           <w:sz w:val="24"/>
           <w:szCs w:val="24"/>
           <w:lang w:eastAsia="pt-BR"/>
         </w:rPr>
       </w:pPr>
+      <w:bookmarkStart w:id="0" w:name="_GoBack"/>
+      <w:bookmarkEnd w:id="0"/>
     </w:p>
     <w:sectPr>
       <w:pgSz w:w="11906" w:h="16838"/>
@@ -2969,7 +2720,7 @@
 </file>
 
 <file path=customXml/itemProps1.xml><?xml version="1.0" encoding="utf-8"?>
-<ds:datastoreItem xmlns:ds="http://schemas.openxmlformats.org/officeDocument/2006/customXml" ds:itemID="{D4100CD2-F748-4E8D-9FB1-01CB68FC5F7D}">
+<ds:datastoreItem xmlns:ds="http://schemas.openxmlformats.org/officeDocument/2006/customXml" ds:itemID="{C28EE44E-14B4-49CF-9D43-AEBBDF4C01EA}">
   <ds:schemaRefs>
     <ds:schemaRef ds:uri="http://schemas.openxmlformats.org/officeDocument/2006/bibliography"/>
   </ds:schemaRefs>

</xml_diff>

<commit_message>
Revert "Revert "Modificações gerais""
This reverts commit 7851e3cfe45761787e03ec1baa98b10251e81599.
</commit_message>
<xml_diff>
--- a/relatorioOficinaIntegracao1.MODELO-1.docx
+++ b/relatorioOficinaIntegracao1.MODELO-1.docx
@@ -285,7 +285,7 @@
           <w:sz w:val="28"/>
           <w:szCs w:val="28"/>
         </w:rPr>
-        <w:t>NOME DO PROJETO</w:t>
+        <w:t>PARKING APP</w:t>
       </w:r>
     </w:p>
     <w:p>
@@ -523,7 +523,7 @@
           <w:sz w:val="24"/>
           <w:szCs w:val="24"/>
         </w:rPr>
-        <w:t>6</w:t>
+        <w:t>7</w:t>
       </w:r>
     </w:p>
     <w:p>
@@ -587,6 +587,8 @@
           <w:b/>
         </w:rPr>
       </w:pPr>
+      <w:bookmarkStart w:id="0" w:name="_GoBack"/>
+      <w:bookmarkEnd w:id="0"/>
     </w:p>
     <w:p>
       <w:pPr>
@@ -602,98 +604,8 @@
         <w:rPr>
           <w:rFonts w:cs="Arial"/>
         </w:rPr>
-        <w:t xml:space="preserve">A </w:t>
-      </w:r>
-      <w:r>
-        <w:rPr>
-          <w:rFonts w:cs="Arial"/>
-        </w:rPr>
-        <w:t>mobilidade urbana no Brasil possui diversos desafios devido, em parte, ao intensivo uso de automóveis</w:t>
-      </w:r>
-      <w:r>
-        <w:rPr>
-          <w:rFonts w:cs="Arial"/>
-        </w:rPr>
-        <w:fldChar w:fldCharType="begin" w:fldLock="1"/>
-      </w:r>
-      <w:r>
-        <w:rPr>
-          <w:rFonts w:cs="Arial"/>
-        </w:rPr>
-        <w:instrText>ADDIN CSL_CITATION { "citationItems" : [ { "id" : "ITEM-1", "itemData" : { "DOI" : "10.1017/CBO9781107415324.004", "ISBN" : "9788578110796", "ISSN" : "0103-4014", "PMID" : "25246403", "abstract" : "Este trabalho tem por objetivo analisar a produ\u00e7\u00e3o do espa\u00e7o urbano no modo de produ\u00e7\u00e3o capitalista. A partir de tr\u00eas ele- mentos, consideramos aqui, metaforicamente, os meandros na produ\u00e7\u00e3o do espa\u00e7o urbano, ou seja, a mobilidade, a acessibi- lidade e a exclus\u00e3o social buscamos compreender as diferen\u00e7as na espacializa\u00e7\u00e3o das rela\u00e7\u00f5es. Nesse contexto, a produ\u00e7\u00e3o do espa\u00e7o urbano ocorre atrav\u00e9s de objetos e de a\u00e7\u00f5es, do trabalho, de id\u00e9ias e de representa\u00e7\u00f5es, de modos de vida etc. O espa\u00e7o urbano \u00e9 produzido, desse modo, atrav\u00e9s da mobilidade de pessoas e de objetos, de pessoas que levam objetos, de objetos que transformam a mobilidade das pessoas. S\u00e3o rela\u00e7\u00f5es que interagem no espa\u00e7o urbano, criando e re-criando atrav\u00e9s da mobilidade a acessibilidade e propiciando o acesso r\u00e1pido e eficiente para determinados lugares. Atrav\u00e9s da pro- du\u00e7\u00e3o do espa\u00e7o diferenciado, a acessibilidade \u00e9 desigual para as diferentes classes e/ou fra\u00e7\u00f5es de classes que se movem, que trabalham, que sobrevivem. Essa desigualdade cria exclus\u00e3o social (ou inclus\u00e3o prec\u00e1ria), em fun\u00e7\u00e3o desses meandros na produ\u00e7\u00e3o do espa\u00e7o como a mobilidade, que pode permitir, melhorar e potencializar a acessibilidade. S\u00e3o meandros, s\u00e3o rela\u00e7\u00f5es sociais que produzem o espa\u00e7o urbano de maneira diferenciada.", "author" : [ { "dropping-particle" : "", "family" : "IPEA", "given" : "", "non-dropping-particle" : "", "parse-names" : false, "suffix" : "" }, { "dropping-particle" : "", "family" : "Waisman", "given" : "Jaime", "non-dropping-particle" : "", "parse-names" : false, "suffix" : "" }, { "dropping-particle" : "", "family" : "Zarattini", "given" : "Carlos", "non-dropping-particle" : "", "parse-names" : false, "suffix" : "" }, { "dropping-particle" : "", "family" : "Do", "given" : "Reestimativas", "non-dropping-particle" : "", "parse-names" : false, "suffix" : "" }, { "dropping-particle" : "", "family" : "Privado", "given" : "Investimento", "non-dropping-particle" : "", "parse-names" : false, "suffix" : "" }, { "dropping-particle" : "", "family" : "Do", "given" : "Sensibilidade", "non-dropping-particle" : "", "parse-names" : false, "suffix" : "" }, { "dropping-particle" : "", "family" : "Privado", "given" : "Investimento", "non-dropping-particle" : "", "parse-names" : false, "suffix" : "" }, { "dropping-particle" : "", "family" : "Cust\u00f3dio", "given" : "Vanderli", "non-dropping-particle" : "", "parse-names" : false, "suffix" : "" }, { "dropping-particle" : "", "family" : "Da", "given" : "Identit\u00e1rio", "non-dropping-particle" : "", "parse-names" : false, "suffix" : "" }, { "dropping-particle" : "", "family" : "Paulistana", "given" : "Metr\u00f3pole", "non-dropping-particle" : "", "parse-names" : false, "suffix" : "" }, { "dropping-particle" : "", "family" : "De", "given" : "Niversidade", "non-dropping-particle" : "", "parse-names" : false, "suffix" : "" }, { "dropping-particle" : "", "family" : "Rolnik", "given" : "Raquel", "non-dropping-particle" : "", "parse-names" : false, "suffix" : "" }, { "dropping-particle" : "", "family" : "Klintowitz", "given" : "Danielle", "non-dropping-particle" : "", "parse-names" : false, "suffix" : "" }, { "dropping-particle" : "", "family" : "Mondardo", "given" : "Marcos Leandro", "non-dropping-particle" : "", "parse-names" : false, "suffix" : "" }, { "dropping-particle" : "", "family" : "Balbim", "given" : "Renato", "non-dropping-particle" : "", "parse-names" : false, "suffix" : "" }, { "dropping-particle" : "", "family" : "SOUSA, PRRESENDE", "given" : "PTV", "non-dropping-particle" : "", "parse-names" : false, "suffix" : "" }, { "dropping-particle" : "", "family" : "L\u00c9VY", "given" : "Jacques", "non-dropping-particle" : "", "parse-names" : false, "suffix" : "" }, { "dropping-particle" : "", "family" : "Fallis", "given" : "A.G", "non-dropping-particle" : "", "parse-names" : false, "suffix" : "" }, { "dropping-particle" : "", "family" : "Marques", "given" : "Eduardo Cesar", "non-dropping-particle" : "", "parse-names" : false, "suffix" : "" }, { "dropping-particle" : "", "family" : "Bichir", "given" : "Renata Mirandola", "non-dropping-particle" : "", "parse-names" : false, "suffix" : "" }, { "dropping-particle" : "", "family" : "Hourcade", "given" : "Bernard", "non-dropping-particle" : "", "parse-names" : false, "suffix" : "" }, { "dropping-particle" : "De", "family" : "Faria", "given" : "Rodrigo", "non-dropping-particle" : "", "parse-names" : false, "suffix" : "" }, { "dropping-particle" : "", "family" : "Schvarsberg", "given" : "Benny", "non-dropping-particle" : "", "parse-names" : false, "suffix" : "" }, { "dropping-particle" : "", "family" : "Vargas", "given" : "Heliana Comin", "non-dropping-particle" : "", "parse-names" : false, "suffix" : "" }, { "dropping-particle" : "", "family" : "Silveira, Marcio R.; Cocco", "given" : "Rodrigo G.", "non-dropping-particle" : "", "parse-names" : false, "suffix" : "" } ], "container-title" : "Estudos Avan\u00e7ados", "id" : "ITEM-1", "issue" : "1", "issued" : { "date-parts" : [ [ "2011" ] ] }, "page" : "1-16", "title" : "Mobilidade e Pendularidade no Complexo Metropolitano Expandido de S\u00e3o Paulo: O sistema de transporte fretado como alternativa de deslocamento", "type" : "article-journal", "volume" : "24" }, "uris" : [ "http://www.mendeley.com/documents/?uuid=7d11c00d-ed9a-40e9-bd32-74d7503669f8" ] } ], "mendeley" : { "formattedCitation" : "[1]", "plainTextFormattedCitation" : "[1]" }, "properties" : { "noteIndex" : 0 }, "schema" : "https://github.com/citation-style-language/schema/raw/master/csl-citation.json" }</w:instrText>
-      </w:r>
-      <w:r>
-        <w:rPr>
-          <w:rFonts w:cs="Arial"/>
-        </w:rPr>
-        <w:fldChar w:fldCharType="separate"/>
-      </w:r>
-      <w:r>
-        <w:rPr>
-          <w:rFonts w:cs="Arial"/>
-          <w:noProof/>
-        </w:rPr>
-        <w:t>[1]</w:t>
-      </w:r>
-      <w:r>
-        <w:rPr>
-          <w:rFonts w:cs="Arial"/>
-        </w:rPr>
-        <w:fldChar w:fldCharType="end"/>
-      </w:r>
-      <w:r>
-        <w:rPr>
-          <w:rFonts w:cs="Arial"/>
-        </w:rPr>
-        <w:t>.</w:t>
-      </w:r>
-      <w:r>
-        <w:rPr>
-          <w:rFonts w:cs="Arial"/>
-        </w:rPr>
-        <w:t xml:space="preserve"> Uma dificuldade oriunda deste excesso de automóveis é a incapacidade de se encontrar vagas para estacionar o veículo. Dessa forma, visando facilitar esse processo, este projeto desenvolverá um aplicativo Android que, utilizando um sensor de presença</w:t>
-      </w:r>
-      <w:r>
-        <w:rPr>
-          <w:rFonts w:cs="Arial"/>
-        </w:rPr>
-        <w:t xml:space="preserve"> nas vagas de estacionamento</w:t>
-      </w:r>
-      <w:r>
-        <w:rPr>
-          <w:rFonts w:cs="Arial"/>
-        </w:rPr>
-        <w:t xml:space="preserve">, </w:t>
-      </w:r>
-      <w:r>
-        <w:rPr>
-          <w:rFonts w:cs="Arial"/>
-        </w:rPr>
-        <w:t>permitirá ao usuário se informar se há vagas disponíveis em uma localidade e determinar um caminho pa</w:t>
-      </w:r>
-      <w:r>
-        <w:rPr>
-          <w:rFonts w:cs="Arial"/>
-        </w:rPr>
-        <w:t>ra alcançar uma vaga desejada</w:t>
-      </w:r>
-      <w:r>
-        <w:rPr>
-          <w:rFonts w:cs="Arial"/>
-        </w:rPr>
-        <w:t>.</w:t>
-      </w:r>
-    </w:p>
-    <w:p>
-      <w:pPr>
-        <w:pStyle w:val="Palavras-chave"/>
-        <w:spacing w:after="0" w:line="360" w:lineRule="auto"/>
-        <w:ind w:firstLine="1134"/>
-        <w:jc w:val="both"/>
-        <w:rPr>
-          <w:rFonts w:cs="Arial"/>
-        </w:rPr>
-      </w:pPr>
+        <w:tab/>
+      </w:r>
     </w:p>
     <w:p>
       <w:pPr>
@@ -749,11 +661,171 @@
     <w:p>
       <w:pPr>
         <w:pStyle w:val="Palavras-chave"/>
-        <w:spacing w:after="0" w:line="360" w:lineRule="auto"/>
-        <w:jc w:val="both"/>
-        <w:rPr>
-          <w:rFonts w:cs="Arial"/>
-          <w:b/>
+        <w:numPr>
+          <w:ilvl w:val="0"/>
+          <w:numId w:val="2"/>
+        </w:numPr>
+        <w:spacing w:after="0" w:line="360" w:lineRule="auto"/>
+        <w:jc w:val="both"/>
+        <w:rPr>
+          <w:rFonts w:cs="Arial"/>
+          <w:b/>
+        </w:rPr>
+      </w:pPr>
+      <w:r>
+        <w:rPr>
+          <w:rFonts w:cs="Arial"/>
+        </w:rPr>
+        <w:t>I</w:t>
+      </w:r>
+      <w:r>
+        <w:rPr>
+          <w:rFonts w:cs="Arial"/>
+        </w:rPr>
+        <w:t xml:space="preserve">mplementar um aplicativo Android para auxiliar em vagas de estacionamento. </w:t>
+      </w:r>
+    </w:p>
+    <w:p>
+      <w:pPr>
+        <w:pStyle w:val="Palavras-chave"/>
+        <w:numPr>
+          <w:ilvl w:val="0"/>
+          <w:numId w:val="2"/>
+        </w:numPr>
+        <w:spacing w:after="0" w:line="360" w:lineRule="auto"/>
+        <w:jc w:val="both"/>
+        <w:rPr>
+          <w:rFonts w:cs="Arial"/>
+          <w:b/>
+        </w:rPr>
+      </w:pPr>
+      <w:r>
+        <w:rPr>
+          <w:rFonts w:cs="Arial"/>
+        </w:rPr>
+        <w:t>L</w:t>
+      </w:r>
+      <w:r>
+        <w:rPr>
+          <w:rFonts w:cs="Arial"/>
+        </w:rPr>
+        <w:t>ocalizar a posição atual do indivíduo, determinar se uma vaga está ocupada ou não</w:t>
+      </w:r>
+      <w:r>
+        <w:rPr>
+          <w:rFonts w:cs="Arial"/>
+        </w:rPr>
+        <w:t>.</w:t>
+      </w:r>
+      <w:r>
+        <w:rPr>
+          <w:rFonts w:cs="Arial"/>
+        </w:rPr>
+        <w:t xml:space="preserve"> </w:t>
+      </w:r>
+    </w:p>
+    <w:p>
+      <w:pPr>
+        <w:pStyle w:val="Palavras-chave"/>
+        <w:numPr>
+          <w:ilvl w:val="0"/>
+          <w:numId w:val="2"/>
+        </w:numPr>
+        <w:spacing w:after="0" w:line="360" w:lineRule="auto"/>
+        <w:jc w:val="both"/>
+        <w:rPr>
+          <w:rFonts w:cs="Arial"/>
+          <w:b/>
+        </w:rPr>
+      </w:pPr>
+      <w:r>
+        <w:rPr>
+          <w:rFonts w:cs="Arial"/>
+        </w:rPr>
+        <w:t>R</w:t>
+      </w:r>
+      <w:r>
+        <w:rPr>
+          <w:rFonts w:cs="Arial"/>
+        </w:rPr>
+        <w:t>eservar e indicar o caminho para a vaga de estacionamento</w:t>
+      </w:r>
+      <w:r>
+        <w:rPr>
+          <w:rFonts w:cs="Arial"/>
+        </w:rPr>
+        <w:t>.</w:t>
+      </w:r>
+      <w:r>
+        <w:rPr>
+          <w:rFonts w:cs="Arial"/>
+        </w:rPr>
+        <w:t xml:space="preserve"> </w:t>
+      </w:r>
+    </w:p>
+    <w:p>
+      <w:pPr>
+        <w:pStyle w:val="Palavras-chave"/>
+        <w:numPr>
+          <w:ilvl w:val="0"/>
+          <w:numId w:val="2"/>
+        </w:numPr>
+        <w:spacing w:after="0" w:line="360" w:lineRule="auto"/>
+        <w:jc w:val="both"/>
+        <w:rPr>
+          <w:rFonts w:cs="Arial"/>
+          <w:b/>
+        </w:rPr>
+      </w:pPr>
+      <w:r>
+        <w:rPr>
+          <w:rFonts w:cs="Arial"/>
+        </w:rPr>
+        <w:t>A</w:t>
+      </w:r>
+      <w:r>
+        <w:rPr>
+          <w:rFonts w:cs="Arial"/>
+        </w:rPr>
+        <w:t>rmazenar a posição na qual o veículo foi estacionado.</w:t>
+      </w:r>
+    </w:p>
+    <w:p>
+      <w:pPr>
+        <w:pStyle w:val="Palavras-chave"/>
+        <w:spacing w:after="0" w:line="360" w:lineRule="auto"/>
+        <w:jc w:val="both"/>
+        <w:rPr>
+          <w:rFonts w:cs="Arial"/>
+        </w:rPr>
+      </w:pPr>
+    </w:p>
+    <w:p>
+      <w:pPr>
+        <w:pStyle w:val="Palavras-chave"/>
+        <w:spacing w:after="0" w:line="360" w:lineRule="auto"/>
+        <w:ind w:firstLine="708"/>
+        <w:jc w:val="both"/>
+        <w:rPr>
+          <w:rFonts w:cs="Arial"/>
+          <w:b/>
+        </w:rPr>
+      </w:pPr>
+      <w:r>
+        <w:rPr>
+          <w:rFonts w:cs="Arial"/>
+          <w:b/>
+        </w:rPr>
+        <w:t>2.2 Objetivos Específicos</w:t>
+      </w:r>
+    </w:p>
+    <w:p>
+      <w:pPr>
+        <w:pStyle w:val="Palavras-chave"/>
+        <w:spacing w:after="0" w:line="360" w:lineRule="auto"/>
+        <w:jc w:val="both"/>
+        <w:rPr>
+          <w:rFonts w:cs="Arial"/>
         </w:rPr>
       </w:pPr>
       <w:r>
@@ -770,115 +842,6 @@
         </w:rPr>
         <w:tab/>
       </w:r>
-      <w:r>
-        <w:rPr>
-          <w:rFonts w:cs="Arial"/>
-        </w:rPr>
-        <w:t>I</w:t>
-      </w:r>
-      <w:r>
-        <w:rPr>
-          <w:rFonts w:cs="Arial"/>
-        </w:rPr>
-        <w:t xml:space="preserve">mplementar um aplicativo Android para auxiliar em vagas de estacionamento. </w:t>
-      </w:r>
-      <w:r>
-        <w:rPr>
-          <w:rFonts w:cs="Arial"/>
-        </w:rPr>
-        <w:t>L</w:t>
-      </w:r>
-      <w:r>
-        <w:rPr>
-          <w:rFonts w:cs="Arial"/>
-        </w:rPr>
-        <w:t xml:space="preserve">ocalizar a posição atual do indivíduo, determinar se uma vaga está ocupada ou não, reservar e indicar o caminho para a vaga de estacionamento, armazenar a posição na qual o veículo foi estacionado. </w:t>
-      </w:r>
-      <w:r>
-        <w:rPr>
-          <w:rFonts w:cs="Arial"/>
-          <w:b/>
-        </w:rPr>
-        <w:t>Não é um objetivo</w:t>
-      </w:r>
-    </w:p>
-    <w:p>
-      <w:pPr>
-        <w:pStyle w:val="Palavras-chave"/>
-        <w:spacing w:after="0" w:line="360" w:lineRule="auto"/>
-        <w:jc w:val="both"/>
-        <w:rPr>
-          <w:rFonts w:cs="Arial"/>
-          <w:b/>
-        </w:rPr>
-      </w:pPr>
-      <w:r>
-        <w:rPr>
-          <w:rFonts w:cs="Arial"/>
-        </w:rPr>
-        <w:tab/>
-      </w:r>
-      <w:r>
-        <w:rPr>
-          <w:rFonts w:cs="Arial"/>
-          <w:b/>
-        </w:rPr>
-        <w:t>2.2 Objetivos Específicos</w:t>
-      </w:r>
-    </w:p>
-    <w:p>
-      <w:pPr>
-        <w:pStyle w:val="Palavras-chave"/>
-        <w:spacing w:after="0" w:line="360" w:lineRule="auto"/>
-        <w:jc w:val="both"/>
-        <w:rPr>
-          <w:rFonts w:cs="Arial"/>
-        </w:rPr>
-      </w:pPr>
-      <w:r>
-        <w:rPr>
-          <w:rFonts w:cs="Arial"/>
-          <w:b/>
-        </w:rPr>
-        <w:tab/>
-      </w:r>
-      <w:r>
-        <w:rPr>
-          <w:rFonts w:cs="Arial"/>
-          <w:b/>
-        </w:rPr>
-        <w:tab/>
-      </w:r>
-      <w:r>
-        <w:rPr>
-          <w:rFonts w:cs="Arial"/>
-        </w:rPr>
-        <w:t xml:space="preserve">Em primeira instância, a ideia só será estendida para estacionamentos privados. Todavia, é desejável que se possa expandir, no futuro, para vagas públicas. </w:t>
-      </w:r>
-    </w:p>
-    <w:p>
-      <w:pPr>
-        <w:pStyle w:val="Palavras-chave"/>
-        <w:spacing w:after="0" w:line="360" w:lineRule="auto"/>
-        <w:jc w:val="both"/>
-        <w:rPr>
-          <w:rFonts w:cs="Arial"/>
-          <w:b/>
-        </w:rPr>
-      </w:pPr>
-      <w:r>
-        <w:rPr>
-          <w:rFonts w:cs="Arial"/>
-        </w:rPr>
-        <w:tab/>
-      </w:r>
-      <w:r>
-        <w:rPr>
-          <w:rFonts w:cs="Arial"/>
-          <w:b/>
-        </w:rPr>
-        <w:t>Não é objetivo, isso é restrição</w:t>
-      </w:r>
     </w:p>
     <w:p>
       <w:pPr>
@@ -1018,58 +981,64 @@
         <w:rPr>
           <w:rFonts w:cs="Arial"/>
         </w:rPr>
+        <w:t>A Prossiga, empresa de software e automação para estacionamentos, possui um software gerenciador de garagens que faz uso de diversos tipos de sensores instalados sob as vagas. O sistema é capaz de informar vagas livre</w:t>
+      </w:r>
+      <w:r>
+        <w:rPr>
+          <w:rFonts w:cs="Arial"/>
+        </w:rPr>
+        <w:t>s</w:t>
+      </w:r>
+      <w:r>
+        <w:rPr>
+          <w:rFonts w:cs="Arial"/>
+        </w:rPr>
+        <w:t xml:space="preserve"> e ocupadas, bem como </w:t>
+      </w:r>
+      <w:r>
+        <w:rPr>
+          <w:rFonts w:cs="Arial"/>
+          <w:b/>
+        </w:rPr>
+        <w:t>controlar a maneira com que os veículos ocupam as vagas</w:t>
+      </w:r>
+      <w:r>
+        <w:rPr>
+          <w:rFonts w:cs="Arial"/>
+        </w:rPr>
+        <w:t>(???)</w:t>
+      </w:r>
+      <w:r>
+        <w:rPr>
+          <w:rFonts w:cs="Arial"/>
+        </w:rPr>
+        <w:t xml:space="preserve">. Ele é capaz também de sugerir maneiras de economizar energia desligando a iluminação em locais não utilizados da garagem. </w:t>
+      </w:r>
+      <w:r>
+        <w:rPr>
+          <w:rFonts w:cs="Arial"/>
+          <w:b/>
+        </w:rPr>
+        <w:t>O ponto negativo</w:t>
+      </w:r>
+      <w:r>
+        <w:rPr>
+          <w:rFonts w:cs="Arial"/>
+        </w:rPr>
+        <w:t xml:space="preserve"> </w:t>
+      </w:r>
+      <w:r>
+        <w:rPr>
+          <w:rFonts w:cs="Arial"/>
+        </w:rPr>
+        <w:t xml:space="preserve">(Pq </w:t>
+      </w:r>
+      <w:r>
+        <w:rPr>
+          <w:rFonts w:cs="Arial"/>
+        </w:rPr>
         <w:lastRenderedPageBreak/>
-        <w:t>A Prossiga, empresa de software e automação para estacionamentos, possui um software gerenciador de garagens que faz uso de diversos tipos de sensores instalados sob as vagas. O sistema é capaz de informar vagas livre</w:t>
-      </w:r>
-      <w:r>
-        <w:rPr>
-          <w:rFonts w:cs="Arial"/>
-        </w:rPr>
-        <w:t>s</w:t>
-      </w:r>
-      <w:r>
-        <w:rPr>
-          <w:rFonts w:cs="Arial"/>
-        </w:rPr>
-        <w:t xml:space="preserve"> e ocupadas, bem como </w:t>
-      </w:r>
-      <w:r>
-        <w:rPr>
-          <w:rFonts w:cs="Arial"/>
-          <w:b/>
-        </w:rPr>
-        <w:t>controlar a maneira com que os veículos ocupam as vagas</w:t>
-      </w:r>
-      <w:r>
-        <w:rPr>
-          <w:rFonts w:cs="Arial"/>
-        </w:rPr>
-        <w:t>(???)</w:t>
-      </w:r>
-      <w:r>
-        <w:rPr>
-          <w:rFonts w:cs="Arial"/>
-        </w:rPr>
-        <w:t xml:space="preserve">. Ele é capaz também de sugerir maneiras de economizar energia desligando a iluminação em locais não utilizados da garagem. </w:t>
-      </w:r>
-      <w:r>
-        <w:rPr>
-          <w:rFonts w:cs="Arial"/>
-          <w:b/>
-        </w:rPr>
-        <w:t>O ponto negativo</w:t>
-      </w:r>
-      <w:r>
-        <w:rPr>
-          <w:rFonts w:cs="Arial"/>
-        </w:rPr>
-        <w:t xml:space="preserve"> </w:t>
-      </w:r>
-      <w:r>
-        <w:rPr>
-          <w:rFonts w:cs="Arial"/>
-        </w:rPr>
-        <w:t xml:space="preserve">(Pq negativo?) </w:t>
+        <w:t xml:space="preserve">negativo?) </w:t>
       </w:r>
       <w:r>
         <w:rPr>
@@ -1197,8 +1166,6 @@
         </w:rPr>
         <w:t>(Que?)</w:t>
       </w:r>
-      <w:bookmarkStart w:id="0" w:name="_GoBack"/>
-      <w:bookmarkEnd w:id="0"/>
       <w:r>
         <w:rPr>
           <w:rFonts w:cs="Arial"/>
@@ -1634,70 +1601,70 @@
           <w:rFonts w:cs="Arial"/>
           <w:b/>
         </w:rPr>
+        <w:t>Cronograma de execução da atividades para alcançar o objetivo proposto e resolver o problema.</w:t>
+      </w:r>
+    </w:p>
+    <w:p>
+      <w:pPr>
+        <w:pStyle w:val="Palavras-chave"/>
+        <w:spacing w:after="0" w:line="360" w:lineRule="auto"/>
+        <w:ind w:firstLine="1134"/>
+        <w:jc w:val="both"/>
+        <w:rPr>
+          <w:rFonts w:cs="Arial"/>
+          <w:b/>
+        </w:rPr>
+      </w:pPr>
+    </w:p>
+    <w:p>
+      <w:pPr>
+        <w:pStyle w:val="Palavras-chave"/>
+        <w:spacing w:after="0" w:line="360" w:lineRule="auto"/>
+        <w:ind w:firstLine="1134"/>
+        <w:jc w:val="both"/>
+        <w:rPr>
+          <w:rFonts w:cs="Arial"/>
+          <w:b/>
+        </w:rPr>
+      </w:pPr>
+    </w:p>
+    <w:p>
+      <w:pPr>
+        <w:pStyle w:val="Palavras-chave"/>
+        <w:spacing w:after="0" w:line="360" w:lineRule="auto"/>
+        <w:ind w:firstLine="1134"/>
+        <w:jc w:val="both"/>
+        <w:rPr>
+          <w:rFonts w:cs="Arial"/>
+          <w:b/>
+        </w:rPr>
+      </w:pPr>
+    </w:p>
+    <w:p>
+      <w:pPr>
+        <w:pStyle w:val="Palavras-chave"/>
+        <w:spacing w:after="0" w:line="360" w:lineRule="auto"/>
+        <w:jc w:val="both"/>
+        <w:rPr>
+          <w:rFonts w:cs="Arial"/>
+        </w:rPr>
+      </w:pPr>
+    </w:p>
+    <w:p>
+      <w:pPr>
+        <w:pStyle w:val="Palavras-chave"/>
+        <w:spacing w:after="0" w:line="360" w:lineRule="auto"/>
+        <w:jc w:val="both"/>
+        <w:rPr>
+          <w:rFonts w:cs="Arial"/>
+        </w:rPr>
+      </w:pPr>
+      <w:r>
+        <w:rPr>
+          <w:rFonts w:cs="Arial"/>
+          <w:b/>
+        </w:rPr>
         <w:lastRenderedPageBreak/>
-        <w:t>Cronograma de execução da atividades para alcançar o objetivo proposto e resolver o problema.</w:t>
-      </w:r>
-    </w:p>
-    <w:p>
-      <w:pPr>
-        <w:pStyle w:val="Palavras-chave"/>
-        <w:spacing w:after="0" w:line="360" w:lineRule="auto"/>
-        <w:ind w:firstLine="1134"/>
-        <w:jc w:val="both"/>
-        <w:rPr>
-          <w:rFonts w:cs="Arial"/>
-          <w:b/>
-        </w:rPr>
-      </w:pPr>
-    </w:p>
-    <w:p>
-      <w:pPr>
-        <w:pStyle w:val="Palavras-chave"/>
-        <w:spacing w:after="0" w:line="360" w:lineRule="auto"/>
-        <w:ind w:firstLine="1134"/>
-        <w:jc w:val="both"/>
-        <w:rPr>
-          <w:rFonts w:cs="Arial"/>
-          <w:b/>
-        </w:rPr>
-      </w:pPr>
-    </w:p>
-    <w:p>
-      <w:pPr>
-        <w:pStyle w:val="Palavras-chave"/>
-        <w:spacing w:after="0" w:line="360" w:lineRule="auto"/>
-        <w:ind w:firstLine="1134"/>
-        <w:jc w:val="both"/>
-        <w:rPr>
-          <w:rFonts w:cs="Arial"/>
-          <w:b/>
-        </w:rPr>
-      </w:pPr>
-    </w:p>
-    <w:p>
-      <w:pPr>
-        <w:pStyle w:val="Palavras-chave"/>
-        <w:spacing w:after="0" w:line="360" w:lineRule="auto"/>
-        <w:jc w:val="both"/>
-        <w:rPr>
-          <w:rFonts w:cs="Arial"/>
-        </w:rPr>
-      </w:pPr>
-    </w:p>
-    <w:p>
-      <w:pPr>
-        <w:pStyle w:val="Palavras-chave"/>
-        <w:spacing w:after="0" w:line="360" w:lineRule="auto"/>
-        <w:jc w:val="both"/>
-        <w:rPr>
-          <w:rFonts w:cs="Arial"/>
-        </w:rPr>
-      </w:pPr>
-      <w:r>
-        <w:rPr>
-          <w:rFonts w:cs="Arial"/>
-          <w:b/>
-        </w:rPr>
         <w:t>8 Bibliografia</w:t>
       </w:r>
     </w:p>
@@ -2646,8 +2613,124 @@
       </w:rPr>
     </w:lvl>
   </w:abstractNum>
+  <w:abstractNum w:abstractNumId="1" w15:restartNumberingAfterBreak="0">
+    <w:nsid w:val="7ACE732F"/>
+    <w:multiLevelType w:val="hybridMultilevel"/>
+    <w:tmpl w:val="5AECABF0"/>
+    <w:lvl w:ilvl="0" w:tplc="04160001">
+      <w:start w:val="1"/>
+      <w:numFmt w:val="bullet"/>
+      <w:lvlText w:val=""/>
+      <w:lvlJc w:val="left"/>
+      <w:pPr>
+        <w:ind w:left="2130" w:hanging="360"/>
+      </w:pPr>
+      <w:rPr>
+        <w:rFonts w:ascii="Symbol" w:hAnsi="Symbol" w:hint="default"/>
+      </w:rPr>
+    </w:lvl>
+    <w:lvl w:ilvl="1" w:tplc="04160003" w:tentative="1">
+      <w:start w:val="1"/>
+      <w:numFmt w:val="bullet"/>
+      <w:lvlText w:val="o"/>
+      <w:lvlJc w:val="left"/>
+      <w:pPr>
+        <w:ind w:left="2850" w:hanging="360"/>
+      </w:pPr>
+      <w:rPr>
+        <w:rFonts w:ascii="Courier New" w:hAnsi="Courier New" w:cs="Courier New" w:hint="default"/>
+      </w:rPr>
+    </w:lvl>
+    <w:lvl w:ilvl="2" w:tplc="04160005" w:tentative="1">
+      <w:start w:val="1"/>
+      <w:numFmt w:val="bullet"/>
+      <w:lvlText w:val=""/>
+      <w:lvlJc w:val="left"/>
+      <w:pPr>
+        <w:ind w:left="3570" w:hanging="360"/>
+      </w:pPr>
+      <w:rPr>
+        <w:rFonts w:ascii="Wingdings" w:hAnsi="Wingdings" w:hint="default"/>
+      </w:rPr>
+    </w:lvl>
+    <w:lvl w:ilvl="3" w:tplc="04160001" w:tentative="1">
+      <w:start w:val="1"/>
+      <w:numFmt w:val="bullet"/>
+      <w:lvlText w:val=""/>
+      <w:lvlJc w:val="left"/>
+      <w:pPr>
+        <w:ind w:left="4290" w:hanging="360"/>
+      </w:pPr>
+      <w:rPr>
+        <w:rFonts w:ascii="Symbol" w:hAnsi="Symbol" w:hint="default"/>
+      </w:rPr>
+    </w:lvl>
+    <w:lvl w:ilvl="4" w:tplc="04160003" w:tentative="1">
+      <w:start w:val="1"/>
+      <w:numFmt w:val="bullet"/>
+      <w:lvlText w:val="o"/>
+      <w:lvlJc w:val="left"/>
+      <w:pPr>
+        <w:ind w:left="5010" w:hanging="360"/>
+      </w:pPr>
+      <w:rPr>
+        <w:rFonts w:ascii="Courier New" w:hAnsi="Courier New" w:cs="Courier New" w:hint="default"/>
+      </w:rPr>
+    </w:lvl>
+    <w:lvl w:ilvl="5" w:tplc="04160005" w:tentative="1">
+      <w:start w:val="1"/>
+      <w:numFmt w:val="bullet"/>
+      <w:lvlText w:val=""/>
+      <w:lvlJc w:val="left"/>
+      <w:pPr>
+        <w:ind w:left="5730" w:hanging="360"/>
+      </w:pPr>
+      <w:rPr>
+        <w:rFonts w:ascii="Wingdings" w:hAnsi="Wingdings" w:hint="default"/>
+      </w:rPr>
+    </w:lvl>
+    <w:lvl w:ilvl="6" w:tplc="04160001" w:tentative="1">
+      <w:start w:val="1"/>
+      <w:numFmt w:val="bullet"/>
+      <w:lvlText w:val=""/>
+      <w:lvlJc w:val="left"/>
+      <w:pPr>
+        <w:ind w:left="6450" w:hanging="360"/>
+      </w:pPr>
+      <w:rPr>
+        <w:rFonts w:ascii="Symbol" w:hAnsi="Symbol" w:hint="default"/>
+      </w:rPr>
+    </w:lvl>
+    <w:lvl w:ilvl="7" w:tplc="04160003" w:tentative="1">
+      <w:start w:val="1"/>
+      <w:numFmt w:val="bullet"/>
+      <w:lvlText w:val="o"/>
+      <w:lvlJc w:val="left"/>
+      <w:pPr>
+        <w:ind w:left="7170" w:hanging="360"/>
+      </w:pPr>
+      <w:rPr>
+        <w:rFonts w:ascii="Courier New" w:hAnsi="Courier New" w:cs="Courier New" w:hint="default"/>
+      </w:rPr>
+    </w:lvl>
+    <w:lvl w:ilvl="8" w:tplc="04160005" w:tentative="1">
+      <w:start w:val="1"/>
+      <w:numFmt w:val="bullet"/>
+      <w:lvlText w:val=""/>
+      <w:lvlJc w:val="left"/>
+      <w:pPr>
+        <w:ind w:left="7890" w:hanging="360"/>
+      </w:pPr>
+      <w:rPr>
+        <w:rFonts w:ascii="Wingdings" w:hAnsi="Wingdings" w:hint="default"/>
+      </w:rPr>
+    </w:lvl>
+  </w:abstractNum>
   <w:num w:numId="1">
     <w:abstractNumId w:val="0"/>
+  </w:num>
+  <w:num w:numId="2">
+    <w:abstractNumId w:val="1"/>
   </w:num>
 </w:numbering>
 </file>
@@ -3655,7 +3738,7 @@
 </file>
 
 <file path=customXml/itemProps1.xml><?xml version="1.0" encoding="utf-8"?>
-<ds:datastoreItem xmlns:ds="http://schemas.openxmlformats.org/officeDocument/2006/customXml" ds:itemID="{6F46F8D7-5AA1-48F1-8406-23970E9DC663}">
+<ds:datastoreItem xmlns:ds="http://schemas.openxmlformats.org/officeDocument/2006/customXml" ds:itemID="{6786369F-66A7-4C3F-A2F3-F5B8FBDA1BA6}">
   <ds:schemaRefs>
     <ds:schemaRef ds:uri="http://schemas.openxmlformats.org/officeDocument/2006/bibliography"/>
   </ds:schemaRefs>

</xml_diff>

<commit_message>
Minha parte do relatório
</commit_message>
<xml_diff>
--- a/relatorioOficinaIntegracao1.MODELO-1.docx
+++ b/relatorioOficinaIntegracao1.MODELO-1.docx
@@ -1,6 +1,6 @@
 
 <file path=word/document.xml><?xml version="1.0" encoding="utf-8"?>
-<w:document xmlns:wpc="http://schemas.microsoft.com/office/word/2010/wordprocessingCanvas" xmlns:mc="http://schemas.openxmlformats.org/markup-compatibility/2006" xmlns:o="urn:schemas-microsoft-com:office:office" xmlns:r="http://schemas.openxmlformats.org/officeDocument/2006/relationships" xmlns:m="http://schemas.openxmlformats.org/officeDocument/2006/math" xmlns:v="urn:schemas-microsoft-com:vml" xmlns:wp14="http://schemas.microsoft.com/office/word/2010/wordprocessingDrawing" xmlns:wp="http://schemas.openxmlformats.org/drawingml/2006/wordprocessingDrawing" xmlns:w10="urn:schemas-microsoft-com:office:word" xmlns:w="http://schemas.openxmlformats.org/wordprocessingml/2006/main" xmlns:w14="http://schemas.microsoft.com/office/word/2010/wordml" xmlns:w15="http://schemas.microsoft.com/office/word/2012/wordml" xmlns:wpg="http://schemas.microsoft.com/office/word/2010/wordprocessingGroup" xmlns:wpi="http://schemas.microsoft.com/office/word/2010/wordprocessingInk" xmlns:wne="http://schemas.microsoft.com/office/word/2006/wordml" xmlns:wps="http://schemas.microsoft.com/office/word/2010/wordprocessingShape" mc:Ignorable="w14 w15 wp14">
+<w:document xmlns:wpc="http://schemas.microsoft.com/office/word/2010/wordprocessingCanvas" xmlns:cx="http://schemas.microsoft.com/office/drawing/2014/chartex" xmlns:cx1="http://schemas.microsoft.com/office/drawing/2015/9/8/chartex" xmlns:cx2="http://schemas.microsoft.com/office/drawing/2015/10/21/chartex" xmlns:cx3="http://schemas.microsoft.com/office/drawing/2016/5/9/chartex" xmlns:cx4="http://schemas.microsoft.com/office/drawing/2016/5/10/chartex" xmlns:cx5="http://schemas.microsoft.com/office/drawing/2016/5/11/chartex" xmlns:cx6="http://schemas.microsoft.com/office/drawing/2016/5/12/chartex" xmlns:cx7="http://schemas.microsoft.com/office/drawing/2016/5/13/chartex" xmlns:cx8="http://schemas.microsoft.com/office/drawing/2016/5/14/chartex" xmlns:mc="http://schemas.openxmlformats.org/markup-compatibility/2006" xmlns:aink="http://schemas.microsoft.com/office/drawing/2016/ink" xmlns:am3d="http://schemas.microsoft.com/office/drawing/2017/model3d" xmlns:o="urn:schemas-microsoft-com:office:office" xmlns:r="http://schemas.openxmlformats.org/officeDocument/2006/relationships" xmlns:m="http://schemas.openxmlformats.org/officeDocument/2006/math" xmlns:v="urn:schemas-microsoft-com:vml" xmlns:wp14="http://schemas.microsoft.com/office/word/2010/wordprocessingDrawing" xmlns:wp="http://schemas.openxmlformats.org/drawingml/2006/wordprocessingDrawing" xmlns:w10="urn:schemas-microsoft-com:office:word" xmlns:w="http://schemas.openxmlformats.org/wordprocessingml/2006/main" xmlns:w14="http://schemas.microsoft.com/office/word/2010/wordml" xmlns:w15="http://schemas.microsoft.com/office/word/2012/wordml" xmlns:w16cid="http://schemas.microsoft.com/office/word/2016/wordml/cid" xmlns:w16se="http://schemas.microsoft.com/office/word/2015/wordml/symex" xmlns:wpg="http://schemas.microsoft.com/office/word/2010/wordprocessingGroup" xmlns:wpi="http://schemas.microsoft.com/office/word/2010/wordprocessingInk" xmlns:wne="http://schemas.microsoft.com/office/word/2006/wordml" xmlns:wps="http://schemas.microsoft.com/office/word/2010/wordprocessingShape" mc:Ignorable="w14 w15 w16se w16cid wp14">
   <w:body>
     <w:p>
       <w:pPr>
@@ -1552,7 +1552,19 @@
           <w:rFonts w:cs="Arial"/>
         </w:rPr>
         <w:lastRenderedPageBreak/>
-        <w:t>Caso algum outro veículo estacione na vaga original antes do usuário, automaticamente escolher outra vaga mais próxima da original no mesmo estacionamento</w:t>
+        <w:t>Caso algum outro veículo estacione na vaga original antes do usuário, automaticamente escolher outra vaga mais próxima da</w:t>
+      </w:r>
+      <w:r>
+        <w:rPr>
+          <w:rFonts w:cs="Arial"/>
+        </w:rPr>
+        <w:t xml:space="preserve"> vaga</w:t>
+      </w:r>
+      <w:r>
+        <w:rPr>
+          <w:rFonts w:cs="Arial"/>
+        </w:rPr>
+        <w:t xml:space="preserve"> original no mesmo estacionamento</w:t>
       </w:r>
     </w:p>
     <w:p>
@@ -1574,41 +1586,3152 @@
         </w:rPr>
         <w:t>Após o usuário chegar à vaga, não permitir que outros usuários escolham a vaga ocupada</w:t>
       </w:r>
-      <w:bookmarkStart w:id="0" w:name="_GoBack"/>
+    </w:p>
+    <w:p>
+      <w:pPr>
+        <w:pStyle w:val="Palavras-chave"/>
+        <w:spacing w:after="0" w:line="360" w:lineRule="auto"/>
+        <w:ind w:firstLine="1134"/>
+        <w:jc w:val="both"/>
+        <w:rPr>
+          <w:rFonts w:cs="Arial"/>
+        </w:rPr>
+      </w:pPr>
+    </w:p>
+    <w:p>
+      <w:pPr>
+        <w:pStyle w:val="Palavras-chave"/>
+        <w:spacing w:after="0" w:line="360" w:lineRule="auto"/>
+        <w:jc w:val="both"/>
+        <w:rPr>
+          <w:rFonts w:cs="Arial"/>
+          <w:b/>
+        </w:rPr>
+      </w:pPr>
+      <w:r>
+        <w:rPr>
+          <w:rFonts w:cs="Arial"/>
+          <w:b/>
+        </w:rPr>
+        <w:t>6</w:t>
+      </w:r>
+      <w:r>
+        <w:rPr>
+          <w:rFonts w:cs="Arial"/>
+          <w:b/>
+        </w:rPr>
+        <w:t xml:space="preserve"> </w:t>
+      </w:r>
+      <w:r>
+        <w:rPr>
+          <w:rFonts w:cs="Arial"/>
+          <w:b/>
+        </w:rPr>
+        <w:t xml:space="preserve">METODOLOGIA </w:t>
+      </w:r>
+    </w:p>
+    <w:p>
+      <w:pPr>
+        <w:pStyle w:val="Palavras-chave"/>
+        <w:spacing w:after="0" w:line="360" w:lineRule="auto"/>
+        <w:jc w:val="both"/>
+        <w:rPr>
+          <w:rFonts w:cs="Arial"/>
+        </w:rPr>
+      </w:pPr>
+    </w:p>
+    <w:p>
+      <w:pPr>
+        <w:pStyle w:val="Palavras-chave"/>
+        <w:spacing w:after="0" w:line="360" w:lineRule="auto"/>
+        <w:ind w:firstLine="1134"/>
+        <w:jc w:val="both"/>
+        <w:rPr>
+          <w:rFonts w:cs="Arial"/>
+          <w:b/>
+        </w:rPr>
+      </w:pPr>
+      <w:r>
+        <w:rPr>
+          <w:rFonts w:cs="Arial"/>
+          <w:b/>
+        </w:rPr>
+        <w:t>Descrição de como pretende fazer para alcançar os objetivos propostos e resolver o problema.</w:t>
+      </w:r>
+    </w:p>
+    <w:p>
+      <w:pPr>
+        <w:pStyle w:val="Palavras-chave"/>
+        <w:spacing w:after="0" w:line="360" w:lineRule="auto"/>
+        <w:ind w:firstLine="1134"/>
+        <w:jc w:val="both"/>
+        <w:rPr>
+          <w:rFonts w:cs="Arial"/>
+        </w:rPr>
+      </w:pPr>
+    </w:p>
+    <w:p>
+      <w:pPr>
+        <w:pStyle w:val="Palavras-chave"/>
+        <w:spacing w:after="0" w:line="360" w:lineRule="auto"/>
+        <w:jc w:val="both"/>
+        <w:rPr>
+          <w:rFonts w:cs="Arial"/>
+          <w:b/>
+        </w:rPr>
+      </w:pPr>
+      <w:r>
+        <w:rPr>
+          <w:rFonts w:cs="Arial"/>
+          <w:b/>
+        </w:rPr>
+        <w:t>7</w:t>
+      </w:r>
+      <w:r>
+        <w:rPr>
+          <w:rFonts w:cs="Arial"/>
+          <w:b/>
+        </w:rPr>
+        <w:t xml:space="preserve"> </w:t>
+      </w:r>
+      <w:r>
+        <w:rPr>
+          <w:rFonts w:cs="Arial"/>
+          <w:b/>
+        </w:rPr>
+        <w:t>Resultados</w:t>
+      </w:r>
+      <w:r>
+        <w:rPr>
+          <w:rFonts w:cs="Arial"/>
+          <w:b/>
+        </w:rPr>
+        <w:t xml:space="preserve"> </w:t>
+      </w:r>
+    </w:p>
+    <w:p>
+      <w:pPr>
+        <w:pStyle w:val="Palavras-chave"/>
+        <w:spacing w:after="0" w:line="360" w:lineRule="auto"/>
+        <w:jc w:val="both"/>
+        <w:rPr>
+          <w:rFonts w:cs="Arial"/>
+        </w:rPr>
+      </w:pPr>
+    </w:p>
+    <w:p>
+      <w:pPr>
+        <w:pStyle w:val="Palavras-chave"/>
+        <w:spacing w:after="0" w:line="360" w:lineRule="auto"/>
+        <w:ind w:firstLine="1134"/>
+        <w:jc w:val="both"/>
+        <w:rPr>
+          <w:rFonts w:cs="Arial"/>
+        </w:rPr>
+      </w:pPr>
+      <w:r>
+        <w:rPr>
+          <w:rFonts w:cs="Arial"/>
+        </w:rPr>
+        <w:t>Para atender à todas as funcionalidades esperadas para este projeto, foram desenvolvidos os seguintes recursos:</w:t>
+      </w:r>
+    </w:p>
+    <w:p>
+      <w:pPr>
+        <w:pStyle w:val="Palavras-chave"/>
+        <w:spacing w:after="0" w:line="360" w:lineRule="auto"/>
+        <w:ind w:firstLine="1134"/>
+        <w:jc w:val="both"/>
+        <w:rPr>
+          <w:rFonts w:cs="Arial"/>
+        </w:rPr>
+      </w:pPr>
+      <w:r>
+        <w:rPr>
+          <w:rFonts w:cs="Arial"/>
+          <w:b/>
+        </w:rPr>
+        <w:t>Ban</w:t>
+      </w:r>
+      <w:r>
+        <w:rPr>
+          <w:rFonts w:cs="Arial"/>
+          <w:b/>
+        </w:rPr>
+        <w:t xml:space="preserve">co de Dados SQL: </w:t>
+      </w:r>
+      <w:r>
+        <w:rPr>
+          <w:rFonts w:cs="Arial"/>
+        </w:rPr>
+        <w:t>onde fica armazenadas todas as informações dos usuários, vagas e estacionamento. O banco de dados foi desenvolvido usando o SGBD (</w:t>
+      </w:r>
+      <w:r>
+        <w:rPr>
+          <w:rFonts w:cs="Arial"/>
+          <w:color w:val="222222"/>
+          <w:shd w:val="clear" w:color="auto" w:fill="FFFFFF"/>
+        </w:rPr>
+        <w:t>Sistema de Gerenciamento de Banco de Dados</w:t>
+      </w:r>
+      <w:r>
+        <w:rPr>
+          <w:rFonts w:cs="Arial"/>
+        </w:rPr>
+        <w:t>) Microsoft SQL Server a partir da ferramenta de ORM (</w:t>
+      </w:r>
+      <w:r>
+        <w:rPr>
+          <w:rFonts w:cs="Arial"/>
+        </w:rPr>
+        <w:t xml:space="preserve">Mapeamento </w:t>
+      </w:r>
+      <w:r>
+        <w:rPr>
+          <w:rFonts w:cs="Arial"/>
+        </w:rPr>
+        <w:t>O</w:t>
+      </w:r>
+      <w:r>
+        <w:rPr>
+          <w:rFonts w:cs="Arial"/>
+        </w:rPr>
+        <w:t>bjeto-</w:t>
+      </w:r>
+      <w:r>
+        <w:rPr>
+          <w:rFonts w:cs="Arial"/>
+        </w:rPr>
+        <w:t>R</w:t>
+      </w:r>
+      <w:r>
+        <w:rPr>
+          <w:rFonts w:cs="Arial"/>
+        </w:rPr>
+        <w:t>elacional</w:t>
+      </w:r>
+      <w:r>
+        <w:rPr>
+          <w:rFonts w:cs="Arial"/>
+        </w:rPr>
+        <w:t xml:space="preserve">) </w:t>
+      </w:r>
+      <w:r>
+        <w:rPr>
+          <w:rFonts w:cs="Arial"/>
+        </w:rPr>
+        <w:t>ADO.NET Entity Framework</w:t>
+      </w:r>
+      <w:r>
+        <w:rPr>
+          <w:rFonts w:cs="Arial"/>
+        </w:rPr>
+        <w:t xml:space="preserve"> presente na plataforma .NET. Abaixo, segue o MER (Modelo Entidade Relacionamento) do projeto:</w:t>
+      </w:r>
+    </w:p>
+    <w:p>
+      <w:pPr>
+        <w:pStyle w:val="Palavras-chave"/>
+        <w:spacing w:after="0" w:line="360" w:lineRule="auto"/>
+        <w:ind w:firstLine="1134"/>
+        <w:jc w:val="both"/>
+        <w:rPr>
+          <w:rFonts w:cs="Arial"/>
+          <w:b/>
+        </w:rPr>
+      </w:pPr>
+      <w:r>
+        <w:rPr>
+          <w:noProof/>
+        </w:rPr>
+        <w:drawing>
+          <wp:inline distT="0" distB="0" distL="0" distR="0" wp14:anchorId="72128828" wp14:editId="2E11D3BF">
+            <wp:extent cx="4172594" cy="2727297"/>
+            <wp:effectExtent l="0" t="0" r="0" b="0"/>
+            <wp:docPr id="37" name="Imagem 37"/>
+            <wp:cNvGraphicFramePr>
+              <a:graphicFrameLocks xmlns:a="http://schemas.openxmlformats.org/drawingml/2006/main" noChangeAspect="1"/>
+            </wp:cNvGraphicFramePr>
+            <a:graphic xmlns:a="http://schemas.openxmlformats.org/drawingml/2006/main">
+              <a:graphicData uri="http://schemas.openxmlformats.org/drawingml/2006/picture">
+                <pic:pic xmlns:pic="http://schemas.openxmlformats.org/drawingml/2006/picture">
+                  <pic:nvPicPr>
+                    <pic:cNvPr id="1" name=""/>
+                    <pic:cNvPicPr/>
+                  </pic:nvPicPr>
+                  <pic:blipFill>
+                    <a:blip r:embed="rId8"/>
+                    <a:stretch>
+                      <a:fillRect/>
+                    </a:stretch>
+                  </pic:blipFill>
+                  <pic:spPr>
+                    <a:xfrm>
+                      <a:off x="0" y="0"/>
+                      <a:ext cx="4201356" cy="2746096"/>
+                    </a:xfrm>
+                    <a:prstGeom prst="rect">
+                      <a:avLst/>
+                    </a:prstGeom>
+                  </pic:spPr>
+                </pic:pic>
+              </a:graphicData>
+            </a:graphic>
+          </wp:inline>
+        </w:drawing>
+      </w:r>
+    </w:p>
+    <w:p>
+      <w:pPr>
+        <w:pStyle w:val="Palavras-chave"/>
+        <w:spacing w:after="0" w:line="360" w:lineRule="auto"/>
+        <w:jc w:val="center"/>
+        <w:rPr>
+          <w:rFonts w:cs="Arial"/>
+          <w:b/>
+        </w:rPr>
+      </w:pPr>
+      <w:r>
+        <w:rPr>
+          <w:rFonts w:cs="Arial"/>
+          <w:b/>
+        </w:rPr>
+        <w:t>Figura: Modelo Entidade Relacionamento do banco de dados do projeto.</w:t>
+      </w:r>
+    </w:p>
+    <w:p>
+      <w:pPr>
+        <w:pStyle w:val="Palavras-chave"/>
+        <w:spacing w:after="0" w:line="360" w:lineRule="auto"/>
+        <w:jc w:val="center"/>
+        <w:rPr>
+          <w:rFonts w:cs="Arial"/>
+          <w:b/>
+        </w:rPr>
+      </w:pPr>
+    </w:p>
+    <w:p>
+      <w:pPr>
+        <w:pStyle w:val="Palavras-chave"/>
+        <w:spacing w:after="0" w:line="360" w:lineRule="auto"/>
+        <w:ind w:firstLine="1134"/>
+        <w:jc w:val="both"/>
+        <w:rPr>
+          <w:rFonts w:cs="Arial"/>
+          <w:color w:val="222222"/>
+          <w:shd w:val="clear" w:color="auto" w:fill="FFFFFF"/>
+        </w:rPr>
+      </w:pPr>
+      <w:r>
+        <w:rPr>
+          <w:rFonts w:cs="Arial"/>
+          <w:b/>
+        </w:rPr>
+        <w:lastRenderedPageBreak/>
+        <w:t>Web API (</w:t>
+      </w:r>
+      <w:r>
+        <w:rPr>
+          <w:rFonts w:cs="Arial"/>
+          <w:b/>
+          <w:color w:val="222222"/>
+          <w:shd w:val="clear" w:color="auto" w:fill="FFFFFF"/>
+        </w:rPr>
+        <w:t>Application Programming Interface</w:t>
+      </w:r>
+      <w:r>
+        <w:rPr>
+          <w:rFonts w:cs="Arial"/>
+          <w:b/>
+        </w:rPr>
+        <w:t>):</w:t>
+      </w:r>
+      <w:r>
+        <w:rPr>
+          <w:rFonts w:cs="Arial"/>
+          <w:b/>
+        </w:rPr>
+        <w:t xml:space="preserve"> </w:t>
+      </w:r>
+      <w:r>
+        <w:rPr>
+          <w:rFonts w:cs="Arial"/>
+        </w:rPr>
+        <w:t xml:space="preserve">Uma </w:t>
+      </w:r>
+      <w:r>
+        <w:rPr>
+          <w:rFonts w:cs="Arial"/>
+          <w:color w:val="222222"/>
+          <w:shd w:val="clear" w:color="auto" w:fill="FFFFFF"/>
+        </w:rPr>
+        <w:t>Interface de Programação de Aplicativos</w:t>
+      </w:r>
+      <w:r>
+        <w:rPr>
+          <w:rFonts w:cs="Arial"/>
+          <w:color w:val="222222"/>
+          <w:shd w:val="clear" w:color="auto" w:fill="FFFFFF"/>
+        </w:rPr>
+        <w:t xml:space="preserve"> em ambiente Web responsável por fazer a interligação entre os aplicativos </w:t>
+      </w:r>
+      <w:r>
+        <w:rPr>
+          <w:rFonts w:cs="Arial"/>
+          <w:color w:val="222222"/>
+          <w:shd w:val="clear" w:color="auto" w:fill="FFFFFF"/>
+        </w:rPr>
+        <w:t>F</w:t>
+      </w:r>
+      <w:r>
+        <w:rPr>
+          <w:rFonts w:cs="Arial"/>
+          <w:color w:val="222222"/>
+          <w:shd w:val="clear" w:color="auto" w:fill="FFFFFF"/>
+        </w:rPr>
+        <w:t>ront-</w:t>
+      </w:r>
+      <w:r>
+        <w:rPr>
+          <w:rFonts w:cs="Arial"/>
+          <w:color w:val="222222"/>
+          <w:shd w:val="clear" w:color="auto" w:fill="FFFFFF"/>
+        </w:rPr>
+        <w:t>E</w:t>
+      </w:r>
+      <w:r>
+        <w:rPr>
+          <w:rFonts w:cs="Arial"/>
+          <w:color w:val="222222"/>
+          <w:shd w:val="clear" w:color="auto" w:fill="FFFFFF"/>
+        </w:rPr>
+        <w:t xml:space="preserve">nd e </w:t>
+      </w:r>
+      <w:r>
+        <w:rPr>
+          <w:rFonts w:cs="Arial"/>
+          <w:color w:val="222222"/>
+          <w:shd w:val="clear" w:color="auto" w:fill="FFFFFF"/>
+        </w:rPr>
+        <w:t>o banco de dados</w:t>
+      </w:r>
+      <w:r>
+        <w:rPr>
+          <w:rFonts w:cs="Arial"/>
+          <w:color w:val="222222"/>
+          <w:shd w:val="clear" w:color="auto" w:fill="FFFFFF"/>
+        </w:rPr>
+        <w:t>.</w:t>
+      </w:r>
+      <w:r>
+        <w:rPr>
+          <w:rFonts w:cs="Arial"/>
+          <w:color w:val="222222"/>
+          <w:shd w:val="clear" w:color="auto" w:fill="FFFFFF"/>
+        </w:rPr>
+        <w:t xml:space="preserve"> Esta API foi desenvolvida usando o framework ASP.NET</w:t>
+      </w:r>
+      <w:r>
+        <w:rPr>
+          <w:rFonts w:cs="Arial"/>
+          <w:color w:val="222222"/>
+          <w:shd w:val="clear" w:color="auto" w:fill="FFFFFF"/>
+        </w:rPr>
+        <w:t xml:space="preserve"> Web API</w:t>
+      </w:r>
+      <w:r>
+        <w:rPr>
+          <w:rFonts w:cs="Arial"/>
+          <w:color w:val="222222"/>
+          <w:shd w:val="clear" w:color="auto" w:fill="FFFFFF"/>
+        </w:rPr>
+        <w:t>:</w:t>
+      </w:r>
+      <w:r>
+        <w:rPr>
+          <w:rFonts w:cs="Arial"/>
+          <w:color w:val="222222"/>
+          <w:shd w:val="clear" w:color="auto" w:fill="FFFFFF"/>
+        </w:rPr>
+        <w:t xml:space="preserve"> uma estrutura que facilita a criação de serviços HTTP </w:t>
+      </w:r>
+      <w:r>
+        <w:rPr>
+          <w:rFonts w:cs="Arial"/>
+          <w:color w:val="222222"/>
+          <w:shd w:val="clear" w:color="auto" w:fill="FFFFFF"/>
+        </w:rPr>
+        <w:t>compatível com</w:t>
+      </w:r>
+      <w:r>
+        <w:rPr>
+          <w:rFonts w:cs="Arial"/>
+          <w:color w:val="222222"/>
+          <w:shd w:val="clear" w:color="auto" w:fill="FFFFFF"/>
+        </w:rPr>
+        <w:t xml:space="preserve"> uma ampla </w:t>
+      </w:r>
+      <w:r>
+        <w:rPr>
+          <w:rFonts w:cs="Arial"/>
+          <w:color w:val="222222"/>
+          <w:shd w:val="clear" w:color="auto" w:fill="FFFFFF"/>
+        </w:rPr>
+        <w:t>quantidade</w:t>
+      </w:r>
+      <w:r>
+        <w:rPr>
+          <w:rFonts w:cs="Arial"/>
+          <w:color w:val="222222"/>
+          <w:shd w:val="clear" w:color="auto" w:fill="FFFFFF"/>
+        </w:rPr>
+        <w:t xml:space="preserve"> de clientes</w:t>
+      </w:r>
+      <w:r>
+        <w:rPr>
+          <w:rFonts w:cs="Arial"/>
+          <w:color w:val="222222"/>
+          <w:shd w:val="clear" w:color="auto" w:fill="FFFFFF"/>
+        </w:rPr>
+        <w:t xml:space="preserve"> Web</w:t>
+      </w:r>
+      <w:r>
+        <w:rPr>
+          <w:rFonts w:cs="Arial"/>
+          <w:color w:val="222222"/>
+          <w:shd w:val="clear" w:color="auto" w:fill="FFFFFF"/>
+        </w:rPr>
+        <w:t xml:space="preserve">, </w:t>
+      </w:r>
+      <w:r>
+        <w:rPr>
+          <w:rFonts w:cs="Arial"/>
+          <w:color w:val="222222"/>
+          <w:shd w:val="clear" w:color="auto" w:fill="FFFFFF"/>
+        </w:rPr>
+        <w:t>tais como</w:t>
+      </w:r>
+      <w:r>
+        <w:rPr>
+          <w:rFonts w:cs="Arial"/>
+          <w:color w:val="222222"/>
+          <w:shd w:val="clear" w:color="auto" w:fill="FFFFFF"/>
+        </w:rPr>
+        <w:t xml:space="preserve"> navegadores e dispositivos móveis. </w:t>
+      </w:r>
+      <w:r>
+        <w:rPr>
+          <w:rFonts w:cs="Arial"/>
+          <w:color w:val="222222"/>
+          <w:shd w:val="clear" w:color="auto" w:fill="FFFFFF"/>
+        </w:rPr>
+        <w:t>Para permitir tal compatibilidade, esta API incorpora serviços</w:t>
+      </w:r>
+      <w:r>
+        <w:rPr>
+          <w:rFonts w:cs="Arial"/>
+          <w:color w:val="222222"/>
+          <w:shd w:val="clear" w:color="auto" w:fill="FFFFFF"/>
+        </w:rPr>
+        <w:t xml:space="preserve"> RESTful</w:t>
+      </w:r>
+      <w:r>
+        <w:rPr>
+          <w:rFonts w:cs="Arial"/>
+          <w:color w:val="222222"/>
+          <w:shd w:val="clear" w:color="auto" w:fill="FFFFFF"/>
+        </w:rPr>
+        <w:t xml:space="preserve"> (</w:t>
+      </w:r>
+      <w:r>
+        <w:rPr>
+          <w:rFonts w:cs="Arial"/>
+          <w:color w:val="222222"/>
+          <w:shd w:val="clear" w:color="auto" w:fill="FFFFFF"/>
+        </w:rPr>
+        <w:t>Transferência de Estado Representacional</w:t>
+      </w:r>
+      <w:r>
+        <w:rPr>
+          <w:rFonts w:cs="Arial"/>
+          <w:color w:val="222222"/>
+          <w:shd w:val="clear" w:color="auto" w:fill="FFFFFF"/>
+        </w:rPr>
+        <w:t>), tecnologia que disponibiliza acesso à métodos de manipulação e obtenção de dados em um servidor Web a partir de controladores de entidades</w:t>
+      </w:r>
+      <w:r>
+        <w:rPr>
+          <w:rFonts w:cs="Arial"/>
+          <w:color w:val="222222"/>
+          <w:shd w:val="clear" w:color="auto" w:fill="FFFFFF"/>
+        </w:rPr>
+        <w:t xml:space="preserve"> (MVC)</w:t>
+      </w:r>
+      <w:r>
+        <w:rPr>
+          <w:rFonts w:cs="Arial"/>
+          <w:color w:val="222222"/>
+          <w:shd w:val="clear" w:color="auto" w:fill="FFFFFF"/>
+        </w:rPr>
+        <w:t xml:space="preserve"> que representam os objetos do banco de dados</w:t>
+      </w:r>
+      <w:r>
+        <w:rPr>
+          <w:rFonts w:cs="Arial"/>
+          <w:color w:val="222222"/>
+          <w:shd w:val="clear" w:color="auto" w:fill="FFFFFF"/>
+        </w:rPr>
+        <w:t xml:space="preserve"> no formato JSON (Objeto Javascript)</w:t>
+      </w:r>
+      <w:r>
+        <w:rPr>
+          <w:rFonts w:cs="Arial"/>
+          <w:color w:val="222222"/>
+          <w:shd w:val="clear" w:color="auto" w:fill="FFFFFF"/>
+        </w:rPr>
+        <w:t>.</w:t>
+      </w:r>
+    </w:p>
+    <w:p>
+      <w:pPr>
+        <w:pStyle w:val="Palavras-chave"/>
+        <w:spacing w:after="0" w:line="360" w:lineRule="auto"/>
+        <w:ind w:firstLine="1134"/>
+        <w:jc w:val="both"/>
+        <w:rPr>
+          <w:rFonts w:cs="Arial"/>
+          <w:color w:val="222222"/>
+          <w:shd w:val="clear" w:color="auto" w:fill="FFFFFF"/>
+        </w:rPr>
+      </w:pPr>
+      <w:r>
+        <w:rPr>
+          <w:rFonts w:cs="Arial"/>
+          <w:color w:val="222222"/>
+          <w:shd w:val="clear" w:color="auto" w:fill="FFFFFF"/>
+        </w:rPr>
+        <w:t xml:space="preserve">Para ficar disponível na internet, a Web API foi hospedada no Serviço de Hospedagem Microsoft Azure. O Azure é </w:t>
+      </w:r>
+      <w:r>
+        <w:rPr>
+          <w:rFonts w:cs="Arial"/>
+          <w:color w:val="222222"/>
+          <w:shd w:val="clear" w:color="auto" w:fill="FFFFFF"/>
+        </w:rPr>
+        <w:t>plataforma destinada à execução de aplicativos e serviços, baseada nos conceitos da computação em nuvem</w:t>
+      </w:r>
+      <w:r>
+        <w:rPr>
+          <w:rFonts w:cs="Arial"/>
+          <w:color w:val="222222"/>
+          <w:shd w:val="clear" w:color="auto" w:fill="FFFFFF"/>
+        </w:rPr>
+        <w:t>. A licença utilizada para consumir este serviço foi disponibilizada pela UTFPR a partir do programa Microsoft Imagine.</w:t>
+      </w:r>
+    </w:p>
+    <w:p>
+      <w:pPr>
+        <w:pStyle w:val="Palavras-chave"/>
+        <w:spacing w:after="0" w:line="360" w:lineRule="auto"/>
+        <w:ind w:firstLine="1134"/>
+        <w:jc w:val="both"/>
+        <w:rPr>
+          <w:rFonts w:cs="Arial"/>
+          <w:color w:val="222222"/>
+          <w:shd w:val="clear" w:color="auto" w:fill="FFFFFF"/>
+        </w:rPr>
+      </w:pPr>
+      <w:r>
+        <w:rPr>
+          <w:rFonts w:cs="Arial"/>
+          <w:color w:val="222222"/>
+          <w:shd w:val="clear" w:color="auto" w:fill="FFFFFF"/>
+        </w:rPr>
+        <w:t>A</w:t>
+      </w:r>
+      <w:r>
+        <w:rPr>
+          <w:rFonts w:cs="Arial"/>
+          <w:color w:val="222222"/>
+          <w:shd w:val="clear" w:color="auto" w:fill="FFFFFF"/>
+        </w:rPr>
+        <w:t xml:space="preserve">s principais funções desta API é </w:t>
+      </w:r>
+      <w:r>
+        <w:rPr>
+          <w:rFonts w:cs="Arial"/>
+          <w:color w:val="222222"/>
+          <w:shd w:val="clear" w:color="auto" w:fill="FFFFFF"/>
+        </w:rPr>
+        <w:t xml:space="preserve">atender às requisições feitas pelo programa que monitora as vagas de estacionamento através dos sensores instalados no Arduino; às requisições do </w:t>
+      </w:r>
+      <w:r>
+        <w:rPr>
+          <w:rFonts w:cs="Arial"/>
+          <w:color w:val="222222"/>
+          <w:shd w:val="clear" w:color="auto" w:fill="FFFFFF"/>
+        </w:rPr>
+        <w:t>Módulo Web de Edição de Estacionamento</w:t>
+      </w:r>
+      <w:r>
+        <w:rPr>
+          <w:rFonts w:cs="Arial"/>
+          <w:color w:val="222222"/>
+          <w:shd w:val="clear" w:color="auto" w:fill="FFFFFF"/>
+        </w:rPr>
+        <w:t xml:space="preserve"> referentes à manipulação dos cadastros de vagas e plantas de estacionamentos; e, às requisições do aplicativo móvel referente </w:t>
+      </w:r>
+      <w:r>
+        <w:rPr>
+          <w:rFonts w:cs="Arial"/>
+          <w:color w:val="222222"/>
+          <w:shd w:val="clear" w:color="auto" w:fill="FFFFFF"/>
+        </w:rPr>
+        <w:t>a</w:t>
+      </w:r>
+      <w:r>
+        <w:rPr>
+          <w:rFonts w:cs="Arial"/>
+          <w:color w:val="222222"/>
+          <w:shd w:val="clear" w:color="auto" w:fill="FFFFFF"/>
+        </w:rPr>
+        <w:t xml:space="preserve"> pesquisas, </w:t>
+      </w:r>
+      <w:r>
+        <w:rPr>
+          <w:rFonts w:cs="Arial"/>
+          <w:i/>
+          <w:color w:val="222222"/>
+          <w:shd w:val="clear" w:color="auto" w:fill="FFFFFF"/>
+        </w:rPr>
+        <w:t>logon</w:t>
+      </w:r>
+      <w:r>
+        <w:rPr>
+          <w:rFonts w:cs="Arial"/>
+          <w:color w:val="222222"/>
+          <w:shd w:val="clear" w:color="auto" w:fill="FFFFFF"/>
+        </w:rPr>
+        <w:t xml:space="preserve"> de usuário, trajetos, reservas e ocupações de vagas.</w:t>
+      </w:r>
+    </w:p>
+    <w:p>
+      <w:pPr>
+        <w:pStyle w:val="Palavras-chave"/>
+        <w:spacing w:after="0" w:line="360" w:lineRule="auto"/>
+        <w:ind w:firstLine="1134"/>
+        <w:jc w:val="both"/>
+        <w:rPr>
+          <w:rFonts w:cs="Arial"/>
+          <w:color w:val="222222"/>
+          <w:shd w:val="clear" w:color="auto" w:fill="FFFFFF"/>
+        </w:rPr>
+      </w:pPr>
+      <w:r>
+        <w:rPr>
+          <w:rFonts w:cs="Arial"/>
+          <w:color w:val="222222"/>
+          <w:shd w:val="clear" w:color="auto" w:fill="FFFFFF"/>
+        </w:rPr>
+        <w:t>O funcionamento da API pode ser entendida a partir do diagrama a seguir:</w:t>
+      </w:r>
+    </w:p>
+    <w:p>
+      <w:pPr>
+        <w:pStyle w:val="Palavras-chave"/>
+        <w:spacing w:after="0" w:line="360" w:lineRule="auto"/>
+        <w:ind w:firstLine="1134"/>
+        <w:jc w:val="both"/>
+        <w:rPr>
+          <w:rFonts w:cs="Arial"/>
+          <w:color w:val="222222"/>
+          <w:shd w:val="clear" w:color="auto" w:fill="FFFFFF"/>
+        </w:rPr>
+      </w:pPr>
+      <w:r>
+        <w:rPr>
+          <w:rFonts w:cs="Arial"/>
+          <w:noProof/>
+          <w:color w:val="222222"/>
+        </w:rPr>
+        <mc:AlternateContent>
+          <mc:Choice Requires="wpg">
+            <w:drawing>
+              <wp:anchor distT="0" distB="0" distL="114300" distR="114300" simplePos="0" relativeHeight="251678720" behindDoc="0" locked="0" layoutInCell="1" allowOverlap="1" wp14:anchorId="5DCD9BA4" wp14:editId="383B6FA8">
+                <wp:simplePos x="0" y="0"/>
+                <wp:positionH relativeFrom="column">
+                  <wp:posOffset>1360915</wp:posOffset>
+                </wp:positionH>
+                <wp:positionV relativeFrom="paragraph">
+                  <wp:posOffset>4224</wp:posOffset>
+                </wp:positionV>
+                <wp:extent cx="3896140" cy="2798307"/>
+                <wp:effectExtent l="0" t="0" r="9525" b="21590"/>
+                <wp:wrapNone/>
+                <wp:docPr id="36" name="Agrupar 36"/>
+                <wp:cNvGraphicFramePr/>
+                <a:graphic xmlns:a="http://schemas.openxmlformats.org/drawingml/2006/main">
+                  <a:graphicData uri="http://schemas.microsoft.com/office/word/2010/wordprocessingGroup">
+                    <wpg:wgp>
+                      <wpg:cNvGrpSpPr/>
+                      <wpg:grpSpPr>
+                        <a:xfrm>
+                          <a:off x="0" y="0"/>
+                          <a:ext cx="3896140" cy="2798307"/>
+                          <a:chOff x="0" y="0"/>
+                          <a:chExt cx="3896140" cy="2798307"/>
+                        </a:xfrm>
+                      </wpg:grpSpPr>
+                      <wps:wsp>
+                        <wps:cNvPr id="18" name="Retângulo 18"/>
+                        <wps:cNvSpPr/>
+                        <wps:spPr>
+                          <a:xfrm>
+                            <a:off x="0" y="0"/>
+                            <a:ext cx="3180080" cy="791210"/>
+                          </a:xfrm>
+                          <a:prstGeom prst="rect">
+                            <a:avLst/>
+                          </a:prstGeom>
+                        </wps:spPr>
+                        <wps:style>
+                          <a:lnRef idx="2">
+                            <a:schemeClr val="accent1">
+                              <a:shade val="50000"/>
+                            </a:schemeClr>
+                          </a:lnRef>
+                          <a:fillRef idx="1">
+                            <a:schemeClr val="accent1"/>
+                          </a:fillRef>
+                          <a:effectRef idx="0">
+                            <a:schemeClr val="accent1"/>
+                          </a:effectRef>
+                          <a:fontRef idx="minor">
+                            <a:schemeClr val="lt1"/>
+                          </a:fontRef>
+                        </wps:style>
+                        <wps:txbx>
+                          <w:txbxContent>
+                            <w:p>
+                              <w:pPr>
+                                <w:spacing w:after="0"/>
+                                <w:jc w:val="center"/>
+                                <w:rPr>
+                                  <w:b/>
+                                </w:rPr>
+                              </w:pPr>
+                              <w:r>
+                                <w:rPr>
+                                  <w:b/>
+                                </w:rPr>
+                                <w:t xml:space="preserve">Cliente </w:t>
+                              </w:r>
+                            </w:p>
+                            <w:p>
+                              <w:pPr>
+                                <w:jc w:val="center"/>
+                                <w:rPr>
+                                  <w:b/>
+                                </w:rPr>
+                              </w:pPr>
+                              <w:r>
+                                <w:rPr>
+                                  <w:b/>
+                                </w:rPr>
+                                <w:t>(</w:t>
+                              </w:r>
+                              <w:r>
+                                <w:rPr>
+                                  <w:b/>
+                                </w:rPr>
+                                <w:t>Módulo</w:t>
+                              </w:r>
+                              <w:r>
+                                <w:rPr>
+                                  <w:b/>
+                                </w:rPr>
+                                <w:t xml:space="preserve"> Web</w:t>
+                              </w:r>
+                              <w:r>
+                                <w:rPr>
+                                  <w:b/>
+                                </w:rPr>
+                                <w:t xml:space="preserve"> de Edição de Estacionamento</w:t>
+                              </w:r>
+                              <w:r>
+                                <w:rPr>
+                                  <w:b/>
+                                </w:rPr>
+                                <w:t>, Aplicativo Móvel, Monitor de Vagas)</w:t>
+                              </w:r>
+                            </w:p>
+                          </w:txbxContent>
+                        </wps:txbx>
+                        <wps:bodyPr rot="0" spcFirstLastPara="0" vertOverflow="overflow" horzOverflow="overflow" vert="horz" wrap="square" lIns="91440" tIns="45720" rIns="91440" bIns="45720" numCol="1" spcCol="0" rtlCol="0" fromWordArt="0" anchor="ctr" anchorCtr="0" forceAA="0" compatLnSpc="1">
+                          <a:prstTxWarp prst="textNoShape">
+                            <a:avLst/>
+                          </a:prstTxWarp>
+                          <a:noAutofit/>
+                        </wps:bodyPr>
+                      </wps:wsp>
+                      <wps:wsp>
+                        <wps:cNvPr id="20" name="Retângulo 20"/>
+                        <wps:cNvSpPr/>
+                        <wps:spPr>
+                          <a:xfrm>
+                            <a:off x="302150" y="1113183"/>
+                            <a:ext cx="2661285" cy="301625"/>
+                          </a:xfrm>
+                          <a:prstGeom prst="rect">
+                            <a:avLst/>
+                          </a:prstGeom>
+                        </wps:spPr>
+                        <wps:style>
+                          <a:lnRef idx="2">
+                            <a:schemeClr val="accent1">
+                              <a:shade val="50000"/>
+                            </a:schemeClr>
+                          </a:lnRef>
+                          <a:fillRef idx="1">
+                            <a:schemeClr val="accent1"/>
+                          </a:fillRef>
+                          <a:effectRef idx="0">
+                            <a:schemeClr val="accent1"/>
+                          </a:effectRef>
+                          <a:fontRef idx="minor">
+                            <a:schemeClr val="lt1"/>
+                          </a:fontRef>
+                        </wps:style>
+                        <wps:txbx>
+                          <w:txbxContent>
+                            <w:p>
+                              <w:pPr>
+                                <w:jc w:val="center"/>
+                                <w:rPr>
+                                  <w:b/>
+                                </w:rPr>
+                              </w:pPr>
+                              <w:r>
+                                <w:rPr>
+                                  <w:b/>
+                                </w:rPr>
+                                <w:t>ASP.NET Web API</w:t>
+                              </w:r>
+                            </w:p>
+                          </w:txbxContent>
+                        </wps:txbx>
+                        <wps:bodyPr rot="0" spcFirstLastPara="0" vertOverflow="overflow" horzOverflow="overflow" vert="horz" wrap="square" lIns="91440" tIns="45720" rIns="91440" bIns="45720" numCol="1" spcCol="0" rtlCol="0" fromWordArt="0" anchor="ctr" anchorCtr="0" forceAA="0" compatLnSpc="1">
+                          <a:prstTxWarp prst="textNoShape">
+                            <a:avLst/>
+                          </a:prstTxWarp>
+                          <a:noAutofit/>
+                        </wps:bodyPr>
+                      </wps:wsp>
+                      <wps:wsp>
+                        <wps:cNvPr id="21" name="Retângulo 21"/>
+                        <wps:cNvSpPr/>
+                        <wps:spPr>
+                          <a:xfrm>
+                            <a:off x="1065475" y="1701579"/>
+                            <a:ext cx="1136015" cy="461010"/>
+                          </a:xfrm>
+                          <a:prstGeom prst="rect">
+                            <a:avLst/>
+                          </a:prstGeom>
+                        </wps:spPr>
+                        <wps:style>
+                          <a:lnRef idx="2">
+                            <a:schemeClr val="accent1">
+                              <a:shade val="50000"/>
+                            </a:schemeClr>
+                          </a:lnRef>
+                          <a:fillRef idx="1">
+                            <a:schemeClr val="accent1"/>
+                          </a:fillRef>
+                          <a:effectRef idx="0">
+                            <a:schemeClr val="accent1"/>
+                          </a:effectRef>
+                          <a:fontRef idx="minor">
+                            <a:schemeClr val="lt1"/>
+                          </a:fontRef>
+                        </wps:style>
+                        <wps:txbx>
+                          <w:txbxContent>
+                            <w:p>
+                              <w:pPr>
+                                <w:jc w:val="center"/>
+                                <w:rPr>
+                                  <w:b/>
+                                </w:rPr>
+                              </w:pPr>
+                              <w:r>
+                                <w:rPr>
+                                  <w:b/>
+                                </w:rPr>
+                                <w:t>Entity Framework</w:t>
+                              </w:r>
+                            </w:p>
+                          </w:txbxContent>
+                        </wps:txbx>
+                        <wps:bodyPr rot="0" spcFirstLastPara="0" vertOverflow="overflow" horzOverflow="overflow" vert="horz" wrap="square" lIns="91440" tIns="45720" rIns="91440" bIns="45720" numCol="1" spcCol="0" rtlCol="0" fromWordArt="0" anchor="ctr" anchorCtr="0" forceAA="0" compatLnSpc="1">
+                          <a:prstTxWarp prst="textNoShape">
+                            <a:avLst/>
+                          </a:prstTxWarp>
+                          <a:noAutofit/>
+                        </wps:bodyPr>
+                      </wps:wsp>
+                      <wps:wsp>
+                        <wps:cNvPr id="22" name="Retângulo 22"/>
+                        <wps:cNvSpPr/>
+                        <wps:spPr>
+                          <a:xfrm>
+                            <a:off x="532738" y="2480807"/>
+                            <a:ext cx="2162175" cy="317500"/>
+                          </a:xfrm>
+                          <a:prstGeom prst="rect">
+                            <a:avLst/>
+                          </a:prstGeom>
+                        </wps:spPr>
+                        <wps:style>
+                          <a:lnRef idx="2">
+                            <a:schemeClr val="accent1">
+                              <a:shade val="50000"/>
+                            </a:schemeClr>
+                          </a:lnRef>
+                          <a:fillRef idx="1">
+                            <a:schemeClr val="accent1"/>
+                          </a:fillRef>
+                          <a:effectRef idx="0">
+                            <a:schemeClr val="accent1"/>
+                          </a:effectRef>
+                          <a:fontRef idx="minor">
+                            <a:schemeClr val="lt1"/>
+                          </a:fontRef>
+                        </wps:style>
+                        <wps:txbx>
+                          <w:txbxContent>
+                            <w:p>
+                              <w:pPr>
+                                <w:jc w:val="center"/>
+                                <w:rPr>
+                                  <w:b/>
+                                </w:rPr>
+                              </w:pPr>
+                              <w:r>
+                                <w:rPr>
+                                  <w:b/>
+                                </w:rPr>
+                                <w:t>Banco de Dados M</w:t>
+                              </w:r>
+                              <w:r>
+                                <w:rPr>
+                                  <w:b/>
+                                </w:rPr>
+                                <w:t>S</w:t>
+                              </w:r>
+                              <w:r>
+                                <w:rPr>
+                                  <w:b/>
+                                </w:rPr>
+                                <w:t xml:space="preserve"> SQL</w:t>
+                              </w:r>
+                            </w:p>
+                          </w:txbxContent>
+                        </wps:txbx>
+                        <wps:bodyPr rot="0" spcFirstLastPara="0" vertOverflow="overflow" horzOverflow="overflow" vert="horz" wrap="square" lIns="91440" tIns="45720" rIns="91440" bIns="45720" numCol="1" spcCol="0" rtlCol="0" fromWordArt="0" anchor="ctr" anchorCtr="0" forceAA="0" compatLnSpc="1">
+                          <a:prstTxWarp prst="textNoShape">
+                            <a:avLst/>
+                          </a:prstTxWarp>
+                          <a:noAutofit/>
+                        </wps:bodyPr>
+                      </wps:wsp>
+                      <wps:wsp>
+                        <wps:cNvPr id="31" name="Conector de Seta Reta 31"/>
+                        <wps:cNvCnPr/>
+                        <wps:spPr>
+                          <a:xfrm>
+                            <a:off x="1637969" y="2202511"/>
+                            <a:ext cx="0" cy="269875"/>
+                          </a:xfrm>
+                          <a:prstGeom prst="straightConnector1">
+                            <a:avLst/>
+                          </a:prstGeom>
+                          <a:ln>
+                            <a:headEnd type="triangle"/>
+                            <a:tailEnd type="triangle"/>
+                          </a:ln>
+                        </wps:spPr>
+                        <wps:style>
+                          <a:lnRef idx="1">
+                            <a:schemeClr val="accent1"/>
+                          </a:lnRef>
+                          <a:fillRef idx="0">
+                            <a:schemeClr val="accent1"/>
+                          </a:fillRef>
+                          <a:effectRef idx="0">
+                            <a:schemeClr val="accent1"/>
+                          </a:effectRef>
+                          <a:fontRef idx="minor">
+                            <a:schemeClr val="tx1"/>
+                          </a:fontRef>
+                        </wps:style>
+                        <wps:bodyPr/>
+                      </wps:wsp>
+                      <wps:wsp>
+                        <wps:cNvPr id="32" name="Conector de Seta Reta 32"/>
+                        <wps:cNvCnPr/>
+                        <wps:spPr>
+                          <a:xfrm>
+                            <a:off x="1598213" y="1423284"/>
+                            <a:ext cx="0" cy="270344"/>
+                          </a:xfrm>
+                          <a:prstGeom prst="straightConnector1">
+                            <a:avLst/>
+                          </a:prstGeom>
+                          <a:ln>
+                            <a:headEnd type="triangle"/>
+                            <a:tailEnd type="triangle"/>
+                          </a:ln>
+                        </wps:spPr>
+                        <wps:style>
+                          <a:lnRef idx="1">
+                            <a:schemeClr val="accent1"/>
+                          </a:lnRef>
+                          <a:fillRef idx="0">
+                            <a:schemeClr val="accent1"/>
+                          </a:fillRef>
+                          <a:effectRef idx="0">
+                            <a:schemeClr val="accent1"/>
+                          </a:effectRef>
+                          <a:fontRef idx="minor">
+                            <a:schemeClr val="tx1"/>
+                          </a:fontRef>
+                        </wps:style>
+                        <wps:bodyPr/>
+                      </wps:wsp>
+                      <wps:wsp>
+                        <wps:cNvPr id="33" name="Conector de Seta Reta 33"/>
+                        <wps:cNvCnPr/>
+                        <wps:spPr>
+                          <a:xfrm>
+                            <a:off x="1550505" y="834887"/>
+                            <a:ext cx="0" cy="270344"/>
+                          </a:xfrm>
+                          <a:prstGeom prst="straightConnector1">
+                            <a:avLst/>
+                          </a:prstGeom>
+                          <a:ln>
+                            <a:headEnd type="triangle"/>
+                            <a:tailEnd type="triangle"/>
+                          </a:ln>
+                        </wps:spPr>
+                        <wps:style>
+                          <a:lnRef idx="1">
+                            <a:schemeClr val="accent1"/>
+                          </a:lnRef>
+                          <a:fillRef idx="0">
+                            <a:schemeClr val="accent1"/>
+                          </a:fillRef>
+                          <a:effectRef idx="0">
+                            <a:schemeClr val="accent1"/>
+                          </a:effectRef>
+                          <a:fontRef idx="minor">
+                            <a:schemeClr val="tx1"/>
+                          </a:fontRef>
+                        </wps:style>
+                        <wps:bodyPr/>
+                      </wps:wsp>
+                      <wps:wsp>
+                        <wps:cNvPr id="34" name="Caixa de Texto 34"/>
+                        <wps:cNvSpPr txBox="1"/>
+                        <wps:spPr>
+                          <a:xfrm>
+                            <a:off x="1685677" y="2194560"/>
+                            <a:ext cx="2210463" cy="262393"/>
+                          </a:xfrm>
+                          <a:prstGeom prst="rect">
+                            <a:avLst/>
+                          </a:prstGeom>
+                          <a:solidFill>
+                            <a:schemeClr val="lt1"/>
+                          </a:solidFill>
+                          <a:ln w="6350">
+                            <a:noFill/>
+                          </a:ln>
+                        </wps:spPr>
+                        <wps:txbx>
+                          <w:txbxContent>
+                            <w:p>
+                              <w:r>
+                                <w:t>Usuário, Vaga, Estacionamento</w:t>
+                              </w:r>
+                            </w:p>
+                          </w:txbxContent>
+                        </wps:txbx>
+                        <wps:bodyPr rot="0" spcFirstLastPara="0" vertOverflow="overflow" horzOverflow="overflow" vert="horz" wrap="square" lIns="91440" tIns="45720" rIns="91440" bIns="45720" numCol="1" spcCol="0" rtlCol="0" fromWordArt="0" anchor="t" anchorCtr="0" forceAA="0" compatLnSpc="1">
+                          <a:prstTxWarp prst="textNoShape">
+                            <a:avLst/>
+                          </a:prstTxWarp>
+                          <a:noAutofit/>
+                        </wps:bodyPr>
+                      </wps:wsp>
+                      <wps:wsp>
+                        <wps:cNvPr id="35" name="Caixa de Texto 35"/>
+                        <wps:cNvSpPr txBox="1"/>
+                        <wps:spPr>
+                          <a:xfrm>
+                            <a:off x="1582310" y="818984"/>
+                            <a:ext cx="2210463" cy="262393"/>
+                          </a:xfrm>
+                          <a:prstGeom prst="rect">
+                            <a:avLst/>
+                          </a:prstGeom>
+                          <a:solidFill>
+                            <a:schemeClr val="lt1"/>
+                          </a:solidFill>
+                          <a:ln w="6350">
+                            <a:noFill/>
+                          </a:ln>
+                        </wps:spPr>
+                        <wps:txbx>
+                          <w:txbxContent>
+                            <w:p>
+                              <w:r>
+                                <w:t>JSON</w:t>
+                              </w:r>
+                            </w:p>
+                          </w:txbxContent>
+                        </wps:txbx>
+                        <wps:bodyPr rot="0" spcFirstLastPara="0" vertOverflow="overflow" horzOverflow="overflow" vert="horz" wrap="square" lIns="91440" tIns="45720" rIns="91440" bIns="45720" numCol="1" spcCol="0" rtlCol="0" fromWordArt="0" anchor="t" anchorCtr="0" forceAA="0" compatLnSpc="1">
+                          <a:prstTxWarp prst="textNoShape">
+                            <a:avLst/>
+                          </a:prstTxWarp>
+                          <a:noAutofit/>
+                        </wps:bodyPr>
+                      </wps:wsp>
+                    </wpg:wgp>
+                  </a:graphicData>
+                </a:graphic>
+              </wp:anchor>
+            </w:drawing>
+          </mc:Choice>
+          <mc:Fallback>
+            <w:pict>
+              <v:group w14:anchorId="5DCD9BA4" id="Agrupar 36" o:spid="_x0000_s1026" style="position:absolute;left:0;text-align:left;margin-left:107.15pt;margin-top:.35pt;width:306.8pt;height:220.35pt;z-index:251678720" coordsize="38961,27983" o:gfxdata="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">
+                <v:rect id="Retângulo 18" o:spid="_x0000_s1027" style="position:absolute;width:31800;height:7912;visibility:visible;mso-wrap-style:square;v-text-anchor:middle" o:gfxdata="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" fillcolor="#4f81bd [3204]" strokecolor="#243f60 [1604]" strokeweight="2pt">
+                  <v:textbox>
+                    <w:txbxContent>
+                      <w:p>
+                        <w:pPr>
+                          <w:spacing w:after="0"/>
+                          <w:jc w:val="center"/>
+                          <w:rPr>
+                            <w:b/>
+                          </w:rPr>
+                        </w:pPr>
+                        <w:r>
+                          <w:rPr>
+                            <w:b/>
+                          </w:rPr>
+                          <w:t xml:space="preserve">Cliente </w:t>
+                        </w:r>
+                      </w:p>
+                      <w:p>
+                        <w:pPr>
+                          <w:jc w:val="center"/>
+                          <w:rPr>
+                            <w:b/>
+                          </w:rPr>
+                        </w:pPr>
+                        <w:r>
+                          <w:rPr>
+                            <w:b/>
+                          </w:rPr>
+                          <w:t>(</w:t>
+                        </w:r>
+                        <w:r>
+                          <w:rPr>
+                            <w:b/>
+                          </w:rPr>
+                          <w:t>Módulo</w:t>
+                        </w:r>
+                        <w:r>
+                          <w:rPr>
+                            <w:b/>
+                          </w:rPr>
+                          <w:t xml:space="preserve"> Web</w:t>
+                        </w:r>
+                        <w:r>
+                          <w:rPr>
+                            <w:b/>
+                          </w:rPr>
+                          <w:t xml:space="preserve"> de Edição de Estacionamento</w:t>
+                        </w:r>
+                        <w:r>
+                          <w:rPr>
+                            <w:b/>
+                          </w:rPr>
+                          <w:t>, Aplicativo Móvel, Monitor de Vagas)</w:t>
+                        </w:r>
+                      </w:p>
+                    </w:txbxContent>
+                  </v:textbox>
+                </v:rect>
+                <v:rect id="Retângulo 20" o:spid="_x0000_s1028" style="position:absolute;left:3021;top:11131;width:26613;height:3017;visibility:visible;mso-wrap-style:square;v-text-anchor:middle" o:gfxdata="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" fillcolor="#4f81bd [3204]" strokecolor="#243f60 [1604]" strokeweight="2pt">
+                  <v:textbox>
+                    <w:txbxContent>
+                      <w:p>
+                        <w:pPr>
+                          <w:jc w:val="center"/>
+                          <w:rPr>
+                            <w:b/>
+                          </w:rPr>
+                        </w:pPr>
+                        <w:r>
+                          <w:rPr>
+                            <w:b/>
+                          </w:rPr>
+                          <w:t>ASP.NET Web API</w:t>
+                        </w:r>
+                      </w:p>
+                    </w:txbxContent>
+                  </v:textbox>
+                </v:rect>
+                <v:rect id="Retângulo 21" o:spid="_x0000_s1029" style="position:absolute;left:10654;top:17015;width:11360;height:4610;visibility:visible;mso-wrap-style:square;v-text-anchor:middle" o:gfxdata="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" fillcolor="#4f81bd [3204]" strokecolor="#243f60 [1604]" strokeweight="2pt">
+                  <v:textbox>
+                    <w:txbxContent>
+                      <w:p>
+                        <w:pPr>
+                          <w:jc w:val="center"/>
+                          <w:rPr>
+                            <w:b/>
+                          </w:rPr>
+                        </w:pPr>
+                        <w:r>
+                          <w:rPr>
+                            <w:b/>
+                          </w:rPr>
+                          <w:t>Entity Framework</w:t>
+                        </w:r>
+                      </w:p>
+                    </w:txbxContent>
+                  </v:textbox>
+                </v:rect>
+                <v:rect id="Retângulo 22" o:spid="_x0000_s1030" style="position:absolute;left:5327;top:24808;width:21622;height:3175;visibility:visible;mso-wrap-style:square;v-text-anchor:middle" o:gfxdata="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" fillcolor="#4f81bd [3204]" strokecolor="#243f60 [1604]" strokeweight="2pt">
+                  <v:textbox>
+                    <w:txbxContent>
+                      <w:p>
+                        <w:pPr>
+                          <w:jc w:val="center"/>
+                          <w:rPr>
+                            <w:b/>
+                          </w:rPr>
+                        </w:pPr>
+                        <w:r>
+                          <w:rPr>
+                            <w:b/>
+                          </w:rPr>
+                          <w:t>Banco de Dados M</w:t>
+                        </w:r>
+                        <w:r>
+                          <w:rPr>
+                            <w:b/>
+                          </w:rPr>
+                          <w:t>S</w:t>
+                        </w:r>
+                        <w:r>
+                          <w:rPr>
+                            <w:b/>
+                          </w:rPr>
+                          <w:t xml:space="preserve"> SQL</w:t>
+                        </w:r>
+                      </w:p>
+                    </w:txbxContent>
+                  </v:textbox>
+                </v:rect>
+                <v:shapetype id="_x0000_t32" coordsize="21600,21600" o:spt="32" o:oned="t" path="m,l21600,21600e" filled="f">
+                  <v:path arrowok="t" fillok="f" o:connecttype="none"/>
+                  <o:lock v:ext="edit" shapetype="t"/>
+                </v:shapetype>
+                <v:shape id="Conector de Seta Reta 31" o:spid="_x0000_s1031" type="#_x0000_t32" style="position:absolute;left:16379;top:22025;width:0;height:2698;visibility:visible;mso-wrap-style:square" o:connectortype="straight" o:gfxdata="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" strokecolor="#4579b8 [3044]">
+                  <v:stroke startarrow="block" endarrow="block"/>
+                </v:shape>
+                <v:shape id="Conector de Seta Reta 32" o:spid="_x0000_s1032" type="#_x0000_t32" style="position:absolute;left:15982;top:14232;width:0;height:2704;visibility:visible;mso-wrap-style:square" o:connectortype="straight" o:gfxdata="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" strokecolor="#4579b8 [3044]">
+                  <v:stroke startarrow="block" endarrow="block"/>
+                </v:shape>
+                <v:shape id="Conector de Seta Reta 33" o:spid="_x0000_s1033" type="#_x0000_t32" style="position:absolute;left:15505;top:8348;width:0;height:2704;visibility:visible;mso-wrap-style:square" o:connectortype="straight" o:gfxdata="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" strokecolor="#4579b8 [3044]">
+                  <v:stroke startarrow="block" endarrow="block"/>
+                </v:shape>
+                <v:shapetype id="_x0000_t202" coordsize="21600,21600" o:spt="202" path="m,l,21600r21600,l21600,xe">
+                  <v:stroke joinstyle="miter"/>
+                  <v:path gradientshapeok="t" o:connecttype="rect"/>
+                </v:shapetype>
+                <v:shape id="Caixa de Texto 34" o:spid="_x0000_s1034" type="#_x0000_t202" style="position:absolute;left:16856;top:21945;width:22105;height:2624;visibility:visible;mso-wrap-style:square;v-text-anchor:top" o:gfxdata="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" fillcolor="white [3201]" stroked="f" strokeweight=".5pt">
+                  <v:textbox>
+                    <w:txbxContent>
+                      <w:p>
+                        <w:r>
+                          <w:t>Usuário, Vaga, Estacionamento</w:t>
+                        </w:r>
+                      </w:p>
+                    </w:txbxContent>
+                  </v:textbox>
+                </v:shape>
+                <v:shape id="Caixa de Texto 35" o:spid="_x0000_s1035" type="#_x0000_t202" style="position:absolute;left:15823;top:8189;width:22104;height:2624;visibility:visible;mso-wrap-style:square;v-text-anchor:top" o:gfxdata="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" fillcolor="white [3201]" stroked="f" strokeweight=".5pt">
+                  <v:textbox>
+                    <w:txbxContent>
+                      <w:p>
+                        <w:r>
+                          <w:t>JSON</w:t>
+                        </w:r>
+                      </w:p>
+                    </w:txbxContent>
+                  </v:textbox>
+                </v:shape>
+              </v:group>
+            </w:pict>
+          </mc:Fallback>
+        </mc:AlternateContent>
+      </w:r>
+    </w:p>
+    <w:p>
+      <w:pPr>
+        <w:pStyle w:val="Palavras-chave"/>
+        <w:spacing w:after="0" w:line="360" w:lineRule="auto"/>
+        <w:ind w:firstLine="1134"/>
+        <w:jc w:val="both"/>
+        <w:rPr>
+          <w:rFonts w:cs="Arial"/>
+          <w:b/>
+          <w:color w:val="222222"/>
+          <w:shd w:val="clear" w:color="auto" w:fill="FFFFFF"/>
+        </w:rPr>
+      </w:pPr>
+    </w:p>
+    <w:p>
+      <w:pPr>
+        <w:pStyle w:val="Palavras-chave"/>
+        <w:spacing w:after="0" w:line="360" w:lineRule="auto"/>
+        <w:ind w:firstLine="1134"/>
+        <w:jc w:val="both"/>
+        <w:rPr>
+          <w:rFonts w:cs="Arial"/>
+          <w:b/>
+          <w:color w:val="222222"/>
+          <w:shd w:val="clear" w:color="auto" w:fill="FFFFFF"/>
+        </w:rPr>
+      </w:pPr>
+    </w:p>
+    <w:p>
+      <w:pPr>
+        <w:pStyle w:val="Palavras-chave"/>
+        <w:spacing w:after="0" w:line="360" w:lineRule="auto"/>
+        <w:ind w:firstLine="1134"/>
+        <w:jc w:val="both"/>
+        <w:rPr>
+          <w:rFonts w:cs="Arial"/>
+          <w:b/>
+          <w:color w:val="222222"/>
+          <w:shd w:val="clear" w:color="auto" w:fill="FFFFFF"/>
+        </w:rPr>
+      </w:pPr>
+    </w:p>
+    <w:p>
+      <w:pPr>
+        <w:pStyle w:val="Palavras-chave"/>
+        <w:spacing w:after="0" w:line="360" w:lineRule="auto"/>
+        <w:ind w:firstLine="1134"/>
+        <w:jc w:val="both"/>
+        <w:rPr>
+          <w:rFonts w:cs="Arial"/>
+          <w:b/>
+          <w:color w:val="222222"/>
+          <w:shd w:val="clear" w:color="auto" w:fill="FFFFFF"/>
+        </w:rPr>
+      </w:pPr>
+    </w:p>
+    <w:p>
+      <w:pPr>
+        <w:pStyle w:val="Palavras-chave"/>
+        <w:spacing w:after="0" w:line="360" w:lineRule="auto"/>
+        <w:ind w:firstLine="1134"/>
+        <w:jc w:val="both"/>
+        <w:rPr>
+          <w:rFonts w:cs="Arial"/>
+          <w:b/>
+          <w:color w:val="222222"/>
+          <w:shd w:val="clear" w:color="auto" w:fill="FFFFFF"/>
+        </w:rPr>
+      </w:pPr>
+    </w:p>
+    <w:p>
+      <w:pPr>
+        <w:pStyle w:val="Palavras-chave"/>
+        <w:spacing w:after="0" w:line="360" w:lineRule="auto"/>
+        <w:ind w:firstLine="1134"/>
+        <w:jc w:val="both"/>
+        <w:rPr>
+          <w:rFonts w:cs="Arial"/>
+          <w:b/>
+          <w:color w:val="222222"/>
+          <w:shd w:val="clear" w:color="auto" w:fill="FFFFFF"/>
+        </w:rPr>
+      </w:pPr>
+    </w:p>
+    <w:p>
+      <w:pPr>
+        <w:pStyle w:val="Palavras-chave"/>
+        <w:spacing w:after="0" w:line="360" w:lineRule="auto"/>
+        <w:ind w:firstLine="1134"/>
+        <w:jc w:val="both"/>
+        <w:rPr>
+          <w:rFonts w:cs="Arial"/>
+          <w:b/>
+          <w:color w:val="222222"/>
+          <w:shd w:val="clear" w:color="auto" w:fill="FFFFFF"/>
+        </w:rPr>
+      </w:pPr>
+    </w:p>
+    <w:p>
+      <w:pPr>
+        <w:pStyle w:val="Palavras-chave"/>
+        <w:spacing w:after="0" w:line="360" w:lineRule="auto"/>
+        <w:ind w:firstLine="1134"/>
+        <w:jc w:val="both"/>
+        <w:rPr>
+          <w:rFonts w:cs="Arial"/>
+          <w:b/>
+          <w:color w:val="222222"/>
+          <w:shd w:val="clear" w:color="auto" w:fill="FFFFFF"/>
+        </w:rPr>
+      </w:pPr>
+    </w:p>
+    <w:p>
+      <w:pPr>
+        <w:pStyle w:val="Palavras-chave"/>
+        <w:spacing w:after="0" w:line="360" w:lineRule="auto"/>
+        <w:ind w:firstLine="1134"/>
+        <w:jc w:val="both"/>
+        <w:rPr>
+          <w:rFonts w:cs="Arial"/>
+          <w:b/>
+          <w:color w:val="222222"/>
+          <w:shd w:val="clear" w:color="auto" w:fill="FFFFFF"/>
+        </w:rPr>
+      </w:pPr>
+    </w:p>
+    <w:p>
+      <w:pPr>
+        <w:pStyle w:val="Palavras-chave"/>
+        <w:spacing w:after="0" w:line="360" w:lineRule="auto"/>
+        <w:ind w:firstLine="1134"/>
+        <w:jc w:val="both"/>
+        <w:rPr>
+          <w:rFonts w:cs="Arial"/>
+          <w:b/>
+          <w:color w:val="222222"/>
+          <w:shd w:val="clear" w:color="auto" w:fill="FFFFFF"/>
+        </w:rPr>
+      </w:pPr>
+    </w:p>
+    <w:p>
+      <w:pPr>
+        <w:pStyle w:val="Palavras-chave"/>
+        <w:spacing w:after="0" w:line="360" w:lineRule="auto"/>
+        <w:ind w:firstLine="1134"/>
+        <w:jc w:val="center"/>
+        <w:rPr>
+          <w:rFonts w:cs="Arial"/>
+          <w:b/>
+          <w:color w:val="222222"/>
+          <w:shd w:val="clear" w:color="auto" w:fill="FFFFFF"/>
+        </w:rPr>
+      </w:pPr>
+      <w:r>
+        <w:rPr>
+          <w:rFonts w:cs="Arial"/>
+          <w:b/>
+          <w:color w:val="222222"/>
+          <w:shd w:val="clear" w:color="auto" w:fill="FFFFFF"/>
+        </w:rPr>
+        <w:t>Figura: Representação do Funcionamento da Web API</w:t>
+      </w:r>
+    </w:p>
+    <w:p>
+      <w:pPr>
+        <w:pStyle w:val="Palavras-chave"/>
+        <w:spacing w:after="0" w:line="360" w:lineRule="auto"/>
+        <w:ind w:firstLine="1134"/>
+        <w:jc w:val="both"/>
+        <w:rPr>
+          <w:rFonts w:cs="Arial"/>
+          <w:b/>
+          <w:color w:val="222222"/>
+          <w:shd w:val="clear" w:color="auto" w:fill="FFFFFF"/>
+        </w:rPr>
+      </w:pPr>
+    </w:p>
+    <w:p>
+      <w:pPr>
+        <w:pStyle w:val="Palavras-chave"/>
+        <w:spacing w:after="0" w:line="360" w:lineRule="auto"/>
+        <w:ind w:firstLine="1134"/>
+        <w:jc w:val="both"/>
+        <w:rPr>
+          <w:rFonts w:cs="Arial"/>
+          <w:color w:val="222222"/>
+          <w:shd w:val="clear" w:color="auto" w:fill="FFFFFF"/>
+        </w:rPr>
+      </w:pPr>
+      <w:r>
+        <w:rPr>
+          <w:rFonts w:cs="Arial"/>
+          <w:b/>
+          <w:color w:val="222222"/>
+          <w:shd w:val="clear" w:color="auto" w:fill="FFFFFF"/>
+        </w:rPr>
+        <w:t>Módulo Web de Edição de Estacionamento</w:t>
+      </w:r>
+      <w:r>
+        <w:rPr>
+          <w:rFonts w:cs="Arial"/>
+          <w:b/>
+          <w:color w:val="222222"/>
+          <w:shd w:val="clear" w:color="auto" w:fill="FFFFFF"/>
+        </w:rPr>
+        <w:t xml:space="preserve">: </w:t>
+      </w:r>
+      <w:r>
+        <w:rPr>
+          <w:rFonts w:cs="Arial"/>
+          <w:color w:val="222222"/>
+          <w:shd w:val="clear" w:color="auto" w:fill="FFFFFF"/>
+        </w:rPr>
+        <w:t>Constru</w:t>
+      </w:r>
+      <w:r>
+        <w:rPr>
+          <w:rFonts w:cs="Arial"/>
+          <w:color w:val="222222"/>
+          <w:shd w:val="clear" w:color="auto" w:fill="FFFFFF"/>
+        </w:rPr>
+        <w:t>ído na mesma estrutura que hospeda a Web API, este módulo é responsável por permitir o cadastro e manipulação de estacionamentos dos usuários. Por meio dele é possível:</w:t>
+      </w:r>
+    </w:p>
+    <w:p>
+      <w:pPr>
+        <w:pStyle w:val="Palavras-chave"/>
+        <w:numPr>
+          <w:ilvl w:val="0"/>
+          <w:numId w:val="5"/>
+        </w:numPr>
+        <w:spacing w:after="0" w:line="360" w:lineRule="auto"/>
+        <w:jc w:val="both"/>
+        <w:rPr>
+          <w:rFonts w:cs="Arial"/>
+          <w:color w:val="222222"/>
+          <w:shd w:val="clear" w:color="auto" w:fill="FFFFFF"/>
+        </w:rPr>
+      </w:pPr>
+      <w:r>
+        <w:rPr>
+          <w:rFonts w:cs="Arial"/>
+          <w:color w:val="222222"/>
+          <w:shd w:val="clear" w:color="auto" w:fill="FFFFFF"/>
+        </w:rPr>
+        <w:t>Gerenciar estacionamentos;</w:t>
+      </w:r>
+    </w:p>
+    <w:p>
+      <w:pPr>
+        <w:pStyle w:val="Palavras-chave"/>
+        <w:numPr>
+          <w:ilvl w:val="0"/>
+          <w:numId w:val="5"/>
+        </w:numPr>
+        <w:spacing w:after="0" w:line="360" w:lineRule="auto"/>
+        <w:jc w:val="both"/>
+        <w:rPr>
+          <w:rFonts w:cs="Arial"/>
+          <w:color w:val="222222"/>
+          <w:shd w:val="clear" w:color="auto" w:fill="FFFFFF"/>
+        </w:rPr>
+      </w:pPr>
+      <w:r>
+        <w:rPr>
+          <w:rFonts w:cs="Arial"/>
+          <w:color w:val="222222"/>
+          <w:shd w:val="clear" w:color="auto" w:fill="FFFFFF"/>
+        </w:rPr>
+        <w:t>Gerenciar e ligar pontos de caminhos dentro do estacionamento;</w:t>
+      </w:r>
+    </w:p>
+    <w:p>
+      <w:pPr>
+        <w:pStyle w:val="Palavras-chave"/>
+        <w:numPr>
+          <w:ilvl w:val="0"/>
+          <w:numId w:val="5"/>
+        </w:numPr>
+        <w:spacing w:after="0" w:line="360" w:lineRule="auto"/>
+        <w:jc w:val="both"/>
+        <w:rPr>
+          <w:rFonts w:cs="Arial"/>
+          <w:color w:val="222222"/>
+          <w:shd w:val="clear" w:color="auto" w:fill="FFFFFF"/>
+        </w:rPr>
+      </w:pPr>
+      <w:r>
+        <w:rPr>
+          <w:rFonts w:cs="Arial"/>
+          <w:color w:val="222222"/>
+          <w:shd w:val="clear" w:color="auto" w:fill="FFFFFF"/>
+        </w:rPr>
+        <w:t>Gerenciar vagas livres, especiais e de idosos;</w:t>
+      </w:r>
+    </w:p>
+    <w:p>
+      <w:pPr>
+        <w:pStyle w:val="Palavras-chave"/>
+        <w:numPr>
+          <w:ilvl w:val="0"/>
+          <w:numId w:val="5"/>
+        </w:numPr>
+        <w:spacing w:after="0" w:line="360" w:lineRule="auto"/>
+        <w:jc w:val="both"/>
+        <w:rPr>
+          <w:rFonts w:cs="Arial"/>
+          <w:color w:val="222222"/>
+          <w:shd w:val="clear" w:color="auto" w:fill="FFFFFF"/>
+        </w:rPr>
+      </w:pPr>
+      <w:r>
+        <w:rPr>
+          <w:rFonts w:cs="Arial"/>
+          <w:color w:val="222222"/>
+          <w:shd w:val="clear" w:color="auto" w:fill="FFFFFF"/>
+        </w:rPr>
+        <w:t>Gerenciar planta do estacionamento.</w:t>
+      </w:r>
+    </w:p>
+    <w:p>
+      <w:pPr>
+        <w:pStyle w:val="Palavras-chave"/>
+        <w:spacing w:after="0" w:line="360" w:lineRule="auto"/>
+        <w:ind w:left="1494"/>
+        <w:jc w:val="both"/>
+        <w:rPr>
+          <w:rFonts w:cs="Arial"/>
+          <w:color w:val="222222"/>
+          <w:shd w:val="clear" w:color="auto" w:fill="FFFFFF"/>
+        </w:rPr>
+      </w:pPr>
+      <w:r>
+        <w:rPr>
+          <w:rFonts w:cs="Arial"/>
+          <w:color w:val="222222"/>
+          <w:shd w:val="clear" w:color="auto" w:fill="FFFFFF"/>
+        </w:rPr>
+        <w:t>A seguir, algumas imagens de fases do Módulo Web:</w:t>
+      </w:r>
+    </w:p>
+    <w:p>
+      <w:pPr>
+        <w:pStyle w:val="Palavras-chave"/>
+        <w:spacing w:after="0" w:line="360" w:lineRule="auto"/>
+        <w:jc w:val="both"/>
+        <w:rPr>
+          <w:rFonts w:cs="Arial"/>
+          <w:color w:val="222222"/>
+          <w:shd w:val="clear" w:color="auto" w:fill="FFFFFF"/>
+        </w:rPr>
+      </w:pPr>
+      <w:r>
+        <w:rPr>
+          <w:rFonts w:cs="Arial"/>
+          <w:color w:val="222222"/>
+          <w:shd w:val="clear" w:color="auto" w:fill="FFFFFF"/>
+        </w:rPr>
+        <w:drawing>
+          <wp:inline distT="0" distB="0" distL="0" distR="0" wp14:anchorId="281AC8FA" wp14:editId="5AC36308">
+            <wp:extent cx="5760085" cy="2915285"/>
+            <wp:effectExtent l="0" t="0" r="0" b="0"/>
+            <wp:docPr id="7" name="Espaço Reservado para Conteúdo 6">
+              <a:extLst xmlns:a="http://schemas.openxmlformats.org/drawingml/2006/main">
+                <a:ext uri="{FF2B5EF4-FFF2-40B4-BE49-F238E27FC236}">
+                  <a16:creationId xmlns:a16="http://schemas.microsoft.com/office/drawing/2014/main" id="{CF811B2C-94CA-416A-A131-7707AC200799}"/>
+                </a:ext>
+              </a:extLst>
+            </wp:docPr>
+            <wp:cNvGraphicFramePr>
+              <a:graphicFrameLocks xmlns:a="http://schemas.openxmlformats.org/drawingml/2006/main" noGrp="1" noChangeAspect="1"/>
+            </wp:cNvGraphicFramePr>
+            <a:graphic xmlns:a="http://schemas.openxmlformats.org/drawingml/2006/main">
+              <a:graphicData uri="http://schemas.openxmlformats.org/drawingml/2006/picture">
+                <pic:pic xmlns:pic="http://schemas.openxmlformats.org/drawingml/2006/picture">
+                  <pic:nvPicPr>
+                    <pic:cNvPr id="7" name="Espaço Reservado para Conteúdo 6">
+                      <a:extLst>
+                        <a:ext uri="{FF2B5EF4-FFF2-40B4-BE49-F238E27FC236}">
+                          <a16:creationId xmlns:a16="http://schemas.microsoft.com/office/drawing/2014/main" id="{CF811B2C-94CA-416A-A131-7707AC200799}"/>
+                        </a:ext>
+                      </a:extLst>
+                    </pic:cNvPr>
+                    <pic:cNvPicPr>
+                      <a:picLocks noGrp="1" noChangeAspect="1"/>
+                    </pic:cNvPicPr>
+                  </pic:nvPicPr>
+                  <pic:blipFill>
+                    <a:blip r:embed="rId9">
+                      <a:extLst>
+                        <a:ext uri="{28A0092B-C50C-407E-A947-70E740481C1C}">
+                          <a14:useLocalDpi xmlns:a14="http://schemas.microsoft.com/office/drawing/2010/main" val="0"/>
+                        </a:ext>
+                      </a:extLst>
+                    </a:blip>
+                    <a:stretch>
+                      <a:fillRect/>
+                    </a:stretch>
+                  </pic:blipFill>
+                  <pic:spPr>
+                    <a:xfrm>
+                      <a:off x="0" y="0"/>
+                      <a:ext cx="5760085" cy="2915285"/>
+                    </a:xfrm>
+                    <a:prstGeom prst="rect">
+                      <a:avLst/>
+                    </a:prstGeom>
+                  </pic:spPr>
+                </pic:pic>
+              </a:graphicData>
+            </a:graphic>
+          </wp:inline>
+        </w:drawing>
+      </w:r>
+    </w:p>
+    <w:p>
+      <w:pPr>
+        <w:pStyle w:val="Palavras-chave"/>
+        <w:spacing w:after="0" w:line="360" w:lineRule="auto"/>
+        <w:jc w:val="center"/>
+        <w:rPr>
+          <w:rFonts w:cs="Arial"/>
+          <w:b/>
+          <w:color w:val="222222"/>
+          <w:shd w:val="clear" w:color="auto" w:fill="FFFFFF"/>
+        </w:rPr>
+      </w:pPr>
+      <w:r>
+        <w:rPr>
+          <w:rFonts w:cs="Arial"/>
+          <w:b/>
+          <w:color w:val="222222"/>
+          <w:shd w:val="clear" w:color="auto" w:fill="FFFFFF"/>
+        </w:rPr>
+        <w:t>Figura:</w:t>
+      </w:r>
+      <w:r>
+        <w:rPr>
+          <w:rFonts w:cs="Arial"/>
+          <w:b/>
+          <w:color w:val="222222"/>
+          <w:shd w:val="clear" w:color="auto" w:fill="FFFFFF"/>
+        </w:rPr>
+        <w:t xml:space="preserve"> Tela de visualização de estacionamento do usuário. Ao clicar sobre um marcador vermelho que representa um estacionamento cadastrado, o usuário é levado a sua tela de edição.</w:t>
+      </w:r>
+    </w:p>
+    <w:p>
+      <w:pPr>
+        <w:pStyle w:val="Palavras-chave"/>
+        <w:spacing w:after="0" w:line="360" w:lineRule="auto"/>
+        <w:jc w:val="both"/>
+        <w:rPr>
+          <w:rFonts w:cs="Arial"/>
+          <w:color w:val="222222"/>
+          <w:shd w:val="clear" w:color="auto" w:fill="FFFFFF"/>
+        </w:rPr>
+      </w:pPr>
+    </w:p>
+    <w:p>
+      <w:pPr>
+        <w:pStyle w:val="Palavras-chave"/>
+        <w:spacing w:after="0" w:line="360" w:lineRule="auto"/>
+        <w:jc w:val="both"/>
+        <w:rPr>
+          <w:rFonts w:cs="Arial"/>
+          <w:color w:val="222222"/>
+          <w:shd w:val="clear" w:color="auto" w:fill="FFFFFF"/>
+        </w:rPr>
+      </w:pPr>
+      <w:r>
+        <w:rPr>
+          <w:noProof/>
+        </w:rPr>
+        <w:lastRenderedPageBreak/>
+        <w:drawing>
+          <wp:inline distT="0" distB="0" distL="0" distR="0" wp14:anchorId="4514A489" wp14:editId="480FC660">
+            <wp:extent cx="5760085" cy="2705100"/>
+            <wp:effectExtent l="0" t="0" r="0" b="0"/>
+            <wp:docPr id="15" name="Espaço Reservado para Conteúdo 6">
+              <a:extLst xmlns:a="http://schemas.openxmlformats.org/drawingml/2006/main">
+                <a:ext uri="{FF2B5EF4-FFF2-40B4-BE49-F238E27FC236}">
+                  <a16:creationId xmlns:a16="http://schemas.microsoft.com/office/drawing/2014/main" id="{9871442D-4BA4-458A-9694-01B92FC1CD13}"/>
+                </a:ext>
+              </a:extLst>
+            </wp:docPr>
+            <wp:cNvGraphicFramePr>
+              <a:graphicFrameLocks xmlns:a="http://schemas.openxmlformats.org/drawingml/2006/main" noGrp="1" noChangeAspect="1"/>
+            </wp:cNvGraphicFramePr>
+            <a:graphic xmlns:a="http://schemas.openxmlformats.org/drawingml/2006/main">
+              <a:graphicData uri="http://schemas.openxmlformats.org/drawingml/2006/picture">
+                <pic:pic xmlns:pic="http://schemas.openxmlformats.org/drawingml/2006/picture">
+                  <pic:nvPicPr>
+                    <pic:cNvPr id="7" name="Espaço Reservado para Conteúdo 6">
+                      <a:extLst>
+                        <a:ext uri="{FF2B5EF4-FFF2-40B4-BE49-F238E27FC236}">
+                          <a16:creationId xmlns:a16="http://schemas.microsoft.com/office/drawing/2014/main" id="{9871442D-4BA4-458A-9694-01B92FC1CD13}"/>
+                        </a:ext>
+                      </a:extLst>
+                    </pic:cNvPr>
+                    <pic:cNvPicPr>
+                      <a:picLocks noGrp="1" noChangeAspect="1"/>
+                    </pic:cNvPicPr>
+                  </pic:nvPicPr>
+                  <pic:blipFill>
+                    <a:blip r:embed="rId10">
+                      <a:extLst>
+                        <a:ext uri="{28A0092B-C50C-407E-A947-70E740481C1C}">
+                          <a14:useLocalDpi xmlns:a14="http://schemas.microsoft.com/office/drawing/2010/main" val="0"/>
+                        </a:ext>
+                      </a:extLst>
+                    </a:blip>
+                    <a:stretch>
+                      <a:fillRect/>
+                    </a:stretch>
+                  </pic:blipFill>
+                  <pic:spPr>
+                    <a:xfrm>
+                      <a:off x="0" y="0"/>
+                      <a:ext cx="5760085" cy="2705100"/>
+                    </a:xfrm>
+                    <a:prstGeom prst="rect">
+                      <a:avLst/>
+                    </a:prstGeom>
+                  </pic:spPr>
+                </pic:pic>
+              </a:graphicData>
+            </a:graphic>
+          </wp:inline>
+        </w:drawing>
+      </w:r>
+    </w:p>
+    <w:p>
+      <w:pPr>
+        <w:pStyle w:val="Palavras-chave"/>
+        <w:spacing w:after="0" w:line="360" w:lineRule="auto"/>
+        <w:jc w:val="center"/>
+        <w:rPr>
+          <w:rFonts w:cs="Arial"/>
+          <w:b/>
+          <w:color w:val="222222"/>
+          <w:shd w:val="clear" w:color="auto" w:fill="FFFFFF"/>
+        </w:rPr>
+      </w:pPr>
+      <w:r>
+        <w:rPr>
+          <w:rFonts w:cs="Arial"/>
+          <w:b/>
+          <w:color w:val="222222"/>
+          <w:shd w:val="clear" w:color="auto" w:fill="FFFFFF"/>
+        </w:rPr>
+        <w:t>Figura:</w:t>
+      </w:r>
+      <w:r>
+        <w:rPr>
+          <w:rFonts w:cs="Arial"/>
+          <w:b/>
+          <w:color w:val="222222"/>
+          <w:shd w:val="clear" w:color="auto" w:fill="FFFFFF"/>
+        </w:rPr>
+        <w:t xml:space="preserve"> Tela de </w:t>
+      </w:r>
+      <w:r>
+        <w:rPr>
+          <w:rFonts w:cs="Arial"/>
+          <w:b/>
+          <w:color w:val="222222"/>
+          <w:shd w:val="clear" w:color="auto" w:fill="FFFFFF"/>
+        </w:rPr>
+        <w:t>edição</w:t>
+      </w:r>
+      <w:r>
+        <w:rPr>
+          <w:rFonts w:cs="Arial"/>
+          <w:b/>
+          <w:color w:val="222222"/>
+          <w:shd w:val="clear" w:color="auto" w:fill="FFFFFF"/>
+        </w:rPr>
+        <w:t xml:space="preserve"> de estacionamento do usuário. </w:t>
+      </w:r>
+      <w:r>
+        <w:rPr>
+          <w:rFonts w:cs="Arial"/>
+          <w:b/>
+          <w:color w:val="222222"/>
+          <w:shd w:val="clear" w:color="auto" w:fill="FFFFFF"/>
+        </w:rPr>
+        <w:t>Nesta tela, o usuário pode demarcar os caminhos dentro do estacionamento, inserir vagas e posicionar a planta do estacionamento. Ao clicar sobre uma vaga, (ícones verdes – Vagas Livres, azuis -Vagas De Idosos, ou amarelos – Vagas Especiais) o usuário é levado até a tela de edição da vaga.</w:t>
+      </w:r>
+    </w:p>
+    <w:p>
+      <w:pPr>
+        <w:pStyle w:val="Palavras-chave"/>
+        <w:spacing w:after="0" w:line="360" w:lineRule="auto"/>
+        <w:jc w:val="both"/>
+        <w:rPr>
+          <w:rFonts w:cs="Arial"/>
+          <w:color w:val="222222"/>
+          <w:shd w:val="clear" w:color="auto" w:fill="FFFFFF"/>
+        </w:rPr>
+      </w:pPr>
+      <w:r>
+        <w:rPr>
+          <w:noProof/>
+        </w:rPr>
+        <w:drawing>
+          <wp:inline distT="0" distB="0" distL="0" distR="0" wp14:anchorId="1A61ED86" wp14:editId="005942A4">
+            <wp:extent cx="5760085" cy="2600325"/>
+            <wp:effectExtent l="0" t="0" r="0" b="9525"/>
+            <wp:docPr id="17" name="Imagem 17"/>
+            <wp:cNvGraphicFramePr>
+              <a:graphicFrameLocks xmlns:a="http://schemas.openxmlformats.org/drawingml/2006/main" noChangeAspect="1"/>
+            </wp:cNvGraphicFramePr>
+            <a:graphic xmlns:a="http://schemas.openxmlformats.org/drawingml/2006/main">
+              <a:graphicData uri="http://schemas.openxmlformats.org/drawingml/2006/picture">
+                <pic:pic xmlns:pic="http://schemas.openxmlformats.org/drawingml/2006/picture">
+                  <pic:nvPicPr>
+                    <pic:cNvPr id="1" name=""/>
+                    <pic:cNvPicPr/>
+                  </pic:nvPicPr>
+                  <pic:blipFill>
+                    <a:blip r:embed="rId11"/>
+                    <a:stretch>
+                      <a:fillRect/>
+                    </a:stretch>
+                  </pic:blipFill>
+                  <pic:spPr>
+                    <a:xfrm>
+                      <a:off x="0" y="0"/>
+                      <a:ext cx="5760085" cy="2600325"/>
+                    </a:xfrm>
+                    <a:prstGeom prst="rect">
+                      <a:avLst/>
+                    </a:prstGeom>
+                  </pic:spPr>
+                </pic:pic>
+              </a:graphicData>
+            </a:graphic>
+          </wp:inline>
+        </w:drawing>
+      </w:r>
+    </w:p>
+    <w:p>
+      <w:pPr>
+        <w:pStyle w:val="Palavras-chave"/>
+        <w:spacing w:after="0" w:line="360" w:lineRule="auto"/>
+        <w:jc w:val="center"/>
+        <w:rPr>
+          <w:rFonts w:cs="Arial"/>
+          <w:b/>
+          <w:color w:val="222222"/>
+          <w:shd w:val="clear" w:color="auto" w:fill="FFFFFF"/>
+        </w:rPr>
+      </w:pPr>
+      <w:r>
+        <w:rPr>
+          <w:rFonts w:cs="Arial"/>
+          <w:b/>
+          <w:color w:val="222222"/>
+          <w:shd w:val="clear" w:color="auto" w:fill="FFFFFF"/>
+        </w:rPr>
+        <w:t>Figura:</w:t>
+      </w:r>
+      <w:r>
+        <w:rPr>
+          <w:rFonts w:cs="Arial"/>
+          <w:b/>
+          <w:color w:val="222222"/>
+          <w:shd w:val="clear" w:color="auto" w:fill="FFFFFF"/>
+        </w:rPr>
+        <w:t xml:space="preserve"> Tela de</w:t>
+      </w:r>
+      <w:r>
+        <w:rPr>
+          <w:rFonts w:cs="Arial"/>
+          <w:b/>
+          <w:color w:val="222222"/>
+          <w:shd w:val="clear" w:color="auto" w:fill="FFFFFF"/>
+        </w:rPr>
+        <w:t>de Edição de Vaga. Ousuário pode optar por configurar a vaga como Livre, de Idoso ou Especial. Clicando em apagar, ele exclui a vaga do estacionamento. Clicando em salvar, ele salva as alterações e volta para tela de edição do estacionamento.</w:t>
+      </w:r>
+    </w:p>
+    <w:p>
+      <w:pPr>
+        <w:pStyle w:val="Palavras-chave"/>
+        <w:spacing w:after="0" w:line="360" w:lineRule="auto"/>
+        <w:ind w:left="708" w:firstLine="708"/>
+        <w:jc w:val="both"/>
+        <w:rPr>
+          <w:rFonts w:cs="Arial"/>
+          <w:color w:val="222222"/>
+          <w:shd w:val="clear" w:color="auto" w:fill="FFFFFF"/>
+        </w:rPr>
+      </w:pPr>
+      <w:r>
+        <w:rPr>
+          <w:rFonts w:cs="Arial"/>
+          <w:b/>
+          <w:color w:val="222222"/>
+          <w:shd w:val="clear" w:color="auto" w:fill="FFFFFF"/>
+        </w:rPr>
+        <w:t>Aplicativo Móvel ParkingApp:</w:t>
+      </w:r>
+      <w:r>
+        <w:rPr>
+          <w:rFonts w:cs="Arial"/>
+          <w:b/>
+          <w:color w:val="222222"/>
+          <w:shd w:val="clear" w:color="auto" w:fill="FFFFFF"/>
+        </w:rPr>
+        <w:t xml:space="preserve"> </w:t>
+      </w:r>
+      <w:bookmarkStart w:id="0" w:name="_Hlk500005180"/>
+      <w:r>
+        <w:rPr>
+          <w:rFonts w:cs="Arial"/>
+          <w:color w:val="222222"/>
+          <w:shd w:val="clear" w:color="auto" w:fill="FFFFFF"/>
+        </w:rPr>
+        <w:t>Aplicativo</w:t>
+      </w:r>
+      <w:r>
+        <w:rPr>
+          <w:rFonts w:cs="Arial"/>
+          <w:b/>
+          <w:color w:val="222222"/>
+          <w:shd w:val="clear" w:color="auto" w:fill="FFFFFF"/>
+        </w:rPr>
+        <w:t xml:space="preserve"> </w:t>
+      </w:r>
+      <w:r>
+        <w:rPr>
+          <w:rFonts w:cs="Arial"/>
+          <w:color w:val="222222"/>
+          <w:shd w:val="clear" w:color="auto" w:fill="FFFFFF"/>
+        </w:rPr>
+        <w:t>responsável</w:t>
+      </w:r>
+      <w:r>
+        <w:rPr>
+          <w:rFonts w:cs="Arial"/>
+          <w:b/>
+          <w:color w:val="222222"/>
+          <w:shd w:val="clear" w:color="auto" w:fill="FFFFFF"/>
+        </w:rPr>
+        <w:t xml:space="preserve"> </w:t>
+      </w:r>
+      <w:r>
+        <w:rPr>
+          <w:rFonts w:cs="Arial"/>
+          <w:color w:val="222222"/>
+          <w:shd w:val="clear" w:color="auto" w:fill="FFFFFF"/>
+        </w:rPr>
+        <w:t xml:space="preserve">por permitir que usuário tenha acesso às vagas dos estacionamentos cadastrados. Por meio dele é possível pesquisar por estacionamentos, escolher vagas e obter o trajeto e navegação desde sua posição atual até a vaga desejada. O software foi </w:t>
+      </w:r>
+      <w:r>
+        <w:rPr>
+          <w:rFonts w:cs="Arial"/>
+          <w:color w:val="222222"/>
+          <w:shd w:val="clear" w:color="auto" w:fill="FFFFFF"/>
+        </w:rPr>
+        <w:lastRenderedPageBreak/>
+        <w:t>c</w:t>
+      </w:r>
+      <w:r>
+        <w:rPr>
+          <w:rFonts w:cs="Arial"/>
+          <w:color w:val="222222"/>
+          <w:shd w:val="clear" w:color="auto" w:fill="FFFFFF"/>
+        </w:rPr>
+        <w:t>on</w:t>
+      </w:r>
+      <w:r>
+        <w:rPr>
+          <w:rFonts w:cs="Arial"/>
+          <w:color w:val="222222"/>
+          <w:shd w:val="clear" w:color="auto" w:fill="FFFFFF"/>
+        </w:rPr>
+        <w:t>s</w:t>
+      </w:r>
+      <w:r>
+        <w:rPr>
+          <w:rFonts w:cs="Arial"/>
+          <w:color w:val="222222"/>
+          <w:shd w:val="clear" w:color="auto" w:fill="FFFFFF"/>
+        </w:rPr>
+        <w:t>truído</w:t>
+      </w:r>
+      <w:r>
+        <w:rPr>
+          <w:rFonts w:cs="Arial"/>
+          <w:color w:val="222222"/>
+          <w:shd w:val="clear" w:color="auto" w:fill="FFFFFF"/>
+        </w:rPr>
+        <w:t xml:space="preserve"> usando a linguagem C# para o SO Android</w:t>
+      </w:r>
+      <w:r>
+        <w:rPr>
+          <w:rFonts w:cs="Arial"/>
+          <w:color w:val="222222"/>
+          <w:shd w:val="clear" w:color="auto" w:fill="FFFFFF"/>
+        </w:rPr>
+        <w:t xml:space="preserve"> utilizando a plataforma de</w:t>
+      </w:r>
+      <w:r>
+        <w:rPr>
+          <w:rFonts w:cs="Arial"/>
+          <w:color w:val="222222"/>
+          <w:shd w:val="clear" w:color="auto" w:fill="FFFFFF"/>
+        </w:rPr>
+        <w:t xml:space="preserve"> </w:t>
+      </w:r>
+      <w:r>
+        <w:rPr>
+          <w:rFonts w:cs="Arial"/>
+          <w:color w:val="222222"/>
+          <w:shd w:val="clear" w:color="auto" w:fill="FFFFFF"/>
+        </w:rPr>
+        <w:t>desenvolvimento de aplicativos móveis para criar nativos iOS, Android e Windows</w:t>
+      </w:r>
+      <w:r>
+        <w:rPr>
+          <w:rFonts w:cs="Arial"/>
+          <w:color w:val="222222"/>
+          <w:shd w:val="clear" w:color="auto" w:fill="FFFFFF"/>
+        </w:rPr>
+        <w:t xml:space="preserve"> chamada Xamarin. Ele faz uso da Web API para obter e manipular dados do usuário e dos estacionamento</w:t>
+      </w:r>
+      <w:r>
+        <w:rPr>
+          <w:rFonts w:cs="Arial"/>
+          <w:color w:val="222222"/>
+          <w:shd w:val="clear" w:color="auto" w:fill="FFFFFF"/>
+        </w:rPr>
+        <w:t>s</w:t>
+      </w:r>
+      <w:r>
+        <w:rPr>
+          <w:rFonts w:cs="Arial"/>
+          <w:color w:val="222222"/>
+          <w:shd w:val="clear" w:color="auto" w:fill="FFFFFF"/>
+        </w:rPr>
+        <w:t>.</w:t>
+      </w:r>
       <w:bookmarkEnd w:id="0"/>
     </w:p>
     <w:p>
       <w:pPr>
         <w:pStyle w:val="Palavras-chave"/>
         <w:spacing w:after="0" w:line="360" w:lineRule="auto"/>
-        <w:ind w:firstLine="1134"/>
-        <w:jc w:val="both"/>
-        <w:rPr>
-          <w:rFonts w:cs="Arial"/>
-        </w:rPr>
-      </w:pPr>
-    </w:p>
-    <w:p>
-      <w:pPr>
-        <w:pStyle w:val="Palavras-chave"/>
-        <w:spacing w:after="0" w:line="360" w:lineRule="auto"/>
-        <w:jc w:val="both"/>
-        <w:rPr>
-          <w:rFonts w:cs="Arial"/>
-          <w:b/>
-        </w:rPr>
-      </w:pPr>
-      <w:r>
-        <w:rPr>
-          <w:rFonts w:cs="Arial"/>
-          <w:b/>
-        </w:rPr>
-        <w:t>6</w:t>
-      </w:r>
-      <w:r>
-        <w:rPr>
-          <w:rFonts w:cs="Arial"/>
-          <w:b/>
+        <w:ind w:left="708" w:firstLine="708"/>
+        <w:jc w:val="both"/>
+        <w:rPr>
+          <w:rFonts w:cs="Arial"/>
+          <w:color w:val="222222"/>
+          <w:shd w:val="clear" w:color="auto" w:fill="FFFFFF"/>
+        </w:rPr>
+      </w:pPr>
+      <w:r>
+        <w:rPr>
+          <w:rFonts w:cs="Arial"/>
+          <w:color w:val="222222"/>
+          <w:shd w:val="clear" w:color="auto" w:fill="FFFFFF"/>
+        </w:rPr>
+        <w:t>As imagens a seguir representam a navegação de usuário que busca uma vaga em um estacionamento cadastrado:</w:t>
+      </w:r>
+    </w:p>
+    <w:p>
+      <w:pPr>
+        <w:pStyle w:val="Palavras-chave"/>
+        <w:spacing w:after="0" w:line="360" w:lineRule="auto"/>
+        <w:ind w:left="708" w:firstLine="708"/>
+        <w:jc w:val="both"/>
+        <w:rPr>
+          <w:rFonts w:cs="Arial"/>
+          <w:color w:val="222222"/>
+          <w:shd w:val="clear" w:color="auto" w:fill="FFFFFF"/>
+        </w:rPr>
+      </w:pPr>
+      <w:r>
+        <w:rPr>
+          <w:noProof/>
+        </w:rPr>
+        <w:drawing>
+          <wp:inline distT="0" distB="0" distL="0" distR="0" wp14:anchorId="306753B0" wp14:editId="51344FBD">
+            <wp:extent cx="2784459" cy="4572426"/>
+            <wp:effectExtent l="0" t="0" r="0" b="0"/>
+            <wp:docPr id="14" name="Imagem 14"/>
+            <wp:cNvGraphicFramePr>
+              <a:graphicFrameLocks xmlns:a="http://schemas.openxmlformats.org/drawingml/2006/main" noChangeAspect="1"/>
+            </wp:cNvGraphicFramePr>
+            <a:graphic xmlns:a="http://schemas.openxmlformats.org/drawingml/2006/main">
+              <a:graphicData uri="http://schemas.openxmlformats.org/drawingml/2006/picture">
+                <pic:pic xmlns:pic="http://schemas.openxmlformats.org/drawingml/2006/picture">
+                  <pic:nvPicPr>
+                    <pic:cNvPr id="0" name="Picture 25"/>
+                    <pic:cNvPicPr>
+                      <a:picLocks noChangeAspect="1" noChangeArrowheads="1"/>
+                    </pic:cNvPicPr>
+                  </pic:nvPicPr>
+                  <pic:blipFill>
+                    <a:blip r:embed="rId12">
+                      <a:extLst>
+                        <a:ext uri="{28A0092B-C50C-407E-A947-70E740481C1C}">
+                          <a14:useLocalDpi xmlns:a14="http://schemas.microsoft.com/office/drawing/2010/main" val="0"/>
+                        </a:ext>
+                      </a:extLst>
+                    </a:blip>
+                    <a:srcRect/>
+                    <a:stretch>
+                      <a:fillRect/>
+                    </a:stretch>
+                  </pic:blipFill>
+                  <pic:spPr bwMode="auto">
+                    <a:xfrm>
+                      <a:off x="0" y="0"/>
+                      <a:ext cx="2793494" cy="4587263"/>
+                    </a:xfrm>
+                    <a:prstGeom prst="rect">
+                      <a:avLst/>
+                    </a:prstGeom>
+                    <a:noFill/>
+                    <a:ln>
+                      <a:noFill/>
+                    </a:ln>
+                  </pic:spPr>
+                </pic:pic>
+              </a:graphicData>
+            </a:graphic>
+          </wp:inline>
+        </w:drawing>
+      </w:r>
+    </w:p>
+    <w:p>
+      <w:pPr>
+        <w:pStyle w:val="Palavras-chave"/>
+        <w:spacing w:after="0" w:line="360" w:lineRule="auto"/>
+        <w:ind w:left="708" w:firstLine="708"/>
+        <w:jc w:val="both"/>
+        <w:rPr>
+          <w:rFonts w:cs="Arial"/>
+          <w:b/>
+          <w:color w:val="222222"/>
+          <w:shd w:val="clear" w:color="auto" w:fill="FFFFFF"/>
+        </w:rPr>
+      </w:pPr>
+      <w:r>
+        <w:rPr>
+          <w:rFonts w:cs="Arial"/>
+          <w:b/>
+          <w:color w:val="222222"/>
+          <w:shd w:val="clear" w:color="auto" w:fill="FFFFFF"/>
+        </w:rPr>
+        <w:t>Figura</w:t>
+      </w:r>
+      <w:r>
+        <w:rPr>
+          <w:rFonts w:cs="Arial"/>
+          <w:b/>
+          <w:color w:val="222222"/>
+          <w:shd w:val="clear" w:color="auto" w:fill="FFFFFF"/>
+        </w:rPr>
+        <w:t>: Tela de Cadastro do Usuário: recebe informações do perfil do usuário.</w:t>
+      </w:r>
+    </w:p>
+    <w:p>
+      <w:pPr>
+        <w:pStyle w:val="Palavras-chave"/>
+        <w:ind w:left="708" w:firstLine="708"/>
+        <w:jc w:val="both"/>
+        <w:rPr>
+          <w:rFonts w:cs="Arial"/>
+          <w:b/>
+          <w:color w:val="222222"/>
+          <w:shd w:val="clear" w:color="auto" w:fill="FFFFFF"/>
+        </w:rPr>
+      </w:pPr>
+      <w:r>
+        <w:rPr>
+          <w:noProof/>
+        </w:rPr>
+        <w:lastRenderedPageBreak/>
+        <w:drawing>
+          <wp:inline distT="0" distB="0" distL="0" distR="0" wp14:anchorId="5E5ECE94" wp14:editId="6F208F71">
+            <wp:extent cx="2574758" cy="4234044"/>
+            <wp:effectExtent l="0" t="0" r="0" b="0"/>
+            <wp:docPr id="11" name="Imagem 11"/>
+            <wp:cNvGraphicFramePr>
+              <a:graphicFrameLocks xmlns:a="http://schemas.openxmlformats.org/drawingml/2006/main" noChangeAspect="1"/>
+            </wp:cNvGraphicFramePr>
+            <a:graphic xmlns:a="http://schemas.openxmlformats.org/drawingml/2006/main">
+              <a:graphicData uri="http://schemas.openxmlformats.org/drawingml/2006/picture">
+                <pic:pic xmlns:pic="http://schemas.openxmlformats.org/drawingml/2006/picture">
+                  <pic:nvPicPr>
+                    <pic:cNvPr id="0" name="Picture 12"/>
+                    <pic:cNvPicPr>
+                      <a:picLocks noChangeAspect="1" noChangeArrowheads="1"/>
+                    </pic:cNvPicPr>
+                  </pic:nvPicPr>
+                  <pic:blipFill>
+                    <a:blip r:embed="rId13">
+                      <a:extLst>
+                        <a:ext uri="{28A0092B-C50C-407E-A947-70E740481C1C}">
+                          <a14:useLocalDpi xmlns:a14="http://schemas.microsoft.com/office/drawing/2010/main" val="0"/>
+                        </a:ext>
+                      </a:extLst>
+                    </a:blip>
+                    <a:srcRect/>
+                    <a:stretch>
+                      <a:fillRect/>
+                    </a:stretch>
+                  </pic:blipFill>
+                  <pic:spPr bwMode="auto">
+                    <a:xfrm>
+                      <a:off x="0" y="0"/>
+                      <a:ext cx="2617799" cy="4304822"/>
+                    </a:xfrm>
+                    <a:prstGeom prst="rect">
+                      <a:avLst/>
+                    </a:prstGeom>
+                    <a:noFill/>
+                    <a:ln>
+                      <a:noFill/>
+                    </a:ln>
+                  </pic:spPr>
+                </pic:pic>
+              </a:graphicData>
+            </a:graphic>
+          </wp:inline>
+        </w:drawing>
+      </w:r>
+    </w:p>
+    <w:p>
+      <w:pPr>
+        <w:pStyle w:val="Palavras-chave"/>
+        <w:ind w:left="708" w:firstLine="708"/>
+        <w:jc w:val="both"/>
+        <w:rPr>
+          <w:rFonts w:cs="Arial"/>
+          <w:b/>
+          <w:color w:val="222222"/>
+          <w:shd w:val="clear" w:color="auto" w:fill="FFFFFF"/>
+        </w:rPr>
+      </w:pPr>
+      <w:r>
+        <w:rPr>
+          <w:rFonts w:cs="Arial"/>
+          <w:b/>
+          <w:color w:val="222222"/>
+          <w:shd w:val="clear" w:color="auto" w:fill="FFFFFF"/>
+        </w:rPr>
+        <w:t>Figura: Tela de Logon: o usuário entra com o email e senha anteriormente cadastrados.</w:t>
+      </w:r>
+    </w:p>
+    <w:p>
+      <w:pPr>
+        <w:pStyle w:val="Palavras-chave"/>
+        <w:ind w:left="708" w:firstLine="708"/>
+        <w:jc w:val="both"/>
+        <w:rPr>
+          <w:rFonts w:cs="Arial"/>
+          <w:b/>
+          <w:color w:val="222222"/>
+          <w:shd w:val="clear" w:color="auto" w:fill="FFFFFF"/>
+        </w:rPr>
+      </w:pPr>
+      <w:r>
+        <w:rPr>
+          <w:noProof/>
+        </w:rPr>
+        <w:lastRenderedPageBreak/>
+        <w:drawing>
+          <wp:inline distT="0" distB="0" distL="0" distR="0" wp14:anchorId="52BE5227" wp14:editId="4EB5F694">
+            <wp:extent cx="2767263" cy="4550611"/>
+            <wp:effectExtent l="0" t="0" r="0" b="2540"/>
+            <wp:docPr id="12" name="Imagem 12"/>
+            <wp:cNvGraphicFramePr>
+              <a:graphicFrameLocks xmlns:a="http://schemas.openxmlformats.org/drawingml/2006/main" noChangeAspect="1"/>
+            </wp:cNvGraphicFramePr>
+            <a:graphic xmlns:a="http://schemas.openxmlformats.org/drawingml/2006/main">
+              <a:graphicData uri="http://schemas.openxmlformats.org/drawingml/2006/picture">
+                <pic:pic xmlns:pic="http://schemas.openxmlformats.org/drawingml/2006/picture">
+                  <pic:nvPicPr>
+                    <pic:cNvPr id="0" name="Picture 13"/>
+                    <pic:cNvPicPr>
+                      <a:picLocks noChangeAspect="1" noChangeArrowheads="1"/>
+                    </pic:cNvPicPr>
+                  </pic:nvPicPr>
+                  <pic:blipFill>
+                    <a:blip r:embed="rId14">
+                      <a:extLst>
+                        <a:ext uri="{28A0092B-C50C-407E-A947-70E740481C1C}">
+                          <a14:useLocalDpi xmlns:a14="http://schemas.microsoft.com/office/drawing/2010/main" val="0"/>
+                        </a:ext>
+                      </a:extLst>
+                    </a:blip>
+                    <a:srcRect/>
+                    <a:stretch>
+                      <a:fillRect/>
+                    </a:stretch>
+                  </pic:blipFill>
+                  <pic:spPr bwMode="auto">
+                    <a:xfrm>
+                      <a:off x="0" y="0"/>
+                      <a:ext cx="2802914" cy="4609238"/>
+                    </a:xfrm>
+                    <a:prstGeom prst="rect">
+                      <a:avLst/>
+                    </a:prstGeom>
+                    <a:noFill/>
+                    <a:ln>
+                      <a:noFill/>
+                    </a:ln>
+                  </pic:spPr>
+                </pic:pic>
+              </a:graphicData>
+            </a:graphic>
+          </wp:inline>
+        </w:drawing>
+      </w:r>
+    </w:p>
+    <w:p>
+      <w:pPr>
+        <w:pStyle w:val="Palavras-chave"/>
+        <w:ind w:left="708" w:firstLine="708"/>
+        <w:jc w:val="both"/>
+        <w:rPr>
+          <w:rFonts w:cs="Arial"/>
+          <w:b/>
+          <w:color w:val="222222"/>
+          <w:shd w:val="clear" w:color="auto" w:fill="FFFFFF"/>
+        </w:rPr>
+      </w:pPr>
+      <w:r>
+        <w:rPr>
+          <w:rFonts w:cs="Arial"/>
+          <w:b/>
+          <w:color w:val="222222"/>
+          <w:shd w:val="clear" w:color="auto" w:fill="FFFFFF"/>
+        </w:rPr>
+        <w:t>Figura: Tela Principal: mostra a localização atual do usuário. Permite a pesquisa de estacionamentos.</w:t>
+      </w:r>
+    </w:p>
+    <w:p>
+      <w:pPr>
+        <w:pStyle w:val="Palavras-chave"/>
+        <w:ind w:left="708" w:firstLine="708"/>
+        <w:jc w:val="both"/>
+        <w:rPr>
+          <w:rFonts w:cs="Arial"/>
+          <w:b/>
+          <w:color w:val="222222"/>
+          <w:shd w:val="clear" w:color="auto" w:fill="FFFFFF"/>
+        </w:rPr>
+      </w:pPr>
+      <w:r>
+        <w:rPr>
+          <w:noProof/>
+        </w:rPr>
+        <w:lastRenderedPageBreak/>
+        <w:drawing>
+          <wp:inline distT="0" distB="0" distL="0" distR="0" wp14:anchorId="700F2D64" wp14:editId="582F7817">
+            <wp:extent cx="2911642" cy="4788034"/>
+            <wp:effectExtent l="0" t="0" r="3175" b="0"/>
+            <wp:docPr id="5" name="Imagem 5"/>
+            <wp:cNvGraphicFramePr>
+              <a:graphicFrameLocks xmlns:a="http://schemas.openxmlformats.org/drawingml/2006/main" noChangeAspect="1"/>
+            </wp:cNvGraphicFramePr>
+            <a:graphic xmlns:a="http://schemas.openxmlformats.org/drawingml/2006/main">
+              <a:graphicData uri="http://schemas.openxmlformats.org/drawingml/2006/picture">
+                <pic:pic xmlns:pic="http://schemas.openxmlformats.org/drawingml/2006/picture">
+                  <pic:nvPicPr>
+                    <pic:cNvPr id="0" name="Picture 6"/>
+                    <pic:cNvPicPr>
+                      <a:picLocks noChangeAspect="1" noChangeArrowheads="1"/>
+                    </pic:cNvPicPr>
+                  </pic:nvPicPr>
+                  <pic:blipFill>
+                    <a:blip r:embed="rId15">
+                      <a:extLst>
+                        <a:ext uri="{28A0092B-C50C-407E-A947-70E740481C1C}">
+                          <a14:useLocalDpi xmlns:a14="http://schemas.microsoft.com/office/drawing/2010/main" val="0"/>
+                        </a:ext>
+                      </a:extLst>
+                    </a:blip>
+                    <a:srcRect/>
+                    <a:stretch>
+                      <a:fillRect/>
+                    </a:stretch>
+                  </pic:blipFill>
+                  <pic:spPr bwMode="auto">
+                    <a:xfrm>
+                      <a:off x="0" y="0"/>
+                      <a:ext cx="2929903" cy="4818063"/>
+                    </a:xfrm>
+                    <a:prstGeom prst="rect">
+                      <a:avLst/>
+                    </a:prstGeom>
+                    <a:noFill/>
+                    <a:ln>
+                      <a:noFill/>
+                    </a:ln>
+                  </pic:spPr>
+                </pic:pic>
+              </a:graphicData>
+            </a:graphic>
+          </wp:inline>
+        </w:drawing>
+      </w:r>
+    </w:p>
+    <w:p>
+      <w:pPr>
+        <w:pStyle w:val="Palavras-chave"/>
+        <w:ind w:left="708" w:firstLine="708"/>
+        <w:jc w:val="both"/>
+        <w:rPr>
+          <w:rFonts w:cs="Arial"/>
+          <w:b/>
+          <w:color w:val="222222"/>
+          <w:shd w:val="clear" w:color="auto" w:fill="FFFFFF"/>
+        </w:rPr>
+      </w:pPr>
+      <w:r>
+        <w:rPr>
+          <w:rFonts w:cs="Arial"/>
+          <w:b/>
+          <w:color w:val="222222"/>
+          <w:shd w:val="clear" w:color="auto" w:fill="FFFFFF"/>
+        </w:rPr>
+        <w:t>Figura: O usuário pesquisa por um estacionamento.</w:t>
+      </w:r>
+    </w:p>
+    <w:p>
+      <w:pPr>
+        <w:pStyle w:val="Palavras-chave"/>
+        <w:ind w:left="708" w:firstLine="708"/>
+        <w:jc w:val="both"/>
+        <w:rPr>
+          <w:rFonts w:cs="Arial"/>
+          <w:b/>
+          <w:color w:val="222222"/>
+          <w:shd w:val="clear" w:color="auto" w:fill="FFFFFF"/>
+        </w:rPr>
+      </w:pPr>
+      <w:r>
+        <w:rPr>
+          <w:noProof/>
+        </w:rPr>
+        <w:lastRenderedPageBreak/>
+        <w:drawing>
+          <wp:inline distT="0" distB="0" distL="0" distR="0" wp14:anchorId="517FD6C3" wp14:editId="6F9C45D9">
+            <wp:extent cx="3007895" cy="4946316"/>
+            <wp:effectExtent l="0" t="0" r="2540" b="6985"/>
+            <wp:docPr id="6" name="Imagem 6"/>
+            <wp:cNvGraphicFramePr>
+              <a:graphicFrameLocks xmlns:a="http://schemas.openxmlformats.org/drawingml/2006/main" noChangeAspect="1"/>
+            </wp:cNvGraphicFramePr>
+            <a:graphic xmlns:a="http://schemas.openxmlformats.org/drawingml/2006/main">
+              <a:graphicData uri="http://schemas.openxmlformats.org/drawingml/2006/picture">
+                <pic:pic xmlns:pic="http://schemas.openxmlformats.org/drawingml/2006/picture">
+                  <pic:nvPicPr>
+                    <pic:cNvPr id="0" name="Picture 7"/>
+                    <pic:cNvPicPr>
+                      <a:picLocks noChangeAspect="1" noChangeArrowheads="1"/>
+                    </pic:cNvPicPr>
+                  </pic:nvPicPr>
+                  <pic:blipFill>
+                    <a:blip r:embed="rId16">
+                      <a:extLst>
+                        <a:ext uri="{28A0092B-C50C-407E-A947-70E740481C1C}">
+                          <a14:useLocalDpi xmlns:a14="http://schemas.microsoft.com/office/drawing/2010/main" val="0"/>
+                        </a:ext>
+                      </a:extLst>
+                    </a:blip>
+                    <a:srcRect/>
+                    <a:stretch>
+                      <a:fillRect/>
+                    </a:stretch>
+                  </pic:blipFill>
+                  <pic:spPr bwMode="auto">
+                    <a:xfrm>
+                      <a:off x="0" y="0"/>
+                      <a:ext cx="3018323" cy="4963464"/>
+                    </a:xfrm>
+                    <a:prstGeom prst="rect">
+                      <a:avLst/>
+                    </a:prstGeom>
+                    <a:noFill/>
+                    <a:ln>
+                      <a:noFill/>
+                    </a:ln>
+                  </pic:spPr>
+                </pic:pic>
+              </a:graphicData>
+            </a:graphic>
+          </wp:inline>
+        </w:drawing>
+      </w:r>
+    </w:p>
+    <w:p>
+      <w:pPr>
+        <w:pStyle w:val="Palavras-chave"/>
+        <w:ind w:left="708" w:firstLine="708"/>
+        <w:jc w:val="both"/>
+        <w:rPr>
+          <w:rFonts w:cs="Arial"/>
+          <w:b/>
+          <w:color w:val="222222"/>
+          <w:shd w:val="clear" w:color="auto" w:fill="FFFFFF"/>
+        </w:rPr>
+      </w:pPr>
+      <w:r>
+        <w:rPr>
+          <w:rFonts w:cs="Arial"/>
+          <w:b/>
+          <w:color w:val="222222"/>
+          <w:shd w:val="clear" w:color="auto" w:fill="FFFFFF"/>
+        </w:rPr>
+        <w:t xml:space="preserve">Figura: </w:t>
+      </w:r>
+      <w:r>
+        <w:rPr>
+          <w:rFonts w:cs="Arial"/>
+          <w:b/>
+          <w:color w:val="222222"/>
+          <w:shd w:val="clear" w:color="auto" w:fill="FFFFFF"/>
+        </w:rPr>
+        <w:t>O</w:t>
+      </w:r>
+      <w:r>
+        <w:rPr>
+          <w:rFonts w:cs="Arial"/>
+          <w:b/>
+          <w:color w:val="222222"/>
+          <w:shd w:val="clear" w:color="auto" w:fill="FFFFFF"/>
+        </w:rPr>
+        <w:t xml:space="preserve"> aplicativo busca na Web API pelo termo de pesquisa informad</w:t>
+      </w:r>
+      <w:r>
+        <w:rPr>
+          <w:rFonts w:cs="Arial"/>
+          <w:b/>
+          <w:color w:val="222222"/>
+          <w:shd w:val="clear" w:color="auto" w:fill="FFFFFF"/>
+        </w:rPr>
+        <w:t>o</w:t>
+      </w:r>
+      <w:r>
+        <w:rPr>
+          <w:rFonts w:cs="Arial"/>
+          <w:b/>
+          <w:color w:val="222222"/>
+          <w:shd w:val="clear" w:color="auto" w:fill="FFFFFF"/>
+        </w:rPr>
+        <w:t>. Retorna a localização do estacionamento que corresponde à pesquisa.</w:t>
+      </w:r>
+    </w:p>
+    <w:p>
+      <w:pPr>
+        <w:pStyle w:val="Palavras-chave"/>
+        <w:ind w:left="708" w:firstLine="708"/>
+        <w:jc w:val="both"/>
+        <w:rPr>
+          <w:rFonts w:cs="Arial"/>
+          <w:b/>
+          <w:color w:val="222222"/>
+          <w:shd w:val="clear" w:color="auto" w:fill="FFFFFF"/>
+        </w:rPr>
+      </w:pPr>
+      <w:r>
+        <w:rPr>
+          <w:noProof/>
+        </w:rPr>
+        <w:lastRenderedPageBreak/>
+        <w:drawing>
+          <wp:inline distT="0" distB="0" distL="0" distR="0" wp14:anchorId="648F35F4" wp14:editId="19B31227">
+            <wp:extent cx="3056021" cy="5025458"/>
+            <wp:effectExtent l="0" t="0" r="0" b="3810"/>
+            <wp:docPr id="13" name="Imagem 13"/>
+            <wp:cNvGraphicFramePr>
+              <a:graphicFrameLocks xmlns:a="http://schemas.openxmlformats.org/drawingml/2006/main" noChangeAspect="1"/>
+            </wp:cNvGraphicFramePr>
+            <a:graphic xmlns:a="http://schemas.openxmlformats.org/drawingml/2006/main">
+              <a:graphicData uri="http://schemas.openxmlformats.org/drawingml/2006/picture">
+                <pic:pic xmlns:pic="http://schemas.openxmlformats.org/drawingml/2006/picture">
+                  <pic:nvPicPr>
+                    <pic:cNvPr id="0" name="Picture 14"/>
+                    <pic:cNvPicPr>
+                      <a:picLocks noChangeAspect="1" noChangeArrowheads="1"/>
+                    </pic:cNvPicPr>
+                  </pic:nvPicPr>
+                  <pic:blipFill>
+                    <a:blip r:embed="rId17">
+                      <a:extLst>
+                        <a:ext uri="{28A0092B-C50C-407E-A947-70E740481C1C}">
+                          <a14:useLocalDpi xmlns:a14="http://schemas.microsoft.com/office/drawing/2010/main" val="0"/>
+                        </a:ext>
+                      </a:extLst>
+                    </a:blip>
+                    <a:srcRect/>
+                    <a:stretch>
+                      <a:fillRect/>
+                    </a:stretch>
+                  </pic:blipFill>
+                  <pic:spPr bwMode="auto">
+                    <a:xfrm>
+                      <a:off x="0" y="0"/>
+                      <a:ext cx="3081452" cy="5067278"/>
+                    </a:xfrm>
+                    <a:prstGeom prst="rect">
+                      <a:avLst/>
+                    </a:prstGeom>
+                    <a:noFill/>
+                    <a:ln>
+                      <a:noFill/>
+                    </a:ln>
+                  </pic:spPr>
+                </pic:pic>
+              </a:graphicData>
+            </a:graphic>
+          </wp:inline>
+        </w:drawing>
+      </w:r>
+    </w:p>
+    <w:p>
+      <w:pPr>
+        <w:pStyle w:val="Palavras-chave"/>
+        <w:ind w:left="708" w:firstLine="708"/>
+        <w:jc w:val="both"/>
+        <w:rPr>
+          <w:rFonts w:cs="Arial"/>
+          <w:b/>
+          <w:color w:val="222222"/>
+          <w:shd w:val="clear" w:color="auto" w:fill="FFFFFF"/>
+        </w:rPr>
+      </w:pPr>
+      <w:r>
+        <w:rPr>
+          <w:rFonts w:cs="Arial"/>
+          <w:b/>
+          <w:color w:val="222222"/>
+          <w:shd w:val="clear" w:color="auto" w:fill="FFFFFF"/>
+        </w:rPr>
+        <w:t>Figura: Visão Geral das vagas do estacionamento pesquisado.</w:t>
+      </w:r>
+    </w:p>
+    <w:p>
+      <w:pPr>
+        <w:pStyle w:val="Palavras-chave"/>
+        <w:ind w:left="708" w:firstLine="708"/>
+        <w:jc w:val="both"/>
+        <w:rPr>
+          <w:rFonts w:cs="Arial"/>
+          <w:b/>
+          <w:color w:val="222222"/>
+          <w:shd w:val="clear" w:color="auto" w:fill="FFFFFF"/>
+        </w:rPr>
+      </w:pPr>
+      <w:r>
+        <w:rPr>
+          <w:noProof/>
+        </w:rPr>
+        <w:lastRenderedPageBreak/>
+        <w:drawing>
+          <wp:inline distT="0" distB="0" distL="0" distR="0" wp14:anchorId="2401042C" wp14:editId="6C01804D">
+            <wp:extent cx="3056021" cy="5025457"/>
+            <wp:effectExtent l="0" t="0" r="0" b="3810"/>
+            <wp:docPr id="4" name="Imagem 4"/>
+            <wp:cNvGraphicFramePr>
+              <a:graphicFrameLocks xmlns:a="http://schemas.openxmlformats.org/drawingml/2006/main" noChangeAspect="1"/>
+            </wp:cNvGraphicFramePr>
+            <a:graphic xmlns:a="http://schemas.openxmlformats.org/drawingml/2006/main">
+              <a:graphicData uri="http://schemas.openxmlformats.org/drawingml/2006/picture">
+                <pic:pic xmlns:pic="http://schemas.openxmlformats.org/drawingml/2006/picture">
+                  <pic:nvPicPr>
+                    <pic:cNvPr id="0" name="Picture 5"/>
+                    <pic:cNvPicPr>
+                      <a:picLocks noChangeAspect="1" noChangeArrowheads="1"/>
+                    </pic:cNvPicPr>
+                  </pic:nvPicPr>
+                  <pic:blipFill>
+                    <a:blip r:embed="rId18">
+                      <a:extLst>
+                        <a:ext uri="{28A0092B-C50C-407E-A947-70E740481C1C}">
+                          <a14:useLocalDpi xmlns:a14="http://schemas.microsoft.com/office/drawing/2010/main" val="0"/>
+                        </a:ext>
+                      </a:extLst>
+                    </a:blip>
+                    <a:srcRect/>
+                    <a:stretch>
+                      <a:fillRect/>
+                    </a:stretch>
+                  </pic:blipFill>
+                  <pic:spPr bwMode="auto">
+                    <a:xfrm>
+                      <a:off x="0" y="0"/>
+                      <a:ext cx="3075539" cy="5057553"/>
+                    </a:xfrm>
+                    <a:prstGeom prst="rect">
+                      <a:avLst/>
+                    </a:prstGeom>
+                    <a:noFill/>
+                    <a:ln>
+                      <a:noFill/>
+                    </a:ln>
+                  </pic:spPr>
+                </pic:pic>
+              </a:graphicData>
+            </a:graphic>
+          </wp:inline>
+        </w:drawing>
+      </w:r>
+    </w:p>
+    <w:p>
+      <w:pPr>
+        <w:pStyle w:val="Palavras-chave"/>
+        <w:ind w:left="708" w:firstLine="708"/>
+        <w:jc w:val="both"/>
+        <w:rPr>
+          <w:rFonts w:cs="Arial"/>
+          <w:b/>
+          <w:color w:val="222222"/>
+          <w:shd w:val="clear" w:color="auto" w:fill="FFFFFF"/>
+        </w:rPr>
+      </w:pPr>
+      <w:r>
+        <w:rPr>
+          <w:rFonts w:cs="Arial"/>
+          <w:b/>
+          <w:color w:val="222222"/>
+          <w:shd w:val="clear" w:color="auto" w:fill="FFFFFF"/>
+        </w:rPr>
+        <w:t>Figura:  O usuário toca na vaga desejada. O aplicativo calcula a rota desde a posição atual do usuário até a vaga desejada passando pela entrada do estacionamento</w:t>
+      </w:r>
+      <w:r>
+        <w:rPr>
+          <w:rFonts w:cs="Arial"/>
+          <w:b/>
+          <w:color w:val="222222"/>
+          <w:shd w:val="clear" w:color="auto" w:fill="FFFFFF"/>
+        </w:rPr>
+        <w:t>.</w:t>
+      </w:r>
+    </w:p>
+    <w:p>
+      <w:pPr>
+        <w:pStyle w:val="Palavras-chave"/>
+        <w:ind w:left="708" w:firstLine="708"/>
+        <w:jc w:val="both"/>
+        <w:rPr>
+          <w:rFonts w:cs="Arial"/>
+          <w:b/>
+          <w:color w:val="222222"/>
+          <w:shd w:val="clear" w:color="auto" w:fill="FFFFFF"/>
+        </w:rPr>
+      </w:pPr>
+      <w:r>
+        <w:rPr>
+          <w:noProof/>
+        </w:rPr>
+        <w:lastRenderedPageBreak/>
+        <w:drawing>
+          <wp:inline distT="0" distB="0" distL="0" distR="0" wp14:anchorId="14549685" wp14:editId="3A4D0D66">
+            <wp:extent cx="2983832" cy="4906746"/>
+            <wp:effectExtent l="0" t="0" r="7620" b="8255"/>
+            <wp:docPr id="8" name="Imagem 8"/>
+            <wp:cNvGraphicFramePr>
+              <a:graphicFrameLocks xmlns:a="http://schemas.openxmlformats.org/drawingml/2006/main" noChangeAspect="1"/>
+            </wp:cNvGraphicFramePr>
+            <a:graphic xmlns:a="http://schemas.openxmlformats.org/drawingml/2006/main">
+              <a:graphicData uri="http://schemas.openxmlformats.org/drawingml/2006/picture">
+                <pic:pic xmlns:pic="http://schemas.openxmlformats.org/drawingml/2006/picture">
+                  <pic:nvPicPr>
+                    <pic:cNvPr id="0" name="Picture 9"/>
+                    <pic:cNvPicPr>
+                      <a:picLocks noChangeAspect="1" noChangeArrowheads="1"/>
+                    </pic:cNvPicPr>
+                  </pic:nvPicPr>
+                  <pic:blipFill>
+                    <a:blip r:embed="rId19">
+                      <a:extLst>
+                        <a:ext uri="{28A0092B-C50C-407E-A947-70E740481C1C}">
+                          <a14:useLocalDpi xmlns:a14="http://schemas.microsoft.com/office/drawing/2010/main" val="0"/>
+                        </a:ext>
+                      </a:extLst>
+                    </a:blip>
+                    <a:srcRect/>
+                    <a:stretch>
+                      <a:fillRect/>
+                    </a:stretch>
+                  </pic:blipFill>
+                  <pic:spPr bwMode="auto">
+                    <a:xfrm>
+                      <a:off x="0" y="0"/>
+                      <a:ext cx="2997138" cy="4928626"/>
+                    </a:xfrm>
+                    <a:prstGeom prst="rect">
+                      <a:avLst/>
+                    </a:prstGeom>
+                    <a:noFill/>
+                    <a:ln>
+                      <a:noFill/>
+                    </a:ln>
+                  </pic:spPr>
+                </pic:pic>
+              </a:graphicData>
+            </a:graphic>
+          </wp:inline>
+        </w:drawing>
+      </w:r>
+    </w:p>
+    <w:p>
+      <w:pPr>
+        <w:pStyle w:val="Palavras-chave"/>
+        <w:ind w:left="708" w:firstLine="708"/>
+        <w:jc w:val="both"/>
+        <w:rPr>
+          <w:rFonts w:cs="Arial"/>
+          <w:b/>
+          <w:color w:val="222222"/>
+          <w:shd w:val="clear" w:color="auto" w:fill="FFFFFF"/>
+        </w:rPr>
+      </w:pPr>
+      <w:r>
+        <w:rPr>
+          <w:rFonts w:cs="Arial"/>
+          <w:b/>
+          <w:color w:val="222222"/>
+          <w:shd w:val="clear" w:color="auto" w:fill="FFFFFF"/>
+        </w:rPr>
+        <w:t>Figura: O usuário habilita o Modo de Direção. A câmera é posicionada então o tempo todo atrás da posição do usuário à 45º do chão.</w:t>
+      </w:r>
+    </w:p>
+    <w:p>
+      <w:pPr>
+        <w:pStyle w:val="Palavras-chave"/>
+        <w:ind w:left="708" w:firstLine="708"/>
+        <w:jc w:val="both"/>
+        <w:rPr>
+          <w:rFonts w:cs="Arial"/>
+          <w:b/>
+          <w:color w:val="222222"/>
+          <w:shd w:val="clear" w:color="auto" w:fill="FFFFFF"/>
+        </w:rPr>
+      </w:pPr>
+      <w:r>
+        <w:rPr>
+          <w:noProof/>
+        </w:rPr>
+        <w:lastRenderedPageBreak/>
+        <w:drawing>
+          <wp:inline distT="0" distB="0" distL="0" distR="0" wp14:anchorId="13C89698" wp14:editId="2802EE39">
+            <wp:extent cx="3152274" cy="5183735"/>
+            <wp:effectExtent l="0" t="0" r="0" b="0"/>
+            <wp:docPr id="9" name="Imagem 9"/>
+            <wp:cNvGraphicFramePr>
+              <a:graphicFrameLocks xmlns:a="http://schemas.openxmlformats.org/drawingml/2006/main" noChangeAspect="1"/>
+            </wp:cNvGraphicFramePr>
+            <a:graphic xmlns:a="http://schemas.openxmlformats.org/drawingml/2006/main">
+              <a:graphicData uri="http://schemas.openxmlformats.org/drawingml/2006/picture">
+                <pic:pic xmlns:pic="http://schemas.openxmlformats.org/drawingml/2006/picture">
+                  <pic:nvPicPr>
+                    <pic:cNvPr id="0" name="Picture 10"/>
+                    <pic:cNvPicPr>
+                      <a:picLocks noChangeAspect="1" noChangeArrowheads="1"/>
+                    </pic:cNvPicPr>
+                  </pic:nvPicPr>
+                  <pic:blipFill>
+                    <a:blip r:embed="rId20">
+                      <a:extLst>
+                        <a:ext uri="{28A0092B-C50C-407E-A947-70E740481C1C}">
+                          <a14:useLocalDpi xmlns:a14="http://schemas.microsoft.com/office/drawing/2010/main" val="0"/>
+                        </a:ext>
+                      </a:extLst>
+                    </a:blip>
+                    <a:srcRect/>
+                    <a:stretch>
+                      <a:fillRect/>
+                    </a:stretch>
+                  </pic:blipFill>
+                  <pic:spPr bwMode="auto">
+                    <a:xfrm>
+                      <a:off x="0" y="0"/>
+                      <a:ext cx="3166240" cy="5206702"/>
+                    </a:xfrm>
+                    <a:prstGeom prst="rect">
+                      <a:avLst/>
+                    </a:prstGeom>
+                    <a:noFill/>
+                    <a:ln>
+                      <a:noFill/>
+                    </a:ln>
+                  </pic:spPr>
+                </pic:pic>
+              </a:graphicData>
+            </a:graphic>
+          </wp:inline>
+        </w:drawing>
+      </w:r>
+    </w:p>
+    <w:p>
+      <w:pPr>
+        <w:pStyle w:val="Palavras-chave"/>
+        <w:ind w:left="708" w:firstLine="708"/>
+        <w:jc w:val="both"/>
+        <w:rPr>
+          <w:rFonts w:cs="Arial"/>
+          <w:b/>
+          <w:color w:val="222222"/>
+          <w:shd w:val="clear" w:color="auto" w:fill="FFFFFF"/>
+        </w:rPr>
+      </w:pPr>
+      <w:r>
+        <w:rPr>
+          <w:rFonts w:cs="Arial"/>
+          <w:b/>
+          <w:color w:val="222222"/>
+          <w:shd w:val="clear" w:color="auto" w:fill="FFFFFF"/>
+        </w:rPr>
+        <w:t>Figura: Sendo a vaga ocupada, os sensores instalados avisam a Web API. O aplicativo rastreia a ocupação e questiona o usuário se foi ele quem ocupou. Caso sim, a vaga some do mapa enquanto estiver ocupada. Caso não, o aplicativo sugere e orienta o usuário para outra vaga.</w:t>
+      </w:r>
+    </w:p>
+    <w:p>
+      <w:pPr>
+        <w:pStyle w:val="Palavras-chave"/>
+        <w:ind w:left="708" w:firstLine="708"/>
+        <w:jc w:val="both"/>
+        <w:rPr>
+          <w:rFonts w:cs="Arial"/>
+          <w:color w:val="222222"/>
+          <w:shd w:val="clear" w:color="auto" w:fill="FFFFFF"/>
+        </w:rPr>
+      </w:pPr>
+      <w:r>
+        <w:rPr>
+          <w:rFonts w:cs="Arial"/>
+          <w:b/>
+          <w:color w:val="222222"/>
+          <w:shd w:val="clear" w:color="auto" w:fill="FFFFFF"/>
         </w:rPr>
         <w:t xml:space="preserve"> </w:t>
       </w:r>
@@ -1616,110 +4739,466 @@
         <w:rPr>
           <w:rFonts w:cs="Arial"/>
           <w:b/>
-        </w:rPr>
-        <w:t xml:space="preserve">METODOLOGIA </w:t>
-      </w:r>
-    </w:p>
-    <w:p>
-      <w:pPr>
-        <w:pStyle w:val="Palavras-chave"/>
-        <w:spacing w:after="0" w:line="360" w:lineRule="auto"/>
-        <w:jc w:val="both"/>
-        <w:rPr>
-          <w:rFonts w:cs="Arial"/>
-        </w:rPr>
-      </w:pPr>
-    </w:p>
-    <w:p>
-      <w:pPr>
-        <w:pStyle w:val="Palavras-chave"/>
-        <w:spacing w:after="0" w:line="360" w:lineRule="auto"/>
-        <w:ind w:firstLine="1134"/>
-        <w:jc w:val="both"/>
-        <w:rPr>
-          <w:rFonts w:cs="Arial"/>
-          <w:b/>
-        </w:rPr>
-      </w:pPr>
-      <w:r>
-        <w:rPr>
-          <w:rFonts w:cs="Arial"/>
-          <w:b/>
-        </w:rPr>
-        <w:t>Descrição de como pretende fazer para alcançar os objetivos propostos e resolver o problema.</w:t>
-      </w:r>
-    </w:p>
-    <w:p>
-      <w:pPr>
-        <w:pStyle w:val="Palavras-chave"/>
-        <w:spacing w:after="0" w:line="360" w:lineRule="auto"/>
-        <w:ind w:firstLine="1134"/>
-        <w:jc w:val="both"/>
-        <w:rPr>
-          <w:rFonts w:cs="Arial"/>
-        </w:rPr>
-      </w:pPr>
-    </w:p>
-    <w:p>
-      <w:pPr>
-        <w:pStyle w:val="Palavras-chave"/>
-        <w:spacing w:after="0" w:line="360" w:lineRule="auto"/>
-        <w:jc w:val="both"/>
-        <w:rPr>
-          <w:rFonts w:cs="Arial"/>
-          <w:b/>
-        </w:rPr>
-      </w:pPr>
-      <w:r>
-        <w:rPr>
-          <w:rFonts w:cs="Arial"/>
-          <w:b/>
-        </w:rPr>
-        <w:t>7</w:t>
-      </w:r>
-      <w:r>
-        <w:rPr>
-          <w:rFonts w:cs="Arial"/>
-          <w:b/>
-        </w:rPr>
-        <w:t xml:space="preserve"> </w:t>
-      </w:r>
-      <w:r>
-        <w:rPr>
-          <w:rFonts w:cs="Arial"/>
-          <w:b/>
-        </w:rPr>
-        <w:t>Resultados</w:t>
-      </w:r>
-      <w:r>
-        <w:rPr>
-          <w:rFonts w:cs="Arial"/>
-          <w:b/>
-        </w:rPr>
-        <w:t xml:space="preserve"> </w:t>
-      </w:r>
-    </w:p>
-    <w:p>
-      <w:pPr>
-        <w:pStyle w:val="Palavras-chave"/>
-        <w:spacing w:after="0" w:line="360" w:lineRule="auto"/>
-        <w:jc w:val="both"/>
-        <w:rPr>
-          <w:rFonts w:cs="Arial"/>
-        </w:rPr>
-      </w:pPr>
-    </w:p>
-    <w:p>
-      <w:pPr>
-        <w:pStyle w:val="Palavras-chave"/>
-        <w:spacing w:after="0" w:line="360" w:lineRule="auto"/>
-        <w:ind w:firstLine="1134"/>
-        <w:jc w:val="both"/>
-        <w:rPr>
-          <w:rFonts w:cs="Arial"/>
-          <w:b/>
-        </w:rPr>
-      </w:pPr>
+          <w:color w:val="222222"/>
+          <w:shd w:val="clear" w:color="auto" w:fill="FFFFFF"/>
+        </w:rPr>
+        <w:t>Cliente Monitor de Vagas</w:t>
+      </w:r>
+      <w:r>
+        <w:rPr>
+          <w:rFonts w:cs="Arial"/>
+          <w:b/>
+          <w:color w:val="222222"/>
+          <w:shd w:val="clear" w:color="auto" w:fill="FFFFFF"/>
+        </w:rPr>
+        <w:t xml:space="preserve">: </w:t>
+      </w:r>
+      <w:r>
+        <w:rPr>
+          <w:rFonts w:cs="Arial"/>
+          <w:color w:val="222222"/>
+          <w:shd w:val="clear" w:color="auto" w:fill="FFFFFF"/>
+        </w:rPr>
+        <w:t xml:space="preserve"> programa responsável por receber os dados de ocupação de vagas do circuito montado com o Arduíno conectado via porta serial à um computador. As informações como estados dos sensores de proximidade conectados no Arduino são enviadas no formato XML para o Monitor de Vagas. Constantemente, o monitor envia os dados das vagas para a API. Desta forma, o monitor é o principal responsável por informar a ocupação ou liberação das vagas à Web API.</w:t>
+      </w:r>
+      <w:r>
+        <w:rPr>
+          <w:rFonts w:cs="Arial"/>
+          <w:color w:val="222222"/>
+          <w:shd w:val="clear" w:color="auto" w:fill="FFFFFF"/>
+        </w:rPr>
+        <w:t xml:space="preserve"> A seguir pode ser visto uma imagem do programa em funcionamento.</w:t>
+      </w:r>
+    </w:p>
+    <w:p>
+      <w:pPr>
+        <w:pStyle w:val="Palavras-chave"/>
+        <w:ind w:left="708" w:firstLine="708"/>
+        <w:jc w:val="center"/>
+        <w:rPr>
+          <w:rFonts w:cs="Arial"/>
+          <w:color w:val="222222"/>
+          <w:shd w:val="clear" w:color="auto" w:fill="FFFFFF"/>
+        </w:rPr>
+      </w:pPr>
+      <w:bookmarkStart w:id="1" w:name="_GoBack"/>
+      <w:bookmarkEnd w:id="1"/>
+      <w:r>
+        <w:rPr>
+          <w:noProof/>
+        </w:rPr>
+        <w:lastRenderedPageBreak/>
+        <w:drawing>
+          <wp:inline distT="0" distB="0" distL="0" distR="0" wp14:anchorId="24005498" wp14:editId="3BBA1A7E">
+            <wp:extent cx="2324100" cy="3943350"/>
+            <wp:effectExtent l="0" t="0" r="0" b="0"/>
+            <wp:docPr id="3" name="Imagem 3"/>
+            <wp:cNvGraphicFramePr>
+              <a:graphicFrameLocks xmlns:a="http://schemas.openxmlformats.org/drawingml/2006/main" noChangeAspect="1"/>
+            </wp:cNvGraphicFramePr>
+            <a:graphic xmlns:a="http://schemas.openxmlformats.org/drawingml/2006/main">
+              <a:graphicData uri="http://schemas.openxmlformats.org/drawingml/2006/picture">
+                <pic:pic xmlns:pic="http://schemas.openxmlformats.org/drawingml/2006/picture">
+                  <pic:nvPicPr>
+                    <pic:cNvPr id="1" name=""/>
+                    <pic:cNvPicPr/>
+                  </pic:nvPicPr>
+                  <pic:blipFill>
+                    <a:blip r:embed="rId21"/>
+                    <a:stretch>
+                      <a:fillRect/>
+                    </a:stretch>
+                  </pic:blipFill>
+                  <pic:spPr>
+                    <a:xfrm>
+                      <a:off x="0" y="0"/>
+                      <a:ext cx="2324100" cy="3943350"/>
+                    </a:xfrm>
+                    <a:prstGeom prst="rect">
+                      <a:avLst/>
+                    </a:prstGeom>
+                  </pic:spPr>
+                </pic:pic>
+              </a:graphicData>
+            </a:graphic>
+          </wp:inline>
+        </w:drawing>
+      </w:r>
+    </w:p>
+    <w:p>
+      <w:pPr>
+        <w:pStyle w:val="Palavras-chave"/>
+        <w:ind w:left="708" w:firstLine="708"/>
+        <w:jc w:val="both"/>
+        <w:rPr>
+          <w:rFonts w:cs="Arial"/>
+          <w:color w:val="222222"/>
+          <w:shd w:val="clear" w:color="auto" w:fill="FFFFFF"/>
+        </w:rPr>
+      </w:pPr>
+      <w:r>
+        <w:rPr>
+          <w:rFonts w:cs="Arial"/>
+          <w:color w:val="222222"/>
+          <w:shd w:val="clear" w:color="auto" w:fill="FFFFFF"/>
+        </w:rPr>
+        <w:t>No Monitor de Vagas são configurados a porta de comunicação serial que será utilizada para se comunicar com o Arduino e a relação Nº Vaga do sensor x ID Vaga na Web API. O progresso de cada requisição e mudanças de estado das vagas podem ser vistos na caixa de texto inferior.</w:t>
+      </w:r>
+    </w:p>
+    <w:p>
+      <w:pPr>
+        <w:pStyle w:val="Palavras-chave"/>
+        <w:spacing w:after="0" w:line="360" w:lineRule="auto"/>
+        <w:ind w:firstLine="708"/>
+        <w:jc w:val="both"/>
+        <w:rPr>
+          <w:rFonts w:cs="Arial"/>
+          <w:color w:val="222222"/>
+          <w:shd w:val="clear" w:color="auto" w:fill="FFFFFF"/>
+        </w:rPr>
+      </w:pPr>
+      <w:r>
+        <w:rPr>
+          <w:rFonts w:cs="Arial"/>
+          <w:b/>
+          <w:color w:val="222222"/>
+          <w:shd w:val="clear" w:color="auto" w:fill="FFFFFF"/>
+        </w:rPr>
+        <w:t xml:space="preserve">Circuito de Sensores de Vagas: </w:t>
+      </w:r>
+      <w:r>
+        <w:rPr>
+          <w:rFonts w:cs="Arial"/>
+          <w:color w:val="222222"/>
+          <w:shd w:val="clear" w:color="auto" w:fill="FFFFFF"/>
+        </w:rPr>
+        <w:t>este circuito é responsável por receber dados dos sensores de proximidade</w:t>
+      </w:r>
+      <w:r>
+        <w:rPr>
+          <w:rFonts w:cs="Arial"/>
+          <w:color w:val="222222"/>
+          <w:shd w:val="clear" w:color="auto" w:fill="FFFFFF"/>
+        </w:rPr>
+        <w:t xml:space="preserve"> TCRT 5000</w:t>
+      </w:r>
+      <w:r>
+        <w:rPr>
+          <w:rFonts w:cs="Arial"/>
+          <w:color w:val="222222"/>
+          <w:shd w:val="clear" w:color="auto" w:fill="FFFFFF"/>
+        </w:rPr>
+        <w:t xml:space="preserve"> conectados às vagas de estacionamento. Os sensores são conectados às portas analógicas do microcontrolador Arduino</w:t>
+      </w:r>
+      <w:r>
+        <w:rPr>
+          <w:rFonts w:cs="Arial"/>
+          <w:color w:val="222222"/>
+          <w:shd w:val="clear" w:color="auto" w:fill="FFFFFF"/>
+        </w:rPr>
+        <w:t xml:space="preserve"> sendo esse, capaz de gerenciar até seis sensores de proximidade.</w:t>
+      </w:r>
+      <w:r>
+        <w:rPr>
+          <w:rFonts w:cs="Arial"/>
+          <w:color w:val="222222"/>
+          <w:shd w:val="clear" w:color="auto" w:fill="FFFFFF"/>
+        </w:rPr>
+        <w:t xml:space="preserve"> O microcontrolador </w:t>
+      </w:r>
+      <w:r>
+        <w:rPr>
+          <w:rFonts w:cs="Arial"/>
+          <w:color w:val="222222"/>
+          <w:shd w:val="clear" w:color="auto" w:fill="FFFFFF"/>
+        </w:rPr>
+        <w:t>encapsula as informações dos sensores em um envelope XML e o envia pela porta serial para o computador que executa o Monitor de Vagas. A seguir é apresentado o esquemático do circuito:</w:t>
+      </w:r>
+    </w:p>
+    <w:p>
+      <w:pPr>
+        <w:pStyle w:val="Palavras-chave"/>
+        <w:spacing w:after="0" w:line="360" w:lineRule="auto"/>
+        <w:ind w:firstLine="708"/>
+        <w:jc w:val="center"/>
+        <w:rPr>
+          <w:rFonts w:cs="Arial"/>
+          <w:color w:val="222222"/>
+          <w:shd w:val="clear" w:color="auto" w:fill="FFFFFF"/>
+        </w:rPr>
+      </w:pPr>
+      <w:r>
+        <w:rPr>
+          <w:noProof/>
+        </w:rPr>
+        <w:lastRenderedPageBreak/>
+        <w:drawing>
+          <wp:inline distT="0" distB="0" distL="0" distR="0" wp14:anchorId="658129E6" wp14:editId="62435814">
+            <wp:extent cx="4772025" cy="2601678"/>
+            <wp:effectExtent l="0" t="0" r="0" b="8255"/>
+            <wp:docPr id="1" name="Imagem 1"/>
+            <wp:cNvGraphicFramePr>
+              <a:graphicFrameLocks xmlns:a="http://schemas.openxmlformats.org/drawingml/2006/main" noChangeAspect="1"/>
+            </wp:cNvGraphicFramePr>
+            <a:graphic xmlns:a="http://schemas.openxmlformats.org/drawingml/2006/main">
+              <a:graphicData uri="http://schemas.openxmlformats.org/drawingml/2006/picture">
+                <pic:pic xmlns:pic="http://schemas.openxmlformats.org/drawingml/2006/picture">
+                  <pic:nvPicPr>
+                    <pic:cNvPr id="0" name="Picture 1"/>
+                    <pic:cNvPicPr>
+                      <a:picLocks noChangeAspect="1" noChangeArrowheads="1"/>
+                    </pic:cNvPicPr>
+                  </pic:nvPicPr>
+                  <pic:blipFill>
+                    <a:blip r:embed="rId22">
+                      <a:extLst>
+                        <a:ext uri="{28A0092B-C50C-407E-A947-70E740481C1C}">
+                          <a14:useLocalDpi xmlns:a14="http://schemas.microsoft.com/office/drawing/2010/main" val="0"/>
+                        </a:ext>
+                      </a:extLst>
+                    </a:blip>
+                    <a:srcRect/>
+                    <a:stretch>
+                      <a:fillRect/>
+                    </a:stretch>
+                  </pic:blipFill>
+                  <pic:spPr bwMode="auto">
+                    <a:xfrm>
+                      <a:off x="0" y="0"/>
+                      <a:ext cx="4778137" cy="2605010"/>
+                    </a:xfrm>
+                    <a:prstGeom prst="rect">
+                      <a:avLst/>
+                    </a:prstGeom>
+                    <a:noFill/>
+                    <a:ln>
+                      <a:noFill/>
+                    </a:ln>
+                  </pic:spPr>
+                </pic:pic>
+              </a:graphicData>
+            </a:graphic>
+          </wp:inline>
+        </w:drawing>
+      </w:r>
+    </w:p>
+    <w:p>
+      <w:pPr>
+        <w:pStyle w:val="Palavras-chave"/>
+        <w:spacing w:after="0" w:line="360" w:lineRule="auto"/>
+        <w:ind w:firstLine="708"/>
+        <w:jc w:val="both"/>
+        <w:rPr>
+          <w:rFonts w:cs="Arial"/>
+          <w:color w:val="222222"/>
+          <w:shd w:val="clear" w:color="auto" w:fill="FFFFFF"/>
+        </w:rPr>
+      </w:pPr>
+      <w:r>
+        <w:rPr>
+          <w:rFonts w:cs="Arial"/>
+          <w:color w:val="222222"/>
+          <w:shd w:val="clear" w:color="auto" w:fill="FFFFFF"/>
+        </w:rPr>
+        <w:t xml:space="preserve">Neste esquemático, o sensor </w:t>
+      </w:r>
+      <w:r>
+        <w:rPr>
+          <w:rFonts w:cs="Arial"/>
+          <w:color w:val="222222"/>
+          <w:shd w:val="clear" w:color="auto" w:fill="FFFFFF"/>
+        </w:rPr>
+        <w:t>TCRT 5000</w:t>
+      </w:r>
+      <w:r>
+        <w:rPr>
+          <w:rFonts w:cs="Arial"/>
+          <w:color w:val="222222"/>
+          <w:shd w:val="clear" w:color="auto" w:fill="FFFFFF"/>
+        </w:rPr>
+        <w:t xml:space="preserve"> é conectado à porta analógica A0 do Arduino.</w:t>
+      </w:r>
+      <w:r>
+        <w:rPr>
+          <w:rFonts w:cs="Arial"/>
+          <w:color w:val="222222"/>
+          <w:shd w:val="clear" w:color="auto" w:fill="FFFFFF"/>
+        </w:rPr>
+        <w:t xml:space="preserve"> A</w:t>
+      </w:r>
+      <w:r>
+        <w:rPr>
+          <w:rFonts w:cs="Arial"/>
+          <w:color w:val="222222"/>
+          <w:shd w:val="clear" w:color="auto" w:fill="FFFFFF"/>
+        </w:rPr>
+        <w:t>s portas de 2 até 6</w:t>
+      </w:r>
+      <w:r>
+        <w:rPr>
+          <w:rFonts w:cs="Arial"/>
+          <w:color w:val="222222"/>
+          <w:shd w:val="clear" w:color="auto" w:fill="FFFFFF"/>
+        </w:rPr>
+        <w:t xml:space="preserve"> são ligadas</w:t>
+      </w:r>
+      <w:r>
+        <w:rPr>
+          <w:rFonts w:cs="Arial"/>
+          <w:color w:val="222222"/>
+          <w:shd w:val="clear" w:color="auto" w:fill="FFFFFF"/>
+        </w:rPr>
+        <w:t xml:space="preserve"> na forma de um vetor de 5 bits para corresponder a sensibilidade do controlador. </w:t>
+      </w:r>
+      <w:r>
+        <w:rPr>
+          <w:rFonts w:cs="Arial"/>
+          <w:color w:val="222222"/>
+          <w:shd w:val="clear" w:color="auto" w:fill="FFFFFF"/>
+        </w:rPr>
+        <w:t>A</w:t>
+      </w:r>
+      <w:r>
+        <w:rPr>
+          <w:rFonts w:cs="Arial"/>
+          <w:color w:val="222222"/>
+          <w:shd w:val="clear" w:color="auto" w:fill="FFFFFF"/>
+        </w:rPr>
+        <w:t>s portas de 7 até 9</w:t>
+      </w:r>
+      <w:r>
+        <w:rPr>
+          <w:rFonts w:cs="Arial"/>
+          <w:color w:val="222222"/>
+          <w:shd w:val="clear" w:color="auto" w:fill="FFFFFF"/>
+        </w:rPr>
+        <w:t xml:space="preserve"> são ligadas</w:t>
+      </w:r>
+      <w:r>
+        <w:rPr>
+          <w:rFonts w:cs="Arial"/>
+          <w:color w:val="222222"/>
+          <w:shd w:val="clear" w:color="auto" w:fill="FFFFFF"/>
+        </w:rPr>
+        <w:t xml:space="preserve"> na forma de um vetor de 3 bits para corresponder à quantidade de sensores</w:t>
+      </w:r>
+      <w:r>
+        <w:rPr>
+          <w:rFonts w:cs="Arial"/>
+          <w:color w:val="222222"/>
+          <w:shd w:val="clear" w:color="auto" w:fill="FFFFFF"/>
+        </w:rPr>
+        <w:t xml:space="preserve"> conectados à placa</w:t>
+      </w:r>
+      <w:r>
+        <w:rPr>
+          <w:rFonts w:cs="Arial"/>
+          <w:color w:val="222222"/>
+          <w:shd w:val="clear" w:color="auto" w:fill="FFFFFF"/>
+        </w:rPr>
+        <w:t xml:space="preserve">. </w:t>
+      </w:r>
+      <w:r>
+        <w:rPr>
+          <w:rFonts w:cs="Arial"/>
+          <w:color w:val="222222"/>
+          <w:shd w:val="clear" w:color="auto" w:fill="FFFFFF"/>
+        </w:rPr>
+        <w:t>Até 6 sensores podem ser ligados às portas analógicas e c</w:t>
+      </w:r>
+      <w:r>
+        <w:rPr>
+          <w:rFonts w:cs="Arial"/>
+          <w:color w:val="222222"/>
+          <w:shd w:val="clear" w:color="auto" w:fill="FFFFFF"/>
+        </w:rPr>
+        <w:t>ada porta analógica do Arduino corresponde à uma vaga. No máximo 6 vagas podem ser gerenciadas sem multiplexação</w:t>
+      </w:r>
+      <w:r>
+        <w:rPr>
+          <w:rFonts w:cs="Arial"/>
+          <w:color w:val="222222"/>
+          <w:shd w:val="clear" w:color="auto" w:fill="FFFFFF"/>
+        </w:rPr>
+        <w:t>.</w:t>
+      </w:r>
+    </w:p>
+    <w:p>
+      <w:pPr>
+        <w:pStyle w:val="Palavras-chave"/>
+        <w:spacing w:after="0" w:line="360" w:lineRule="auto"/>
+        <w:ind w:firstLine="708"/>
+        <w:jc w:val="center"/>
+        <w:rPr>
+          <w:rFonts w:cs="Arial"/>
+          <w:color w:val="222222"/>
+          <w:shd w:val="clear" w:color="auto" w:fill="FFFFFF"/>
+        </w:rPr>
+      </w:pPr>
+      <w:r>
+        <w:rPr>
+          <w:rFonts w:cs="Arial"/>
+          <w:color w:val="222222"/>
+          <w:shd w:val="clear" w:color="auto" w:fill="FFFFFF"/>
+        </w:rPr>
+        <w:t>A seguir é apresentado uma foto do circuito montado em uma protoboard:</w:t>
+      </w:r>
+      <w:r>
+        <w:rPr>
+          <w:noProof/>
+        </w:rPr>
+        <w:drawing>
+          <wp:inline distT="0" distB="0" distL="0" distR="0" wp14:anchorId="3C56E161" wp14:editId="13F2C3FD">
+            <wp:extent cx="3867150" cy="1762125"/>
+            <wp:effectExtent l="0" t="0" r="0" b="9525"/>
+            <wp:docPr id="2" name="Imagem 2"/>
+            <wp:cNvGraphicFramePr>
+              <a:graphicFrameLocks xmlns:a="http://schemas.openxmlformats.org/drawingml/2006/main" noChangeAspect="1"/>
+            </wp:cNvGraphicFramePr>
+            <a:graphic xmlns:a="http://schemas.openxmlformats.org/drawingml/2006/main">
+              <a:graphicData uri="http://schemas.openxmlformats.org/drawingml/2006/picture">
+                <pic:pic xmlns:pic="http://schemas.openxmlformats.org/drawingml/2006/picture">
+                  <pic:nvPicPr>
+                    <pic:cNvPr id="0" name="Picture 3"/>
+                    <pic:cNvPicPr>
+                      <a:picLocks noChangeAspect="1" noChangeArrowheads="1"/>
+                    </pic:cNvPicPr>
+                  </pic:nvPicPr>
+                  <pic:blipFill rotWithShape="1">
+                    <a:blip r:embed="rId23">
+                      <a:extLst>
+                        <a:ext uri="{28A0092B-C50C-407E-A947-70E740481C1C}">
+                          <a14:useLocalDpi xmlns:a14="http://schemas.microsoft.com/office/drawing/2010/main" val="0"/>
+                        </a:ext>
+                      </a:extLst>
+                    </a:blip>
+                    <a:srcRect l="14180" t="20197" r="9061" b="17527"/>
+                    <a:stretch/>
+                  </pic:blipFill>
+                  <pic:spPr bwMode="auto">
+                    <a:xfrm>
+                      <a:off x="0" y="0"/>
+                      <a:ext cx="3873281" cy="1764919"/>
+                    </a:xfrm>
+                    <a:prstGeom prst="rect">
+                      <a:avLst/>
+                    </a:prstGeom>
+                    <a:noFill/>
+                    <a:ln>
+                      <a:noFill/>
+                    </a:ln>
+                    <a:extLst>
+                      <a:ext uri="{53640926-AAD7-44D8-BBD7-CCE9431645EC}">
+                        <a14:shadowObscured xmlns:a14="http://schemas.microsoft.com/office/drawing/2010/main"/>
+                      </a:ext>
+                    </a:extLst>
+                  </pic:spPr>
+                </pic:pic>
+              </a:graphicData>
+            </a:graphic>
+          </wp:inline>
+        </w:drawing>
+      </w:r>
     </w:p>
     <w:p>
       <w:pPr>
@@ -2007,7 +5486,17 @@
           <w:sz w:val="24"/>
           <w:szCs w:val="24"/>
         </w:rPr>
-        <w:t>: &lt;</w:t>
+        <w:t xml:space="preserve">: </w:t>
+      </w:r>
+      <w:r>
+        <w:rPr>
+          <w:rFonts w:ascii="Arial" w:hAnsi="Arial" w:cs="Arial"/>
+          <w:noProof/>
+          <w:sz w:val="24"/>
+          <w:szCs w:val="24"/>
+        </w:rPr>
+        <w:lastRenderedPageBreak/>
+        <w:t>&lt;</w:t>
       </w:r>
       <w:r>
         <w:rPr>
@@ -2382,17 +5871,7 @@
           <w:szCs w:val="24"/>
         </w:rPr>
         <w:tab/>
-        <w:t xml:space="preserve">G1, " ESTACIONAMENTO INTELIGENTE NA ESTANCIA TURISTICA DE </w:t>
-      </w:r>
-      <w:r>
-        <w:rPr>
-          <w:rFonts w:ascii="Arial" w:hAnsi="Arial" w:cs="Arial"/>
-          <w:noProof/>
-          <w:sz w:val="24"/>
-          <w:szCs w:val="24"/>
-        </w:rPr>
-        <w:lastRenderedPageBreak/>
-        <w:t>AGUAS DE SÃO PEDRO</w:t>
+        <w:t>G1, " ESTACIONAMENTO INTELIGENTE NA ESTANCIA TURISTICA DE AGUAS DE SÃO PEDRO</w:t>
       </w:r>
       <w:r>
         <w:rPr>
@@ -2570,7 +6049,7 @@
 </file>
 
 <file path=word/endnotes.xml><?xml version="1.0" encoding="utf-8"?>
-<w:endnotes xmlns:wpc="http://schemas.microsoft.com/office/word/2010/wordprocessingCanvas" xmlns:mc="http://schemas.openxmlformats.org/markup-compatibility/2006" xmlns:o="urn:schemas-microsoft-com:office:office" xmlns:r="http://schemas.openxmlformats.org/officeDocument/2006/relationships" xmlns:m="http://schemas.openxmlformats.org/officeDocument/2006/math" xmlns:v="urn:schemas-microsoft-com:vml" xmlns:wp14="http://schemas.microsoft.com/office/word/2010/wordprocessingDrawing" xmlns:wp="http://schemas.openxmlformats.org/drawingml/2006/wordprocessingDrawing" xmlns:w10="urn:schemas-microsoft-com:office:word" xmlns:w="http://schemas.openxmlformats.org/wordprocessingml/2006/main" xmlns:w14="http://schemas.microsoft.com/office/word/2010/wordml" xmlns:w15="http://schemas.microsoft.com/office/word/2012/wordml" xmlns:wpg="http://schemas.microsoft.com/office/word/2010/wordprocessingGroup" xmlns:wpi="http://schemas.microsoft.com/office/word/2010/wordprocessingInk" xmlns:wne="http://schemas.microsoft.com/office/word/2006/wordml" xmlns:wps="http://schemas.microsoft.com/office/word/2010/wordprocessingShape" mc:Ignorable="w14 w15 wp14">
+<w:endnotes xmlns:wpc="http://schemas.microsoft.com/office/word/2010/wordprocessingCanvas" xmlns:cx="http://schemas.microsoft.com/office/drawing/2014/chartex" xmlns:cx1="http://schemas.microsoft.com/office/drawing/2015/9/8/chartex" xmlns:cx2="http://schemas.microsoft.com/office/drawing/2015/10/21/chartex" xmlns:cx3="http://schemas.microsoft.com/office/drawing/2016/5/9/chartex" xmlns:cx4="http://schemas.microsoft.com/office/drawing/2016/5/10/chartex" xmlns:cx5="http://schemas.microsoft.com/office/drawing/2016/5/11/chartex" xmlns:cx6="http://schemas.microsoft.com/office/drawing/2016/5/12/chartex" xmlns:cx7="http://schemas.microsoft.com/office/drawing/2016/5/13/chartex" xmlns:cx8="http://schemas.microsoft.com/office/drawing/2016/5/14/chartex" xmlns:mc="http://schemas.openxmlformats.org/markup-compatibility/2006" xmlns:aink="http://schemas.microsoft.com/office/drawing/2016/ink" xmlns:am3d="http://schemas.microsoft.com/office/drawing/2017/model3d" xmlns:o="urn:schemas-microsoft-com:office:office" xmlns:r="http://schemas.openxmlformats.org/officeDocument/2006/relationships" xmlns:m="http://schemas.openxmlformats.org/officeDocument/2006/math" xmlns:v="urn:schemas-microsoft-com:vml" xmlns:wp14="http://schemas.microsoft.com/office/word/2010/wordprocessingDrawing" xmlns:wp="http://schemas.openxmlformats.org/drawingml/2006/wordprocessingDrawing" xmlns:w10="urn:schemas-microsoft-com:office:word" xmlns:w="http://schemas.openxmlformats.org/wordprocessingml/2006/main" xmlns:w14="http://schemas.microsoft.com/office/word/2010/wordml" xmlns:w15="http://schemas.microsoft.com/office/word/2012/wordml" xmlns:w16cid="http://schemas.microsoft.com/office/word/2016/wordml/cid" xmlns:w16se="http://schemas.microsoft.com/office/word/2015/wordml/symex" xmlns:wpg="http://schemas.microsoft.com/office/word/2010/wordprocessingGroup" xmlns:wpi="http://schemas.microsoft.com/office/word/2010/wordprocessingInk" xmlns:wne="http://schemas.microsoft.com/office/word/2006/wordml" xmlns:wps="http://schemas.microsoft.com/office/word/2010/wordprocessingShape" mc:Ignorable="w14 w15 w16se w16cid wp14">
   <w:endnote w:type="separator" w:id="-1">
     <w:p>
       <w:pPr>
@@ -2595,7 +6074,7 @@
 </file>
 
 <file path=word/footnotes.xml><?xml version="1.0" encoding="utf-8"?>
-<w:footnotes xmlns:wpc="http://schemas.microsoft.com/office/word/2010/wordprocessingCanvas" xmlns:mc="http://schemas.openxmlformats.org/markup-compatibility/2006" xmlns:o="urn:schemas-microsoft-com:office:office" xmlns:r="http://schemas.openxmlformats.org/officeDocument/2006/relationships" xmlns:m="http://schemas.openxmlformats.org/officeDocument/2006/math" xmlns:v="urn:schemas-microsoft-com:vml" xmlns:wp14="http://schemas.microsoft.com/office/word/2010/wordprocessingDrawing" xmlns:wp="http://schemas.openxmlformats.org/drawingml/2006/wordprocessingDrawing" xmlns:w10="urn:schemas-microsoft-com:office:word" xmlns:w="http://schemas.openxmlformats.org/wordprocessingml/2006/main" xmlns:w14="http://schemas.microsoft.com/office/word/2010/wordml" xmlns:w15="http://schemas.microsoft.com/office/word/2012/wordml" xmlns:wpg="http://schemas.microsoft.com/office/word/2010/wordprocessingGroup" xmlns:wpi="http://schemas.microsoft.com/office/word/2010/wordprocessingInk" xmlns:wne="http://schemas.microsoft.com/office/word/2006/wordml" xmlns:wps="http://schemas.microsoft.com/office/word/2010/wordprocessingShape" mc:Ignorable="w14 w15 wp14">
+<w:footnotes xmlns:wpc="http://schemas.microsoft.com/office/word/2010/wordprocessingCanvas" xmlns:cx="http://schemas.microsoft.com/office/drawing/2014/chartex" xmlns:cx1="http://schemas.microsoft.com/office/drawing/2015/9/8/chartex" xmlns:cx2="http://schemas.microsoft.com/office/drawing/2015/10/21/chartex" xmlns:cx3="http://schemas.microsoft.com/office/drawing/2016/5/9/chartex" xmlns:cx4="http://schemas.microsoft.com/office/drawing/2016/5/10/chartex" xmlns:cx5="http://schemas.microsoft.com/office/drawing/2016/5/11/chartex" xmlns:cx6="http://schemas.microsoft.com/office/drawing/2016/5/12/chartex" xmlns:cx7="http://schemas.microsoft.com/office/drawing/2016/5/13/chartex" xmlns:cx8="http://schemas.microsoft.com/office/drawing/2016/5/14/chartex" xmlns:mc="http://schemas.openxmlformats.org/markup-compatibility/2006" xmlns:aink="http://schemas.microsoft.com/office/drawing/2016/ink" xmlns:am3d="http://schemas.microsoft.com/office/drawing/2017/model3d" xmlns:o="urn:schemas-microsoft-com:office:office" xmlns:r="http://schemas.openxmlformats.org/officeDocument/2006/relationships" xmlns:m="http://schemas.openxmlformats.org/officeDocument/2006/math" xmlns:v="urn:schemas-microsoft-com:vml" xmlns:wp14="http://schemas.microsoft.com/office/word/2010/wordprocessingDrawing" xmlns:wp="http://schemas.openxmlformats.org/drawingml/2006/wordprocessingDrawing" xmlns:w10="urn:schemas-microsoft-com:office:word" xmlns:w="http://schemas.openxmlformats.org/wordprocessingml/2006/main" xmlns:w14="http://schemas.microsoft.com/office/word/2010/wordml" xmlns:w15="http://schemas.microsoft.com/office/word/2012/wordml" xmlns:w16cid="http://schemas.microsoft.com/office/word/2016/wordml/cid" xmlns:w16se="http://schemas.microsoft.com/office/word/2015/wordml/symex" xmlns:wpg="http://schemas.microsoft.com/office/word/2010/wordprocessingGroup" xmlns:wpi="http://schemas.microsoft.com/office/word/2010/wordprocessingInk" xmlns:wne="http://schemas.microsoft.com/office/word/2006/wordml" xmlns:wps="http://schemas.microsoft.com/office/word/2010/wordprocessingShape" mc:Ignorable="w14 w15 w16se w16cid wp14">
   <w:footnote w:type="separator" w:id="-1">
     <w:p>
       <w:pPr>
@@ -2620,8 +6099,8 @@
 </file>
 
 <file path=word/numbering.xml><?xml version="1.0" encoding="utf-8"?>
-<w:numbering xmlns:wpc="http://schemas.microsoft.com/office/word/2010/wordprocessingCanvas" xmlns:mc="http://schemas.openxmlformats.org/markup-compatibility/2006" xmlns:o="urn:schemas-microsoft-com:office:office" xmlns:r="http://schemas.openxmlformats.org/officeDocument/2006/relationships" xmlns:m="http://schemas.openxmlformats.org/officeDocument/2006/math" xmlns:v="urn:schemas-microsoft-com:vml" xmlns:wp14="http://schemas.microsoft.com/office/word/2010/wordprocessingDrawing" xmlns:wp="http://schemas.openxmlformats.org/drawingml/2006/wordprocessingDrawing" xmlns:w10="urn:schemas-microsoft-com:office:word" xmlns:w="http://schemas.openxmlformats.org/wordprocessingml/2006/main" xmlns:w14="http://schemas.microsoft.com/office/word/2010/wordml" xmlns:w15="http://schemas.microsoft.com/office/word/2012/wordml" xmlns:wpg="http://schemas.microsoft.com/office/word/2010/wordprocessingGroup" xmlns:wpi="http://schemas.microsoft.com/office/word/2010/wordprocessingInk" xmlns:wne="http://schemas.microsoft.com/office/word/2006/wordml" xmlns:wps="http://schemas.microsoft.com/office/word/2010/wordprocessingShape" mc:Ignorable="w14 w15 wp14">
-  <w:abstractNum w:abstractNumId="0">
+<w:numbering xmlns:wpc="http://schemas.microsoft.com/office/word/2010/wordprocessingCanvas" xmlns:cx="http://schemas.microsoft.com/office/drawing/2014/chartex" xmlns:cx1="http://schemas.microsoft.com/office/drawing/2015/9/8/chartex" xmlns:cx2="http://schemas.microsoft.com/office/drawing/2015/10/21/chartex" xmlns:cx3="http://schemas.microsoft.com/office/drawing/2016/5/9/chartex" xmlns:cx4="http://schemas.microsoft.com/office/drawing/2016/5/10/chartex" xmlns:cx5="http://schemas.microsoft.com/office/drawing/2016/5/11/chartex" xmlns:cx6="http://schemas.microsoft.com/office/drawing/2016/5/12/chartex" xmlns:cx7="http://schemas.microsoft.com/office/drawing/2016/5/13/chartex" xmlns:cx8="http://schemas.microsoft.com/office/drawing/2016/5/14/chartex" xmlns:mc="http://schemas.openxmlformats.org/markup-compatibility/2006" xmlns:aink="http://schemas.microsoft.com/office/drawing/2016/ink" xmlns:am3d="http://schemas.microsoft.com/office/drawing/2017/model3d" xmlns:o="urn:schemas-microsoft-com:office:office" xmlns:r="http://schemas.openxmlformats.org/officeDocument/2006/relationships" xmlns:m="http://schemas.openxmlformats.org/officeDocument/2006/math" xmlns:v="urn:schemas-microsoft-com:vml" xmlns:wp14="http://schemas.microsoft.com/office/word/2010/wordprocessingDrawing" xmlns:wp="http://schemas.openxmlformats.org/drawingml/2006/wordprocessingDrawing" xmlns:w10="urn:schemas-microsoft-com:office:word" xmlns:w="http://schemas.openxmlformats.org/wordprocessingml/2006/main" xmlns:w14="http://schemas.microsoft.com/office/word/2010/wordml" xmlns:w15="http://schemas.microsoft.com/office/word/2012/wordml" xmlns:w16cid="http://schemas.microsoft.com/office/word/2016/wordml/cid" xmlns:w16se="http://schemas.microsoft.com/office/word/2015/wordml/symex" xmlns:wpg="http://schemas.microsoft.com/office/word/2010/wordprocessingGroup" xmlns:wpi="http://schemas.microsoft.com/office/word/2010/wordprocessingInk" xmlns:wne="http://schemas.microsoft.com/office/word/2006/wordml" xmlns:wps="http://schemas.microsoft.com/office/word/2010/wordprocessingShape" mc:Ignorable="w14 w15 w16se w16cid wp14">
+  <w:abstractNum w:abstractNumId="0" w15:restartNumberingAfterBreak="0">
     <w:nsid w:val="06D11DCE"/>
     <w:multiLevelType w:val="hybridMultilevel"/>
     <w:tmpl w:val="689CBCDE"/>
@@ -2737,7 +6216,7 @@
       </w:rPr>
     </w:lvl>
   </w:abstractNum>
-  <w:abstractNum w:abstractNumId="1">
+  <w:abstractNum w:abstractNumId="1" w15:restartNumberingAfterBreak="0">
     <w:nsid w:val="230119A2"/>
     <w:multiLevelType w:val="multilevel"/>
     <w:tmpl w:val="C4C0AFA2"/>
@@ -2860,7 +6339,7 @@
       </w:rPr>
     </w:lvl>
   </w:abstractNum>
-  <w:abstractNum w:abstractNumId="2">
+  <w:abstractNum w:abstractNumId="2" w15:restartNumberingAfterBreak="0">
     <w:nsid w:val="236A44BF"/>
     <w:multiLevelType w:val="multilevel"/>
     <w:tmpl w:val="285EFBC0"/>
@@ -2982,10 +6461,123 @@
       </w:rPr>
     </w:lvl>
   </w:abstractNum>
-  <w:abstractNum w:abstractNumId="3">
+  <w:abstractNum w:abstractNumId="3" w15:restartNumberingAfterBreak="0">
     <w:nsid w:val="40192EA5"/>
     <w:multiLevelType w:val="hybridMultilevel"/>
     <w:tmpl w:val="5880A2CC"/>
+    <w:lvl w:ilvl="0" w:tplc="04160001">
+      <w:start w:val="1"/>
+      <w:numFmt w:val="bullet"/>
+      <w:lvlText w:val=""/>
+      <w:lvlJc w:val="left"/>
+      <w:pPr>
+        <w:ind w:left="1854" w:hanging="360"/>
+      </w:pPr>
+      <w:rPr>
+        <w:rFonts w:ascii="Symbol" w:hAnsi="Symbol" w:hint="default"/>
+      </w:rPr>
+    </w:lvl>
+    <w:lvl w:ilvl="1" w:tplc="04160003" w:tentative="1">
+      <w:start w:val="1"/>
+      <w:numFmt w:val="bullet"/>
+      <w:lvlText w:val="o"/>
+      <w:lvlJc w:val="left"/>
+      <w:pPr>
+        <w:ind w:left="2574" w:hanging="360"/>
+      </w:pPr>
+      <w:rPr>
+        <w:rFonts w:ascii="Courier New" w:hAnsi="Courier New" w:cs="Courier New" w:hint="default"/>
+      </w:rPr>
+    </w:lvl>
+    <w:lvl w:ilvl="2" w:tplc="04160005" w:tentative="1">
+      <w:start w:val="1"/>
+      <w:numFmt w:val="bullet"/>
+      <w:lvlText w:val=""/>
+      <w:lvlJc w:val="left"/>
+      <w:pPr>
+        <w:ind w:left="3294" w:hanging="360"/>
+      </w:pPr>
+      <w:rPr>
+        <w:rFonts w:ascii="Wingdings" w:hAnsi="Wingdings" w:hint="default"/>
+      </w:rPr>
+    </w:lvl>
+    <w:lvl w:ilvl="3" w:tplc="04160001" w:tentative="1">
+      <w:start w:val="1"/>
+      <w:numFmt w:val="bullet"/>
+      <w:lvlText w:val=""/>
+      <w:lvlJc w:val="left"/>
+      <w:pPr>
+        <w:ind w:left="4014" w:hanging="360"/>
+      </w:pPr>
+      <w:rPr>
+        <w:rFonts w:ascii="Symbol" w:hAnsi="Symbol" w:hint="default"/>
+      </w:rPr>
+    </w:lvl>
+    <w:lvl w:ilvl="4" w:tplc="04160003" w:tentative="1">
+      <w:start w:val="1"/>
+      <w:numFmt w:val="bullet"/>
+      <w:lvlText w:val="o"/>
+      <w:lvlJc w:val="left"/>
+      <w:pPr>
+        <w:ind w:left="4734" w:hanging="360"/>
+      </w:pPr>
+      <w:rPr>
+        <w:rFonts w:ascii="Courier New" w:hAnsi="Courier New" w:cs="Courier New" w:hint="default"/>
+      </w:rPr>
+    </w:lvl>
+    <w:lvl w:ilvl="5" w:tplc="04160005" w:tentative="1">
+      <w:start w:val="1"/>
+      <w:numFmt w:val="bullet"/>
+      <w:lvlText w:val=""/>
+      <w:lvlJc w:val="left"/>
+      <w:pPr>
+        <w:ind w:left="5454" w:hanging="360"/>
+      </w:pPr>
+      <w:rPr>
+        <w:rFonts w:ascii="Wingdings" w:hAnsi="Wingdings" w:hint="default"/>
+      </w:rPr>
+    </w:lvl>
+    <w:lvl w:ilvl="6" w:tplc="04160001" w:tentative="1">
+      <w:start w:val="1"/>
+      <w:numFmt w:val="bullet"/>
+      <w:lvlText w:val=""/>
+      <w:lvlJc w:val="left"/>
+      <w:pPr>
+        <w:ind w:left="6174" w:hanging="360"/>
+      </w:pPr>
+      <w:rPr>
+        <w:rFonts w:ascii="Symbol" w:hAnsi="Symbol" w:hint="default"/>
+      </w:rPr>
+    </w:lvl>
+    <w:lvl w:ilvl="7" w:tplc="04160003" w:tentative="1">
+      <w:start w:val="1"/>
+      <w:numFmt w:val="bullet"/>
+      <w:lvlText w:val="o"/>
+      <w:lvlJc w:val="left"/>
+      <w:pPr>
+        <w:ind w:left="6894" w:hanging="360"/>
+      </w:pPr>
+      <w:rPr>
+        <w:rFonts w:ascii="Courier New" w:hAnsi="Courier New" w:cs="Courier New" w:hint="default"/>
+      </w:rPr>
+    </w:lvl>
+    <w:lvl w:ilvl="8" w:tplc="04160005" w:tentative="1">
+      <w:start w:val="1"/>
+      <w:numFmt w:val="bullet"/>
+      <w:lvlText w:val=""/>
+      <w:lvlJc w:val="left"/>
+      <w:pPr>
+        <w:ind w:left="7614" w:hanging="360"/>
+      </w:pPr>
+      <w:rPr>
+        <w:rFonts w:ascii="Wingdings" w:hAnsi="Wingdings" w:hint="default"/>
+      </w:rPr>
+    </w:lvl>
+  </w:abstractNum>
+  <w:abstractNum w:abstractNumId="4" w15:restartNumberingAfterBreak="0">
+    <w:nsid w:val="6A325BB4"/>
+    <w:multiLevelType w:val="hybridMultilevel"/>
+    <w:tmpl w:val="BA5CEC4E"/>
     <w:lvl w:ilvl="0" w:tplc="04160001">
       <w:start w:val="1"/>
       <w:numFmt w:val="bullet"/>
@@ -3107,11 +6699,14 @@
   <w:num w:numId="4">
     <w:abstractNumId w:val="1"/>
   </w:num>
+  <w:num w:numId="5">
+    <w:abstractNumId w:val="4"/>
+  </w:num>
 </w:numbering>
 </file>
 
 <file path=word/styles.xml><?xml version="1.0" encoding="utf-8"?>
-<w:styles xmlns:mc="http://schemas.openxmlformats.org/markup-compatibility/2006" xmlns:r="http://schemas.openxmlformats.org/officeDocument/2006/relationships" xmlns:w="http://schemas.openxmlformats.org/wordprocessingml/2006/main" xmlns:w14="http://schemas.microsoft.com/office/word/2010/wordml" xmlns:w15="http://schemas.microsoft.com/office/word/2012/wordml" mc:Ignorable="w14 w15">
+<w:styles xmlns:mc="http://schemas.openxmlformats.org/markup-compatibility/2006" xmlns:r="http://schemas.openxmlformats.org/officeDocument/2006/relationships" xmlns:w="http://schemas.openxmlformats.org/wordprocessingml/2006/main" xmlns:w14="http://schemas.microsoft.com/office/word/2010/wordml" xmlns:w15="http://schemas.microsoft.com/office/word/2012/wordml" xmlns:w16cid="http://schemas.microsoft.com/office/word/2016/wordml/cid" xmlns:w16se="http://schemas.microsoft.com/office/word/2015/wordml/symex" mc:Ignorable="w14 w15 w16se w16cid">
   <w:docDefaults>
     <w:rPrDefault>
       <w:rPr>
@@ -3127,7 +6722,7 @@
       </w:pPr>
     </w:pPrDefault>
   </w:docDefaults>
-  <w:latentStyles w:defLockedState="0" w:defUIPriority="99" w:defSemiHidden="0" w:defUnhideWhenUsed="0" w:defQFormat="0" w:count="371">
+  <w:latentStyles w:defLockedState="0" w:defUIPriority="99" w:defSemiHidden="0" w:defUnhideWhenUsed="0" w:defQFormat="0" w:count="375">
     <w:lsdException w:name="Normal" w:uiPriority="0" w:qFormat="1"/>
     <w:lsdException w:name="heading 1" w:qFormat="1"/>
     <w:lsdException w:name="heading 2" w:semiHidden="1" w:uiPriority="9" w:unhideWhenUsed="1" w:qFormat="1"/>
@@ -3233,7 +6828,6 @@
     <w:lsdException w:name="HTML Sample" w:semiHidden="1" w:unhideWhenUsed="1"/>
     <w:lsdException w:name="HTML Typewriter" w:semiHidden="1" w:unhideWhenUsed="1"/>
     <w:lsdException w:name="HTML Variable" w:semiHidden="1" w:unhideWhenUsed="1"/>
-    <w:lsdException w:name="Normal Table" w:semiHidden="1" w:unhideWhenUsed="1"/>
     <w:lsdException w:name="annotation subject" w:semiHidden="1" w:unhideWhenUsed="1"/>
     <w:lsdException w:name="No List" w:semiHidden="1" w:unhideWhenUsed="1"/>
     <w:lsdException w:name="Outline List 1" w:semiHidden="1" w:unhideWhenUsed="1"/>
@@ -3277,10 +6871,8 @@
     <w:lsdException w:name="Table Elegant" w:semiHidden="1" w:unhideWhenUsed="1"/>
     <w:lsdException w:name="Table Professional" w:semiHidden="1" w:unhideWhenUsed="1"/>
     <w:lsdException w:name="Table Subtle 1" w:semiHidden="1" w:unhideWhenUsed="1"/>
-    <w:lsdException w:name="Table Subtle 2" w:semiHidden="1" w:unhideWhenUsed="1"/>
     <w:lsdException w:name="Table Web 1" w:semiHidden="1" w:unhideWhenUsed="1"/>
     <w:lsdException w:name="Table Web 2" w:semiHidden="1" w:unhideWhenUsed="1"/>
-    <w:lsdException w:name="Table Web 3" w:semiHidden="1" w:unhideWhenUsed="1"/>
     <w:lsdException w:name="Balloon Text" w:semiHidden="1" w:unhideWhenUsed="1"/>
     <w:lsdException w:name="Table Grid" w:uiPriority="59"/>
     <w:lsdException w:name="Table Theme" w:semiHidden="1" w:unhideWhenUsed="1"/>
@@ -3490,6 +7082,10 @@
     <w:lsdException w:name="List Table 5 Dark Accent 6" w:uiPriority="50"/>
     <w:lsdException w:name="List Table 6 Colorful Accent 6" w:uiPriority="51"/>
     <w:lsdException w:name="List Table 7 Colorful Accent 6" w:uiPriority="52"/>
+    <w:lsdException w:name="Mention" w:semiHidden="1" w:unhideWhenUsed="1"/>
+    <w:lsdException w:name="Smart Hyperlink" w:semiHidden="1" w:unhideWhenUsed="1"/>
+    <w:lsdException w:name="Hashtag" w:semiHidden="1" w:unhideWhenUsed="1"/>
+    <w:lsdException w:name="Unresolved Mention" w:semiHidden="1" w:unhideWhenUsed="1"/>
   </w:latentStyles>
   <w:style w:type="paragraph" w:default="1" w:styleId="Normal">
     <w:name w:val="Normal"/>
@@ -3544,7 +7140,6 @@
   <w:style w:type="character" w:default="1" w:styleId="Fontepargpadro">
     <w:name w:val="Default Paragraph Font"/>
     <w:uiPriority w:val="1"/>
-    <w:semiHidden/>
     <w:unhideWhenUsed/>
   </w:style>
   <w:style w:type="table" w:default="1" w:styleId="Tabelanormal">
@@ -3682,7 +7277,6 @@
       <w:spacing w:after="0" w:line="240" w:lineRule="auto"/>
     </w:pPr>
     <w:tblPr>
-      <w:tblInd w:w="0" w:type="dxa"/>
       <w:tblBorders>
         <w:top w:val="single" w:sz="4" w:space="0" w:color="auto"/>
         <w:left w:val="single" w:sz="4" w:space="0" w:color="auto"/>
@@ -3691,12 +7285,6 @@
         <w:insideH w:val="single" w:sz="4" w:space="0" w:color="auto"/>
         <w:insideV w:val="single" w:sz="4" w:space="0" w:color="auto"/>
       </w:tblBorders>
-      <w:tblCellMar>
-        <w:top w:w="0" w:type="dxa"/>
-        <w:left w:w="108" w:type="dxa"/>
-        <w:bottom w:w="0" w:type="dxa"/>
-        <w:right w:w="108" w:type="dxa"/>
-      </w:tblCellMar>
     </w:tblPr>
   </w:style>
   <w:style w:type="character" w:customStyle="1" w:styleId="Ttulo6Char">
@@ -4116,7 +7704,7 @@
 </file>
 
 <file path=customXml/itemProps1.xml><?xml version="1.0" encoding="utf-8"?>
-<ds:datastoreItem xmlns:ds="http://schemas.openxmlformats.org/officeDocument/2006/customXml" ds:itemID="{7E559D75-4FB3-4CBB-AB86-0351E2DAF442}">
+<ds:datastoreItem xmlns:ds="http://schemas.openxmlformats.org/officeDocument/2006/customXml" ds:itemID="{B7AEDEFF-F667-4D88-A791-E319A5112399}">
   <ds:schemaRefs>
     <ds:schemaRef ds:uri="http://schemas.openxmlformats.org/officeDocument/2006/bibliography"/>
   </ds:schemaRefs>

</xml_diff>